<commit_message>
corrected one more typo
</commit_message>
<xml_diff>
--- a/docs/Nov 23 Estimating Vaccine Effectiveness - DM.docx
+++ b/docs/Nov 23 Estimating Vaccine Effectiveness - DM.docx
@@ -7267,7 +7267,6 @@
           <w:sz w:val="24"/>
           <w:szCs w:val="24"/>
         </w:rPr>
-        <w:lastRenderedPageBreak/>
         <w:t xml:space="preserve">The </w:t>
       </w:r>
       <w:r>
@@ -10830,6 +10829,7 @@
           <w:sz w:val="24"/>
           <w:szCs w:val="24"/>
         </w:rPr>
+        <w:lastRenderedPageBreak/>
         <w:t>We performed a simulation study under various conditions</w:t>
       </w:r>
       <w:r>
@@ -10903,16 +10903,7 @@
           <w:sz w:val="24"/>
           <w:szCs w:val="24"/>
         </w:rPr>
-        <w:t xml:space="preserve"> (further details of the </w:t>
-      </w:r>
-      <w:r>
-        <w:rPr>
-          <w:rFonts w:cs="Times New Roman"/>
-          <w:sz w:val="24"/>
-          <w:szCs w:val="24"/>
-        </w:rPr>
-        <w:lastRenderedPageBreak/>
-        <w:t xml:space="preserve">simulation study </w:t>
+        <w:t xml:space="preserve"> (further details of the simulation study </w:t>
       </w:r>
       <w:r>
         <w:rPr>
@@ -14281,6 +14272,7 @@
           <w:sz w:val="24"/>
           <w:szCs w:val="24"/>
         </w:rPr>
+        <w:lastRenderedPageBreak/>
         <w:t>Nondifferential</w:t>
       </w:r>
       <w:r>
@@ -14584,7 +14576,6 @@
           <w:sz w:val="24"/>
           <w:szCs w:val="24"/>
         </w:rPr>
-        <w:lastRenderedPageBreak/>
         <w:t xml:space="preserve">If </w:t>
       </w:r>
       <w:r>
@@ -18424,6 +18415,7 @@
           <w:sz w:val="24"/>
           <w:szCs w:val="24"/>
         </w:rPr>
+        <w:lastRenderedPageBreak/>
         <w:t xml:space="preserve">overestimation of vaccine </w:t>
       </w:r>
       <w:r>
@@ -18504,16 +18496,7 @@
           <w:sz w:val="24"/>
           <w:szCs w:val="24"/>
         </w:rPr>
-        <w:t xml:space="preserve">If multiple sources of error are present, the direction of </w:t>
-      </w:r>
-      <w:r>
-        <w:rPr>
-          <w:rFonts w:cs="Times New Roman"/>
-          <w:sz w:val="24"/>
-          <w:szCs w:val="24"/>
-        </w:rPr>
-        <w:lastRenderedPageBreak/>
-        <w:t>the bias can be either upward or downward</w:t>
+        <w:t>If multiple sources of error are present, the direction of the bias can be either upward or downward</w:t>
       </w:r>
       <w:r>
         <w:rPr>
@@ -29657,13 +29640,6 @@
             <w:rFonts w:ascii="Cambria Math" w:hAnsi="Cambria Math" w:cs="Times New Roman"/>
             <w:sz w:val="24"/>
             <w:szCs w:val="24"/>
-            <w:rPrChange w:id="165" w:author="Douglas Ezra Morrison" w:date="2021-11-28T18:24:00Z">
-              <w:rPr>
-                <w:rFonts w:ascii="Cambria Math" w:hAnsi="Cambria Math" w:cs="Times New Roman"/>
-                <w:sz w:val="24"/>
-                <w:szCs w:val="24"/>
-              </w:rPr>
-            </w:rPrChange>
           </w:rPr>
           <m:t>&lt;0</m:t>
         </m:r>
@@ -29741,7 +29717,7 @@
         </w:rPr>
         <w:t>;</w:t>
       </w:r>
-      <w:ins w:id="166" w:author="Douglas Ezra Morrison" w:date="2021-11-28T18:24:00Z">
+      <w:ins w:id="165" w:author="Douglas Ezra Morrison" w:date="2021-11-28T18:24:00Z">
         <w:r>
           <w:rPr>
             <w:rFonts w:cs="Times New Roman"/>
@@ -29767,7 +29743,7 @@
           <w:docGrid w:linePitch="360"/>
         </w:sectPr>
       </w:pPr>
-      <w:del w:id="167" w:author="Douglas Ezra Morrison" w:date="2021-11-28T18:24:00Z">
+      <w:del w:id="166" w:author="Douglas Ezra Morrison" w:date="2021-11-28T18:24:00Z">
         <w:r>
           <w:rPr>
             <w:rFonts w:cs="Times New Roman"/>
@@ -29785,7 +29761,7 @@
           <w:delText>I</w:delText>
         </w:r>
       </w:del>
-      <w:ins w:id="168" w:author="Douglas Ezra Morrison" w:date="2021-11-28T18:24:00Z">
+      <w:ins w:id="167" w:author="Douglas Ezra Morrison" w:date="2021-11-28T18:24:00Z">
         <w:r>
           <w:rPr>
             <w:rFonts w:cs="Times New Roman"/>
@@ -29841,13 +29817,6 @@
             <w:rFonts w:ascii="Cambria Math" w:hAnsi="Cambria Math" w:cs="Times New Roman"/>
             <w:sz w:val="24"/>
             <w:szCs w:val="24"/>
-            <w:rPrChange w:id="169" w:author="Douglas Ezra Morrison" w:date="2021-11-28T18:24:00Z">
-              <w:rPr>
-                <w:rFonts w:ascii="Cambria Math" w:hAnsi="Cambria Math" w:cs="Times New Roman"/>
-                <w:sz w:val="24"/>
-                <w:szCs w:val="24"/>
-              </w:rPr>
-            </w:rPrChange>
           </w:rPr>
           <m:t>&gt;0</m:t>
         </m:r>
@@ -30109,7 +30078,7 @@
           </m:sub>
         </m:sSub>
       </m:oMath>
-      <w:ins w:id="170" w:author="Douglas Ezra Morrison" w:date="2021-11-28T18:24:00Z">
+      <w:ins w:id="168" w:author="Douglas Ezra Morrison" w:date="2021-11-28T18:24:00Z">
         <w:r>
           <w:rPr>
             <w:rFonts w:eastAsiaTheme="minorEastAsia" w:cs="Times New Roman"/>
@@ -30220,7 +30189,7 @@
           <m:t>=80%.</m:t>
         </m:r>
         <m:r>
-          <w:del w:id="171" w:author="Douglas Ezra Morrison" w:date="2021-11-28T18:14:00Z">
+          <w:del w:id="169" w:author="Douglas Ezra Morrison" w:date="2021-11-28T18:14:00Z">
             <w:rPr>
               <w:rFonts w:ascii="Cambria Math" w:hAnsi="Cambria Math" w:cs="Times New Roman"/>
               <w:sz w:val="24"/>
@@ -30230,7 +30199,7 @@
           </w:del>
         </m:r>
       </m:oMath>
-      <w:ins w:id="172" w:author="Douglas Ezra Morrison" w:date="2021-11-28T18:24:00Z">
+      <w:ins w:id="170" w:author="Douglas Ezra Morrison" w:date="2021-11-28T18:24:00Z">
         <w:r>
           <w:rPr>
             <w:rFonts w:eastAsiaTheme="minorEastAsia" w:cs="Times New Roman"/>
@@ -30335,7 +30304,7 @@
         </w:rPr>
         <w:t>.</w:t>
       </w:r>
-      <w:del w:id="173" w:author="Douglas Ezra Morrison" w:date="2021-11-28T10:05:00Z">
+      <w:del w:id="171" w:author="Douglas Ezra Morrison" w:date="2021-11-28T10:05:00Z">
         <w:r>
           <w:rPr>
             <w:rFonts w:cs="Times New Roman"/>
@@ -31279,7 +31248,7 @@
         <w:t xml:space="preserve"> is the probability an unvaccinated person becomes a case;</w:t>
       </w:r>
     </w:p>
-    <w:bookmarkStart w:id="174" w:name="_Hlk86598617"/>
+    <w:bookmarkStart w:id="172" w:name="_Hlk86598617"/>
     <w:p>
       <w:pPr>
         <w:rPr>
@@ -31314,16 +31283,16 @@
           </m:sub>
         </m:sSub>
       </m:oMath>
-      <w:bookmarkEnd w:id="174"/>
+      <w:bookmarkEnd w:id="172"/>
       <w:r>
         <w:rPr>
           <w:rFonts w:cs="Times New Roman"/>
         </w:rPr>
         <w:t xml:space="preserve"> is the true relative risk that a vaccinated person becomes a case compared to unvaccinated; </w:t>
       </w:r>
-      <w:bookmarkStart w:id="175" w:name="_Hlk86587906"/>
+      <w:bookmarkStart w:id="173" w:name="_Hlk86587906"/>
     </w:p>
-    <w:bookmarkEnd w:id="175"/>
+    <w:bookmarkEnd w:id="173"/>
     <w:p>
       <w:pPr>
         <w:rPr>
@@ -31498,30 +31467,30 @@
     <w:p>
       <w:pPr>
         <w:rPr>
-          <w:ins w:id="176" w:author="Douglas Ezra Morrison" w:date="2021-11-28T10:25:00Z"/>
+          <w:ins w:id="174" w:author="Douglas Ezra Morrison" w:date="2021-11-28T10:25:00Z"/>
           <w:rFonts w:eastAsiaTheme="minorEastAsia"/>
-          <w:rPrChange w:id="177" w:author="Douglas Ezra Morrison" w:date="2021-11-28T10:25:00Z">
+          <w:rPrChange w:id="175" w:author="Douglas Ezra Morrison" w:date="2021-11-28T10:25:00Z">
             <w:rPr>
-              <w:ins w:id="178" w:author="Douglas Ezra Morrison" w:date="2021-11-28T10:25:00Z"/>
+              <w:ins w:id="176" w:author="Douglas Ezra Morrison" w:date="2021-11-28T10:25:00Z"/>
               <w:rFonts w:ascii="Cambria Math" w:hAnsi="Cambria Math" w:cs="Times New Roman"/>
               <w:i/>
             </w:rPr>
           </w:rPrChange>
         </w:rPr>
-        <w:pPrChange w:id="179" w:author="Douglas Ezra Morrison" w:date="2021-11-28T10:31:00Z">
+        <w:pPrChange w:id="177" w:author="Douglas Ezra Morrison" w:date="2021-11-28T10:31:00Z">
           <w:pPr>
             <w:ind w:left="3600"/>
           </w:pPr>
         </w:pPrChange>
       </w:pPr>
-      <w:del w:id="180" w:author="Douglas Ezra Morrison" w:date="2021-11-28T10:31:00Z">
+      <w:del w:id="178" w:author="Douglas Ezra Morrison" w:date="2021-11-28T10:31:00Z">
         <w:r>
           <w:delText xml:space="preserve"> </w:delText>
         </w:r>
       </w:del>
       <m:oMath>
         <m:r>
-          <w:del w:id="181" w:author="Douglas Ezra Morrison" w:date="2021-11-28T10:32:00Z">
+          <w:del w:id="179" w:author="Douglas Ezra Morrison" w:date="2021-11-28T10:32:00Z">
             <m:rPr>
               <m:sty m:val="p"/>
             </m:rPr>
@@ -31541,7 +31510,7 @@
             <m:eqArrPr>
               <m:maxDist m:val="1"/>
               <m:ctrlPr>
-                <w:ins w:id="182" w:author="Douglas Ezra Morrison" w:date="2021-11-28T10:25:00Z">
+                <w:ins w:id="180" w:author="Douglas Ezra Morrison" w:date="2021-11-28T10:25:00Z">
                   <w:rPr>
                     <w:rFonts w:ascii="Cambria Math" w:hAnsi="Cambria Math"/>
                   </w:rPr>
@@ -31549,7 +31518,7 @@
               </m:ctrlPr>
             </m:eqArrPr>
             <m:e>
-              <w:bookmarkStart w:id="183" w:name="_Hlk87184114"/>
+              <w:bookmarkStart w:id="181" w:name="_Hlk87184114"/>
               <m:acc>
                 <m:accPr>
                   <m:ctrlPr>
@@ -31658,7 +31627,7 @@
                       </m:ctrlPr>
                     </m:sSubPr>
                     <m:e>
-                      <w:bookmarkStart w:id="184" w:name="_Hlk87183885"/>
+                      <w:bookmarkStart w:id="182" w:name="_Hlk87183885"/>
                       <m:sSub>
                         <m:sSubPr>
                           <m:ctrlPr>
@@ -31684,7 +31653,7 @@
                           </m:r>
                         </m:sub>
                       </m:sSub>
-                      <w:bookmarkEnd w:id="184"/>
+                      <w:bookmarkEnd w:id="182"/>
                       <m:r>
                         <w:rPr>
                           <w:rFonts w:ascii="Cambria Math" w:hAnsi="Cambria Math"/>
@@ -31721,7 +31690,7 @@
                   </m:sSub>
                 </m:den>
               </m:f>
-              <w:bookmarkEnd w:id="183"/>
+              <w:bookmarkEnd w:id="181"/>
               <m:r>
                 <m:rPr>
                   <m:sty m:val="p"/>
@@ -31732,7 +31701,7 @@
                 <m:t>#</m:t>
               </m:r>
               <m:r>
-                <w:del w:id="185" w:author="Douglas Ezra Morrison" w:date="2021-11-28T10:25:00Z">
+                <w:del w:id="183" w:author="Douglas Ezra Morrison" w:date="2021-11-28T10:25:00Z">
                   <m:rPr>
                     <m:sty m:val="p"/>
                   </m:rPr>
@@ -31777,7 +31746,7 @@
       <w:pPr>
         <w:ind w:left="3600"/>
         <w:rPr>
-          <w:del w:id="186" w:author="Douglas Ezra Morrison" w:date="2021-11-28T10:25:00Z"/>
+          <w:del w:id="184" w:author="Douglas Ezra Morrison" w:date="2021-11-28T10:25:00Z"/>
           <w:rFonts w:cs="Times New Roman"/>
         </w:rPr>
       </w:pPr>
@@ -31787,7 +31756,7 @@
         </m:oMathParaPr>
         <m:oMath>
           <m:r>
-            <w:del w:id="187" w:author="Douglas Ezra Morrison" w:date="2021-11-28T10:25:00Z">
+            <w:del w:id="185" w:author="Douglas Ezra Morrison" w:date="2021-11-28T10:25:00Z">
               <w:rPr>
                 <w:rFonts w:ascii="Cambria Math" w:hAnsi="Cambria Math" w:cs="Times New Roman"/>
               </w:rPr>
@@ -31829,7 +31798,7 @@
           </w:rPr>
           <m:t>N=</m:t>
         </m:r>
-        <w:bookmarkStart w:id="188" w:name="_Hlk87183924"/>
+        <w:bookmarkStart w:id="186" w:name="_Hlk87183924"/>
         <m:r>
           <w:rPr>
             <w:rFonts w:ascii="Cambria Math" w:hAnsi="Cambria Math" w:cs="Times New Roman"/>
@@ -31895,7 +31864,7 @@
           </m:sub>
         </m:sSub>
       </m:oMath>
-      <w:bookmarkEnd w:id="188"/>
+      <w:bookmarkEnd w:id="186"/>
       <w:r>
         <w:rPr>
           <w:rFonts w:cs="Times New Roman"/>
@@ -32038,7 +32007,7 @@
             </m:r>
           </m:sub>
         </m:sSub>
-        <w:bookmarkStart w:id="189" w:name="_Hlk87184176"/>
+        <w:bookmarkStart w:id="187" w:name="_Hlk87184176"/>
         <m:r>
           <w:rPr>
             <w:rFonts w:ascii="Cambria Math" w:hAnsi="Cambria Math" w:cs="Times New Roman"/>
@@ -32071,7 +32040,7 @@
             </m:r>
           </m:sub>
         </m:sSub>
-        <w:bookmarkEnd w:id="189"/>
+        <w:bookmarkEnd w:id="187"/>
         <m:r>
           <w:rPr>
             <w:rFonts w:ascii="Cambria Math" w:hAnsi="Cambria Math" w:cs="Times New Roman"/>
@@ -32127,11 +32096,11 @@
       <w:pPr>
         <w:ind w:left="3600" w:firstLine="720"/>
         <w:rPr>
-          <w:ins w:id="190" w:author="Douglas Ezra Morrison" w:date="2021-11-28T10:26:00Z"/>
+          <w:ins w:id="188" w:author="Douglas Ezra Morrison" w:date="2021-11-28T10:26:00Z"/>
           <w:rFonts w:eastAsiaTheme="minorEastAsia" w:cs="Times New Roman"/>
-          <w:rPrChange w:id="191" w:author="Douglas Ezra Morrison" w:date="2021-11-28T10:26:00Z">
+          <w:rPrChange w:id="189" w:author="Douglas Ezra Morrison" w:date="2021-11-28T10:26:00Z">
             <w:rPr>
-              <w:ins w:id="192" w:author="Douglas Ezra Morrison" w:date="2021-11-28T10:26:00Z"/>
+              <w:ins w:id="190" w:author="Douglas Ezra Morrison" w:date="2021-11-28T10:26:00Z"/>
               <w:rFonts w:ascii="Cambria Math" w:hAnsi="Cambria Math" w:cs="Times New Roman"/>
               <w:i/>
             </w:rPr>
@@ -32147,7 +32116,7 @@
             <m:eqArrPr>
               <m:maxDist m:val="1"/>
               <m:ctrlPr>
-                <w:ins w:id="193" w:author="Douglas Ezra Morrison" w:date="2021-11-28T10:26:00Z">
+                <w:ins w:id="191" w:author="Douglas Ezra Morrison" w:date="2021-11-28T10:26:00Z">
                   <w:rPr>
                     <w:rFonts w:ascii="Cambria Math" w:hAnsi="Cambria Math" w:cs="Times New Roman"/>
                     <w:i/>
@@ -32304,7 +32273,7 @@
                       </m:ctrlPr>
                     </m:sSubPr>
                     <m:e>
-                      <w:bookmarkStart w:id="194" w:name="_Hlk87184293"/>
+                      <w:bookmarkStart w:id="192" w:name="_Hlk87184293"/>
                       <m:sSub>
                         <m:sSubPr>
                           <m:ctrlPr>
@@ -32331,7 +32300,7 @@
                           </m:r>
                         </m:sub>
                       </m:sSub>
-                      <w:bookmarkEnd w:id="194"/>
+                      <w:bookmarkEnd w:id="192"/>
                       <m:r>
                         <w:rPr>
                           <w:rFonts w:ascii="Cambria Math" w:hAnsi="Cambria Math" w:cs="Times New Roman"/>
@@ -32519,7 +32488,7 @@
                 </m:den>
               </m:f>
               <m:r>
-                <w:del w:id="195" w:author="Douglas Ezra Morrison" w:date="2021-11-28T10:26:00Z">
+                <w:del w:id="193" w:author="Douglas Ezra Morrison" w:date="2021-11-28T10:26:00Z">
                   <w:rPr>
                     <w:rFonts w:ascii="Cambria Math" w:hAnsi="Cambria Math" w:cs="Times New Roman"/>
                   </w:rPr>
@@ -32560,7 +32529,7 @@
         <w:ind w:left="3600" w:firstLine="720"/>
         <w:rPr>
           <w:rFonts w:eastAsiaTheme="minorEastAsia" w:cs="Times New Roman"/>
-          <w:rPrChange w:id="196" w:author="Douglas Ezra Morrison" w:date="2021-11-28T10:26:00Z">
+          <w:rPrChange w:id="194" w:author="Douglas Ezra Morrison" w:date="2021-11-28T10:26:00Z">
             <w:rPr>
               <w:rFonts w:cs="Times New Roman"/>
             </w:rPr>
@@ -32663,17 +32632,17 @@
     <w:p>
       <w:pPr>
         <w:rPr>
-          <w:ins w:id="197" w:author="Douglas Ezra Morrison" w:date="2021-11-28T10:26:00Z"/>
+          <w:ins w:id="195" w:author="Douglas Ezra Morrison" w:date="2021-11-28T10:26:00Z"/>
           <w:rFonts w:eastAsiaTheme="minorEastAsia"/>
-          <w:rPrChange w:id="198" w:author="Douglas Ezra Morrison" w:date="2021-11-28T10:26:00Z">
+          <w:rPrChange w:id="196" w:author="Douglas Ezra Morrison" w:date="2021-11-28T10:26:00Z">
             <w:rPr>
-              <w:ins w:id="199" w:author="Douglas Ezra Morrison" w:date="2021-11-28T10:26:00Z"/>
+              <w:ins w:id="197" w:author="Douglas Ezra Morrison" w:date="2021-11-28T10:26:00Z"/>
               <w:rFonts w:ascii="Cambria Math" w:hAnsi="Cambria Math" w:cs="Times New Roman"/>
               <w:i/>
             </w:rPr>
           </w:rPrChange>
         </w:rPr>
-        <w:pPrChange w:id="200" w:author="Douglas Ezra Morrison" w:date="2021-11-28T10:32:00Z">
+        <w:pPrChange w:id="198" w:author="Douglas Ezra Morrison" w:date="2021-11-28T10:32:00Z">
           <w:pPr>
             <w:ind w:left="3600"/>
           </w:pPr>
@@ -32691,7 +32660,7 @@
             <m:eqArrPr>
               <m:maxDist m:val="1"/>
               <m:ctrlPr>
-                <w:ins w:id="201" w:author="Douglas Ezra Morrison" w:date="2021-11-28T10:26:00Z">
+                <w:ins w:id="199" w:author="Douglas Ezra Morrison" w:date="2021-11-28T10:26:00Z">
                   <w:rPr>
                     <w:rFonts w:ascii="Cambria Math" w:hAnsi="Cambria Math"/>
                   </w:rPr>
@@ -32699,7 +32668,7 @@
               </m:ctrlPr>
             </m:eqArrPr>
             <m:e>
-              <w:bookmarkStart w:id="202" w:name="_Hlk87785536"/>
+              <w:bookmarkStart w:id="200" w:name="_Hlk87785536"/>
               <m:f>
                 <m:fPr>
                   <m:ctrlPr>
@@ -32852,7 +32821,7 @@
                   </m:sSub>
                 </m:den>
               </m:f>
-              <w:bookmarkEnd w:id="202"/>
+              <w:bookmarkEnd w:id="200"/>
               <m:r>
                 <m:rPr>
                   <m:sty m:val="p"/>
@@ -32863,7 +32832,7 @@
                 <m:t>#</m:t>
               </m:r>
               <m:r>
-                <w:del w:id="203" w:author="Douglas Ezra Morrison" w:date="2021-11-28T10:26:00Z">
+                <w:del w:id="201" w:author="Douglas Ezra Morrison" w:date="2021-11-28T10:26:00Z">
                   <m:rPr>
                     <m:sty m:val="p"/>
                   </m:rPr>
@@ -32908,11 +32877,11 @@
       <w:pPr>
         <w:ind w:left="3600"/>
         <w:rPr>
-          <w:del w:id="204" w:author="Douglas Ezra Morrison" w:date="2021-11-28T10:26:00Z"/>
+          <w:del w:id="202" w:author="Douglas Ezra Morrison" w:date="2021-11-28T10:26:00Z"/>
           <w:rFonts w:eastAsiaTheme="minorEastAsia" w:cs="Times New Roman"/>
-          <w:rPrChange w:id="205" w:author="Douglas Ezra Morrison" w:date="2021-11-28T10:26:00Z">
+          <w:rPrChange w:id="203" w:author="Douglas Ezra Morrison" w:date="2021-11-28T10:26:00Z">
             <w:rPr>
-              <w:del w:id="206" w:author="Douglas Ezra Morrison" w:date="2021-11-28T10:26:00Z"/>
+              <w:del w:id="204" w:author="Douglas Ezra Morrison" w:date="2021-11-28T10:26:00Z"/>
               <w:rFonts w:cs="Times New Roman"/>
             </w:rPr>
           </w:rPrChange>
@@ -32934,21 +32903,21 @@
       </w:r>
       <w:proofErr w:type="gramEnd"/>
     </w:p>
-    <w:bookmarkStart w:id="207" w:name="_Hlk86590426"/>
+    <w:bookmarkStart w:id="205" w:name="_Hlk86590426"/>
     <w:p>
       <w:pPr>
         <w:rPr>
-          <w:ins w:id="208" w:author="Douglas Ezra Morrison" w:date="2021-11-28T10:26:00Z"/>
+          <w:ins w:id="206" w:author="Douglas Ezra Morrison" w:date="2021-11-28T10:26:00Z"/>
           <w:rFonts w:eastAsiaTheme="minorEastAsia"/>
-          <w:rPrChange w:id="209" w:author="Douglas Ezra Morrison" w:date="2021-11-28T10:26:00Z">
+          <w:rPrChange w:id="207" w:author="Douglas Ezra Morrison" w:date="2021-11-28T10:26:00Z">
             <w:rPr>
-              <w:ins w:id="210" w:author="Douglas Ezra Morrison" w:date="2021-11-28T10:26:00Z"/>
+              <w:ins w:id="208" w:author="Douglas Ezra Morrison" w:date="2021-11-28T10:26:00Z"/>
               <w:rFonts w:ascii="Cambria Math" w:hAnsi="Cambria Math" w:cs="Times New Roman"/>
               <w:i/>
             </w:rPr>
           </w:rPrChange>
         </w:rPr>
-        <w:pPrChange w:id="211" w:author="Douglas Ezra Morrison" w:date="2021-11-28T10:32:00Z">
+        <w:pPrChange w:id="209" w:author="Douglas Ezra Morrison" w:date="2021-11-28T10:32:00Z">
           <w:pPr>
             <w:ind w:left="3600"/>
           </w:pPr>
@@ -32963,7 +32932,7 @@
             <m:eqArrPr>
               <m:maxDist m:val="1"/>
               <m:ctrlPr>
-                <w:ins w:id="212" w:author="Douglas Ezra Morrison" w:date="2021-11-28T10:26:00Z">
+                <w:ins w:id="210" w:author="Douglas Ezra Morrison" w:date="2021-11-28T10:26:00Z">
                   <w:rPr>
                     <w:rFonts w:ascii="Cambria Math" w:hAnsi="Cambria Math"/>
                   </w:rPr>
@@ -32971,7 +32940,7 @@
               </m:ctrlPr>
             </m:eqArrPr>
             <m:e>
-              <w:bookmarkStart w:id="213" w:name="_Hlk87695403"/>
+              <w:bookmarkStart w:id="211" w:name="_Hlk87695403"/>
               <m:sSub>
                 <m:sSubPr>
                   <m:ctrlPr>
@@ -32997,7 +32966,7 @@
                   </m:r>
                 </m:sub>
               </m:sSub>
-              <w:bookmarkEnd w:id="213"/>
+              <w:bookmarkEnd w:id="211"/>
               <m:r>
                 <m:rPr>
                   <m:sty m:val="p"/>
@@ -33067,7 +33036,7 @@
                 <m:t>#</m:t>
               </m:r>
               <m:r>
-                <w:del w:id="214" w:author="Douglas Ezra Morrison" w:date="2021-11-28T10:26:00Z">
+                <w:del w:id="212" w:author="Douglas Ezra Morrison" w:date="2021-11-28T10:26:00Z">
                   <m:rPr>
                     <m:sty m:val="p"/>
                   </m:rPr>
@@ -33112,7 +33081,7 @@
       <w:pPr>
         <w:ind w:left="3600"/>
         <w:rPr>
-          <w:del w:id="215" w:author="Douglas Ezra Morrison" w:date="2021-11-28T10:26:00Z"/>
+          <w:del w:id="213" w:author="Douglas Ezra Morrison" w:date="2021-11-28T10:26:00Z"/>
           <w:rFonts w:eastAsiaTheme="minorEastAsia" w:cs="Times New Roman"/>
         </w:rPr>
       </w:pPr>
@@ -33121,7 +33090,7 @@
       <w:pPr>
         <w:ind w:left="3600"/>
         <w:rPr>
-          <w:del w:id="216" w:author="Douglas Ezra Morrison" w:date="2021-11-28T10:26:00Z"/>
+          <w:del w:id="214" w:author="Douglas Ezra Morrison" w:date="2021-11-28T10:26:00Z"/>
           <w:rFonts w:eastAsiaTheme="minorEastAsia" w:cs="Times New Roman"/>
         </w:rPr>
       </w:pPr>
@@ -33129,18 +33098,18 @@
     <w:p>
       <w:pPr>
         <w:rPr>
-          <w:ins w:id="217" w:author="Douglas Ezra Morrison" w:date="2021-11-28T10:26:00Z"/>
+          <w:ins w:id="215" w:author="Douglas Ezra Morrison" w:date="2021-11-28T10:26:00Z"/>
           <w:rFonts w:eastAsiaTheme="minorEastAsia" w:cs="Times New Roman"/>
-          <w:rPrChange w:id="218" w:author="Douglas Ezra Morrison" w:date="2021-11-28T10:26:00Z">
+          <w:rPrChange w:id="216" w:author="Douglas Ezra Morrison" w:date="2021-11-28T10:26:00Z">
             <w:rPr>
-              <w:ins w:id="219" w:author="Douglas Ezra Morrison" w:date="2021-11-28T10:26:00Z"/>
+              <w:ins w:id="217" w:author="Douglas Ezra Morrison" w:date="2021-11-28T10:26:00Z"/>
               <w:rFonts w:ascii="Cambria Math" w:eastAsiaTheme="minorEastAsia" w:hAnsi="Cambria Math" w:cs="Times New Roman"/>
               <w:i/>
             </w:rPr>
           </w:rPrChange>
         </w:rPr>
       </w:pPr>
-      <w:del w:id="220" w:author="Douglas Ezra Morrison" w:date="2021-11-28T10:26:00Z">
+      <w:del w:id="218" w:author="Douglas Ezra Morrison" w:date="2021-11-28T10:26:00Z">
         <w:r>
           <w:rPr>
             <w:rFonts w:eastAsiaTheme="minorEastAsia" w:cs="Times New Roman"/>
@@ -33153,7 +33122,7 @@
           <m:eqArrPr>
             <m:maxDist m:val="1"/>
             <m:ctrlPr>
-              <w:ins w:id="221" w:author="Douglas Ezra Morrison" w:date="2021-11-28T10:26:00Z">
+              <w:ins w:id="219" w:author="Douglas Ezra Morrison" w:date="2021-11-28T10:26:00Z">
                 <w:rPr>
                   <w:rFonts w:ascii="Cambria Math" w:eastAsiaTheme="minorEastAsia" w:hAnsi="Cambria Math" w:cs="Times New Roman"/>
                   <w:i/>
@@ -33298,7 +33267,7 @@
               <m:t>#</m:t>
             </m:r>
             <m:r>
-              <w:del w:id="222" w:author="Douglas Ezra Morrison" w:date="2021-11-28T10:26:00Z">
+              <w:del w:id="220" w:author="Douglas Ezra Morrison" w:date="2021-11-28T10:26:00Z">
                 <w:rPr>
                   <w:rFonts w:ascii="Cambria Math" w:eastAsiaTheme="minorEastAsia" w:hAnsi="Cambria Math" w:cs="Times New Roman"/>
                 </w:rPr>
@@ -33330,7 +33299,7 @@
     <w:p>
       <w:pPr>
         <w:rPr>
-          <w:del w:id="223" w:author="Douglas Ezra Morrison" w:date="2021-11-28T10:26:00Z"/>
+          <w:del w:id="221" w:author="Douglas Ezra Morrison" w:date="2021-11-28T10:26:00Z"/>
           <w:rFonts w:eastAsiaTheme="minorEastAsia" w:cs="Times New Roman"/>
         </w:rPr>
       </w:pPr>
@@ -33342,7 +33311,7 @@
         </w:rPr>
       </w:pPr>
     </w:p>
-    <w:bookmarkEnd w:id="207"/>
+    <w:bookmarkEnd w:id="205"/>
     <w:p>
       <w:pPr>
         <w:spacing w:after="0"/>
@@ -33354,7 +33323,6 @@
         <w:rPr>
           <w:rFonts w:cs="Times New Roman"/>
         </w:rPr>
-        <w:lastRenderedPageBreak/>
         <w:t xml:space="preserve">The term </w:t>
       </w:r>
       <m:oMath>
@@ -33397,7 +33365,7 @@
         </w:rPr>
         <w:t>for a person to be identified to be in both the vaccinated and case registry the person must be:</w:t>
       </w:r>
-      <w:del w:id="224" w:author="Douglas Ezra Morrison" w:date="2021-11-28T18:14:00Z">
+      <w:del w:id="222" w:author="Douglas Ezra Morrison" w:date="2021-11-28T18:14:00Z">
         <w:r>
           <w:rPr>
             <w:rFonts w:cs="Times New Roman"/>
@@ -33405,7 +33373,7 @@
           <w:delText xml:space="preserve">  </w:delText>
         </w:r>
       </w:del>
-      <w:ins w:id="225" w:author="Douglas Ezra Morrison" w:date="2021-11-28T18:14:00Z">
+      <w:ins w:id="223" w:author="Douglas Ezra Morrison" w:date="2021-11-28T18:14:00Z">
         <w:r>
           <w:rPr>
             <w:rFonts w:cs="Times New Roman"/>
@@ -33419,7 +33387,7 @@
         </w:rPr>
         <w:t>(1)</w:t>
       </w:r>
-      <w:ins w:id="226" w:author="Douglas Ezra Morrison" w:date="2021-11-28T18:14:00Z">
+      <w:ins w:id="224" w:author="Douglas Ezra Morrison" w:date="2021-11-28T18:14:00Z">
         <w:r>
           <w:rPr>
             <w:rFonts w:cs="Times New Roman"/>
@@ -33467,7 +33435,7 @@
           </m:sub>
         </m:sSub>
       </m:oMath>
-      <w:del w:id="227" w:author="Douglas Ezra Morrison" w:date="2021-11-28T18:14:00Z">
+      <w:del w:id="225" w:author="Douglas Ezra Morrison" w:date="2021-11-28T18:14:00Z">
         <w:r>
           <w:rPr>
             <w:rFonts w:cs="Times New Roman"/>
@@ -33509,7 +33477,7 @@
           </m:sub>
         </m:sSub>
       </m:oMath>
-      <w:del w:id="228" w:author="Douglas Ezra Morrison" w:date="2021-11-28T18:14:00Z">
+      <w:del w:id="226" w:author="Douglas Ezra Morrison" w:date="2021-11-28T18:14:00Z">
         <w:r>
           <w:rPr>
             <w:rFonts w:cs="Times New Roman"/>
@@ -33523,7 +33491,7 @@
         </w:rPr>
         <w:t>; (3) became a case with probability</w:t>
       </w:r>
-      <w:ins w:id="229" w:author="Douglas Ezra Morrison" w:date="2021-11-28T18:14:00Z">
+      <w:ins w:id="227" w:author="Douglas Ezra Morrison" w:date="2021-11-28T18:14:00Z">
         <w:r>
           <w:rPr>
             <w:rFonts w:eastAsiaTheme="minorEastAsia" w:cs="Times New Roman"/>
@@ -33585,7 +33553,7 @@
           </m:sub>
         </m:sSub>
       </m:oMath>
-      <w:del w:id="230" w:author="Douglas Ezra Morrison" w:date="2021-11-28T18:14:00Z">
+      <w:del w:id="228" w:author="Douglas Ezra Morrison" w:date="2021-11-28T18:14:00Z">
         <w:r>
           <w:rPr>
             <w:rFonts w:eastAsiaTheme="minorEastAsia" w:cs="Times New Roman"/>
@@ -33599,7 +33567,7 @@
         </w:rPr>
         <w:t>;</w:t>
       </w:r>
-      <w:ins w:id="231" w:author="Douglas Ezra Morrison" w:date="2021-11-28T18:14:00Z">
+      <w:ins w:id="229" w:author="Douglas Ezra Morrison" w:date="2021-11-28T18:14:00Z">
         <w:r>
           <w:rPr>
             <w:rFonts w:eastAsiaTheme="minorEastAsia" w:cs="Times New Roman"/>
@@ -33641,7 +33609,7 @@
           </m:sub>
         </m:sSub>
         <m:r>
-          <w:del w:id="232" w:author="Douglas Ezra Morrison" w:date="2021-11-28T18:14:00Z">
+          <w:del w:id="230" w:author="Douglas Ezra Morrison" w:date="2021-11-28T18:14:00Z">
             <w:rPr>
               <w:rFonts w:ascii="Cambria Math" w:eastAsiaTheme="minorEastAsia" w:hAnsi="Cambria Math" w:cs="Times New Roman"/>
             </w:rPr>
@@ -33655,43 +33623,27 @@
         </w:rPr>
         <w:t>; (5)</w:t>
       </w:r>
-      <w:del w:id="233" w:author="Douglas Ezra Morrison" w:date="2021-11-28T18:14:00Z">
+      <w:ins w:id="231" w:author="Douglas Ezra Morrison" w:date="2021-11-28T20:13:00Z">
         <w:r>
           <w:rPr>
             <w:rFonts w:eastAsiaTheme="minorEastAsia" w:cs="Times New Roman"/>
           </w:rPr>
-          <w:delText>i</w:delText>
-        </w:r>
-      </w:del>
-      <w:ins w:id="234" w:author="Douglas Ezra Morrison" w:date="2021-11-28T18:14:00Z">
-        <w:r>
-          <w:rPr>
-            <w:rFonts w:eastAsiaTheme="minorEastAsia" w:cs="Times New Roman"/>
-          </w:rPr>
-          <w:t xml:space="preserve">I </w:t>
+          <w:t xml:space="preserve"> </w:t>
         </w:r>
       </w:ins>
-      <w:proofErr w:type="spellStart"/>
       <w:r>
         <w:rPr>
           <w:rFonts w:eastAsiaTheme="minorEastAsia" w:cs="Times New Roman"/>
         </w:rPr>
-        <w:t>dentified</w:t>
-      </w:r>
-      <w:proofErr w:type="spellEnd"/>
+        <w:t>identified (that is linked)</w:t>
+      </w:r>
       <w:r>
         <w:rPr>
           <w:rFonts w:eastAsiaTheme="minorEastAsia" w:cs="Times New Roman"/>
         </w:rPr>
-        <w:t xml:space="preserve"> (that is linked)</w:t>
-      </w:r>
-      <w:r>
-        <w:rPr>
-          <w:rFonts w:eastAsiaTheme="minorEastAsia" w:cs="Times New Roman"/>
-        </w:rPr>
         <w:t xml:space="preserve"> </w:t>
       </w:r>
-      <w:del w:id="235" w:author="Douglas Ezra Morrison" w:date="2021-11-28T18:14:00Z">
+      <w:del w:id="232" w:author="Douglas Ezra Morrison" w:date="2021-11-28T18:14:00Z">
         <w:r>
           <w:rPr>
             <w:rFonts w:eastAsiaTheme="minorEastAsia" w:cs="Times New Roman"/>
@@ -33751,7 +33703,7 @@
         </w:rPr>
         <w:t>. It follows</w:t>
       </w:r>
-      <w:ins w:id="236" w:author="Douglas Ezra Morrison" w:date="2021-11-28T10:27:00Z">
+      <w:ins w:id="233" w:author="Douglas Ezra Morrison" w:date="2021-11-28T10:27:00Z">
         <w:r>
           <w:rPr>
             <w:rFonts w:eastAsiaTheme="minorEastAsia" w:cs="Times New Roman"/>
@@ -33764,11 +33716,11 @@
       <w:pPr>
         <w:spacing w:after="0"/>
         <w:rPr>
-          <w:ins w:id="237" w:author="Douglas Ezra Morrison" w:date="2021-11-28T10:27:00Z"/>
+          <w:ins w:id="234" w:author="Douglas Ezra Morrison" w:date="2021-11-28T10:27:00Z"/>
           <w:rFonts w:eastAsiaTheme="minorEastAsia" w:cs="Times New Roman"/>
-          <w:rPrChange w:id="238" w:author="Douglas Ezra Morrison" w:date="2021-11-28T10:27:00Z">
+          <w:rPrChange w:id="235" w:author="Douglas Ezra Morrison" w:date="2021-11-28T10:27:00Z">
             <w:rPr>
-              <w:ins w:id="239" w:author="Douglas Ezra Morrison" w:date="2021-11-28T10:27:00Z"/>
+              <w:ins w:id="236" w:author="Douglas Ezra Morrison" w:date="2021-11-28T10:27:00Z"/>
               <w:rFonts w:ascii="Cambria Math" w:hAnsi="Cambria Math" w:cs="Times New Roman"/>
               <w:i/>
             </w:rPr>
@@ -33778,7 +33730,7 @@
       <w:r>
         <w:rPr>
           <w:rFonts w:eastAsiaTheme="minorEastAsia" w:cs="Times New Roman"/>
-          <w:rPrChange w:id="240" w:author="Douglas Ezra Morrison" w:date="2021-11-28T10:31:00Z">
+          <w:rPrChange w:id="237" w:author="Douglas Ezra Morrison" w:date="2021-11-28T10:31:00Z">
             <w:rPr>
               <w:rFonts w:ascii="Cambria Math" w:hAnsi="Cambria Math" w:cs="Times New Roman"/>
             </w:rPr>
@@ -33786,7 +33738,7 @@
         </w:rPr>
         <w:br/>
       </w:r>
-      <w:del w:id="241" w:author="Douglas Ezra Morrison" w:date="2021-11-28T10:27:00Z">
+      <w:del w:id="238" w:author="Douglas Ezra Morrison" w:date="2021-11-28T10:27:00Z">
         <w:r>
           <w:rPr>
             <w:rFonts w:eastAsiaTheme="minorEastAsia" w:cs="Times New Roman"/>
@@ -33799,7 +33751,7 @@
           <m:eqArrPr>
             <m:maxDist m:val="1"/>
             <m:ctrlPr>
-              <w:ins w:id="242" w:author="Douglas Ezra Morrison" w:date="2021-11-28T10:27:00Z">
+              <w:ins w:id="239" w:author="Douglas Ezra Morrison" w:date="2021-11-28T10:27:00Z">
                 <w:rPr>
                   <w:rFonts w:ascii="Cambria Math" w:hAnsi="Cambria Math" w:cs="Times New Roman"/>
                   <w:i/>
@@ -33808,7 +33760,7 @@
             </m:ctrlPr>
           </m:eqArrPr>
           <m:e>
-            <w:bookmarkStart w:id="243" w:name="_Hlk87782614"/>
+            <w:bookmarkStart w:id="240" w:name="_Hlk87782614"/>
             <m:r>
               <w:rPr>
                 <w:rFonts w:ascii="Cambria Math" w:hAnsi="Cambria Math" w:cs="Times New Roman"/>
@@ -33841,8 +33793,8 @@
                 </m:r>
               </m:sub>
             </m:sSub>
-            <w:bookmarkStart w:id="244" w:name="_Hlk86589722"/>
-            <w:bookmarkEnd w:id="243"/>
+            <w:bookmarkStart w:id="241" w:name="_Hlk86589722"/>
+            <w:bookmarkEnd w:id="240"/>
             <m:r>
               <w:rPr>
                 <w:rFonts w:ascii="Cambria Math" w:hAnsi="Cambria Math" w:cs="Times New Roman"/>
@@ -33875,7 +33827,7 @@
                 </m:r>
               </m:sub>
             </m:sSub>
-            <w:bookmarkStart w:id="245" w:name="_Hlk87782229"/>
+            <w:bookmarkStart w:id="242" w:name="_Hlk87782229"/>
             <m:sSub>
               <m:sSubPr>
                 <m:ctrlPr>
@@ -33902,8 +33854,8 @@
                 </m:r>
               </m:sub>
             </m:sSub>
-            <w:bookmarkStart w:id="246" w:name="_Hlk87782301"/>
-            <w:bookmarkEnd w:id="245"/>
+            <w:bookmarkStart w:id="243" w:name="_Hlk87782301"/>
+            <w:bookmarkEnd w:id="242"/>
             <m:sSub>
               <m:sSubPr>
                 <m:ctrlPr>
@@ -33956,7 +33908,7 @@
                 </m:r>
               </m:sub>
             </m:sSub>
-            <w:bookmarkEnd w:id="246"/>
+            <w:bookmarkEnd w:id="243"/>
             <m:sSub>
               <m:sSubPr>
                 <m:ctrlPr>
@@ -34009,7 +33961,7 @@
                 </m:r>
               </m:sub>
             </m:sSub>
-            <w:bookmarkEnd w:id="244"/>
+            <w:bookmarkEnd w:id="241"/>
             <m:r>
               <w:rPr>
                 <w:rFonts w:ascii="Cambria Math" w:hAnsi="Cambria Math" w:cs="Times New Roman"/>
@@ -34017,7 +33969,7 @@
               <m:t>#</m:t>
             </m:r>
             <m:r>
-              <w:del w:id="247" w:author="Douglas Ezra Morrison" w:date="2021-11-28T10:27:00Z">
+              <w:del w:id="244" w:author="Douglas Ezra Morrison" w:date="2021-11-28T10:27:00Z">
                 <w:rPr>
                   <w:rFonts w:ascii="Cambria Math" w:hAnsi="Cambria Math" w:cs="Times New Roman"/>
                 </w:rPr>
@@ -34050,11 +34002,11 @@
       <w:pPr>
         <w:spacing w:after="0"/>
         <w:rPr>
-          <w:del w:id="248" w:author="Douglas Ezra Morrison" w:date="2021-11-28T10:27:00Z"/>
+          <w:del w:id="245" w:author="Douglas Ezra Morrison" w:date="2021-11-28T10:27:00Z"/>
           <w:rFonts w:eastAsiaTheme="minorEastAsia" w:cs="Times New Roman"/>
-          <w:rPrChange w:id="249" w:author="Douglas Ezra Morrison" w:date="2021-11-28T10:27:00Z">
+          <w:rPrChange w:id="246" w:author="Douglas Ezra Morrison" w:date="2021-11-28T10:27:00Z">
             <w:rPr>
-              <w:del w:id="250" w:author="Douglas Ezra Morrison" w:date="2021-11-28T10:27:00Z"/>
+              <w:del w:id="247" w:author="Douglas Ezra Morrison" w:date="2021-11-28T10:27:00Z"/>
               <w:rFonts w:cs="Times New Roman"/>
               <w:i/>
             </w:rPr>
@@ -34070,7 +34022,7 @@
           <w:i/>
         </w:rPr>
       </w:pPr>
-      <w:del w:id="251" w:author="Douglas Ezra Morrison" w:date="2021-11-28T10:27:00Z">
+      <w:del w:id="248" w:author="Douglas Ezra Morrison" w:date="2021-11-28T10:27:00Z">
         <w:r>
           <w:rPr>
             <w:rFonts w:cs="Times New Roman"/>
@@ -34104,13 +34056,13 @@
         <w:rPr>
           <w:rFonts w:cs="Times New Roman"/>
         </w:rPr>
-        <w:pPrChange w:id="252" w:author="Douglas Ezra Morrison" w:date="2021-11-28T10:31:00Z">
+        <w:pPrChange w:id="249" w:author="Douglas Ezra Morrison" w:date="2021-11-28T10:31:00Z">
           <w:pPr>
             <w:ind w:left="3600"/>
           </w:pPr>
         </w:pPrChange>
       </w:pPr>
-      <w:del w:id="253" w:author="Douglas Ezra Morrison" w:date="2021-11-28T10:27:00Z">
+      <w:del w:id="250" w:author="Douglas Ezra Morrison" w:date="2021-11-28T10:27:00Z">
         <w:r>
           <w:rPr>
             <w:rFonts w:cs="Times New Roman"/>
@@ -34118,7 +34070,7 @@
           <w:delText xml:space="preserve">                            </w:delText>
         </w:r>
       </w:del>
-      <w:del w:id="254" w:author="Douglas Ezra Morrison" w:date="2021-11-28T10:31:00Z">
+      <w:del w:id="251" w:author="Douglas Ezra Morrison" w:date="2021-11-28T10:31:00Z">
         <w:r>
           <w:rPr>
             <w:rFonts w:cs="Times New Roman"/>
@@ -34126,7 +34078,7 @@
           <w:br/>
         </w:r>
       </w:del>
-      <w:bookmarkStart w:id="255" w:name="_Hlk86589405"/>
+      <w:bookmarkStart w:id="252" w:name="_Hlk86589405"/>
       <m:oMathPara>
         <m:oMathParaPr>
           <m:jc m:val="center"/>
@@ -34158,7 +34110,7 @@
               </m:r>
             </m:sub>
           </m:sSub>
-          <w:bookmarkEnd w:id="255"/>
+          <w:bookmarkEnd w:id="252"/>
           <m:r>
             <w:rPr>
               <w:rFonts w:ascii="Cambria Math" w:hAnsi="Cambria Math" w:cs="Times New Roman"/>
@@ -34191,7 +34143,7 @@
               </m:r>
             </m:sub>
           </m:sSub>
-          <w:bookmarkStart w:id="256" w:name="_Hlk87210137"/>
+          <w:bookmarkStart w:id="253" w:name="_Hlk87210137"/>
           <m:sSub>
             <m:sSubPr>
               <m:ctrlPr>
@@ -34218,7 +34170,7 @@
               </m:r>
             </m:sub>
           </m:sSub>
-          <w:bookmarkEnd w:id="256"/>
+          <w:bookmarkEnd w:id="253"/>
           <m:sSub>
             <m:sSubPr>
               <m:ctrlPr>
@@ -34392,18 +34344,18 @@
     <w:p>
       <w:pPr>
         <w:rPr>
-          <w:ins w:id="257" w:author="Douglas Ezra Morrison" w:date="2021-11-28T10:28:00Z"/>
+          <w:ins w:id="254" w:author="Douglas Ezra Morrison" w:date="2021-11-28T10:28:00Z"/>
           <w:rFonts w:eastAsiaTheme="minorEastAsia" w:cs="Times New Roman"/>
-          <w:rPrChange w:id="258" w:author="Douglas Ezra Morrison" w:date="2021-11-28T10:28:00Z">
+          <w:rPrChange w:id="255" w:author="Douglas Ezra Morrison" w:date="2021-11-28T10:28:00Z">
             <w:rPr>
-              <w:ins w:id="259" w:author="Douglas Ezra Morrison" w:date="2021-11-28T10:28:00Z"/>
+              <w:ins w:id="256" w:author="Douglas Ezra Morrison" w:date="2021-11-28T10:28:00Z"/>
               <w:rFonts w:ascii="Cambria Math" w:hAnsi="Cambria Math" w:cs="Times New Roman"/>
               <w:i/>
             </w:rPr>
           </w:rPrChange>
         </w:rPr>
       </w:pPr>
-      <w:del w:id="260" w:author="Douglas Ezra Morrison" w:date="2021-11-28T10:28:00Z">
+      <w:del w:id="257" w:author="Douglas Ezra Morrison" w:date="2021-11-28T10:28:00Z">
         <w:r>
           <w:rPr>
             <w:rFonts w:cs="Times New Roman"/>
@@ -34413,7 +34365,7 @@
       </w:del>
       <m:oMath>
         <m:r>
-          <w:del w:id="261" w:author="Douglas Ezra Morrison" w:date="2021-11-28T10:28:00Z">
+          <w:del w:id="258" w:author="Douglas Ezra Morrison" w:date="2021-11-28T10:28:00Z">
             <m:rPr>
               <m:sty m:val="p"/>
             </m:rPr>
@@ -34424,7 +34376,7 @@
           </w:del>
         </m:r>
       </m:oMath>
-      <w:del w:id="262" w:author="Douglas Ezra Morrison" w:date="2021-11-28T10:28:00Z">
+      <w:del w:id="259" w:author="Douglas Ezra Morrison" w:date="2021-11-28T10:28:00Z">
         <w:r>
           <w:rPr>
             <w:rFonts w:cs="Times New Roman"/>
@@ -34432,7 +34384,7 @@
           <w:delText xml:space="preserve">                     </w:delText>
         </w:r>
       </w:del>
-      <w:del w:id="263" w:author="Douglas Ezra Morrison" w:date="2021-11-28T10:31:00Z">
+      <w:del w:id="260" w:author="Douglas Ezra Morrison" w:date="2021-11-28T10:31:00Z">
         <w:r>
           <w:rPr>
             <w:rFonts w:cs="Times New Roman"/>
@@ -34451,7 +34403,7 @@
           <m:eqArrPr>
             <m:maxDist m:val="1"/>
             <m:ctrlPr>
-              <w:ins w:id="264" w:author="Douglas Ezra Morrison" w:date="2021-11-28T10:28:00Z">
+              <w:ins w:id="261" w:author="Douglas Ezra Morrison" w:date="2021-11-28T10:28:00Z">
                 <w:rPr>
                   <w:rFonts w:ascii="Cambria Math" w:hAnsi="Cambria Math" w:cs="Times New Roman"/>
                   <w:i/>
@@ -34460,7 +34412,7 @@
             </m:ctrlPr>
           </m:eqArrPr>
           <m:e>
-            <w:bookmarkStart w:id="265" w:name="_Hlk88987021"/>
+            <w:bookmarkStart w:id="262" w:name="_Hlk88987021"/>
             <m:sSub>
               <m:sSubPr>
                 <m:ctrlPr>
@@ -34892,9 +34844,9 @@
                 </m:r>
               </m:sub>
             </m:sSub>
-            <w:bookmarkEnd w:id="265"/>
+            <w:bookmarkEnd w:id="262"/>
             <m:r>
-              <w:del w:id="266" w:author="Douglas Ezra Morrison" w:date="2021-11-28T10:28:00Z">
+              <w:del w:id="263" w:author="Douglas Ezra Morrison" w:date="2021-11-28T10:28:00Z">
                 <w:rPr>
                   <w:rFonts w:ascii="Cambria Math" w:hAnsi="Cambria Math" w:cs="Times New Roman"/>
                 </w:rPr>
@@ -34926,7 +34878,7 @@
               </m:e>
             </m:d>
             <m:r>
-              <w:del w:id="267" w:author="Douglas Ezra Morrison" w:date="2021-11-28T10:28:00Z">
+              <w:del w:id="264" w:author="Douglas Ezra Morrison" w:date="2021-11-28T10:28:00Z">
                 <w:rPr>
                   <w:rFonts w:ascii="Cambria Math" w:hAnsi="Cambria Math" w:cs="Times New Roman"/>
                 </w:rPr>
@@ -34940,11 +34892,11 @@
     <w:p>
       <w:pPr>
         <w:rPr>
-          <w:del w:id="268" w:author="Douglas Ezra Morrison" w:date="2021-11-28T10:28:00Z"/>
+          <w:del w:id="265" w:author="Douglas Ezra Morrison" w:date="2021-11-28T10:28:00Z"/>
           <w:rFonts w:eastAsiaTheme="minorEastAsia" w:cs="Times New Roman"/>
-          <w:rPrChange w:id="269" w:author="Douglas Ezra Morrison" w:date="2021-11-28T10:28:00Z">
+          <w:rPrChange w:id="266" w:author="Douglas Ezra Morrison" w:date="2021-11-28T10:28:00Z">
             <w:rPr>
-              <w:del w:id="270" w:author="Douglas Ezra Morrison" w:date="2021-11-28T10:28:00Z"/>
+              <w:del w:id="267" w:author="Douglas Ezra Morrison" w:date="2021-11-28T10:28:00Z"/>
               <w:rFonts w:cs="Times New Roman"/>
               <w:i/>
             </w:rPr>
@@ -35065,7 +35017,7 @@
         </w:rPr>
         <w:t>, we find</w:t>
       </w:r>
-      <w:del w:id="271" w:author="Douglas Ezra Morrison" w:date="2021-11-28T18:14:00Z">
+      <w:del w:id="268" w:author="Douglas Ezra Morrison" w:date="2021-11-28T18:14:00Z">
         <w:r>
           <w:rPr>
             <w:rFonts w:cs="Times New Roman"/>
@@ -35073,7 +35025,7 @@
           <w:delText xml:space="preserve">  </w:delText>
         </w:r>
       </w:del>
-      <w:ins w:id="272" w:author="Douglas Ezra Morrison" w:date="2021-11-28T18:14:00Z">
+      <w:ins w:id="269" w:author="Douglas Ezra Morrison" w:date="2021-11-28T18:14:00Z">
         <w:r>
           <w:rPr>
             <w:rFonts w:cs="Times New Roman"/>
@@ -35085,11 +35037,11 @@
     <w:p>
       <w:pPr>
         <w:rPr>
-          <w:ins w:id="273" w:author="Douglas Ezra Morrison" w:date="2021-11-28T10:28:00Z"/>
+          <w:ins w:id="270" w:author="Douglas Ezra Morrison" w:date="2021-11-28T10:28:00Z"/>
           <w:rFonts w:eastAsiaTheme="minorEastAsia" w:cs="Times New Roman"/>
-          <w:rPrChange w:id="274" w:author="Douglas Ezra Morrison" w:date="2021-11-28T10:28:00Z">
+          <w:rPrChange w:id="271" w:author="Douglas Ezra Morrison" w:date="2021-11-28T10:28:00Z">
             <w:rPr>
-              <w:ins w:id="275" w:author="Douglas Ezra Morrison" w:date="2021-11-28T10:28:00Z"/>
+              <w:ins w:id="272" w:author="Douglas Ezra Morrison" w:date="2021-11-28T10:28:00Z"/>
               <w:rFonts w:ascii="Cambria Math" w:hAnsi="Cambria Math" w:cs="Times New Roman"/>
               <w:i/>
             </w:rPr>
@@ -35105,7 +35057,7 @@
             <m:eqArrPr>
               <m:maxDist m:val="1"/>
               <m:ctrlPr>
-                <w:ins w:id="276" w:author="Douglas Ezra Morrison" w:date="2021-11-28T10:28:00Z">
+                <w:ins w:id="273" w:author="Douglas Ezra Morrison" w:date="2021-11-28T10:28:00Z">
                   <w:rPr>
                     <w:rFonts w:ascii="Cambria Math" w:hAnsi="Cambria Math" w:cs="Times New Roman"/>
                     <w:i/>
@@ -35115,7 +35067,7 @@
             </m:eqArrPr>
             <m:e>
               <m:r>
-                <w:del w:id="277" w:author="Douglas Ezra Morrison" w:date="2021-11-28T10:28:00Z">
+                <w:del w:id="274" w:author="Douglas Ezra Morrison" w:date="2021-11-28T10:28:00Z">
                   <w:rPr>
                     <w:rFonts w:ascii="Cambria Math" w:hAnsi="Cambria Math" w:cs="Times New Roman"/>
                   </w:rPr>
@@ -35123,7 +35075,7 @@
                 </w:del>
               </m:r>
               <m:r>
-                <w:del w:id="278" w:author="Douglas Ezra Morrison" w:date="2021-11-28T10:29:00Z">
+                <w:del w:id="275" w:author="Douglas Ezra Morrison" w:date="2021-11-28T10:29:00Z">
                   <w:rPr>
                     <w:rFonts w:ascii="Cambria Math" w:hAnsi="Cambria Math" w:cs="Times New Roman"/>
                   </w:rPr>
@@ -35299,7 +35251,7 @@
                 <m:t>=</m:t>
               </m:r>
               <m:r>
-                <w:del w:id="279" w:author="Douglas Ezra Morrison" w:date="2021-11-28T18:14:00Z">
+                <w:del w:id="276" w:author="Douglas Ezra Morrison" w:date="2021-11-28T18:14:00Z">
                   <w:rPr>
                     <w:rFonts w:ascii="Cambria Math" w:hAnsi="Cambria Math" w:cs="Times New Roman"/>
                   </w:rPr>
@@ -35307,7 +35259,7 @@
                 </w:del>
               </m:r>
               <m:r>
-                <w:ins w:id="280" w:author="Douglas Ezra Morrison" w:date="2021-11-28T18:14:00Z">
+                <w:ins w:id="277" w:author="Douglas Ezra Morrison" w:date="2021-11-28T18:14:00Z">
                   <w:rPr>
                     <w:rFonts w:ascii="Cambria Math" w:hAnsi="Cambria Math" w:cs="Times New Roman"/>
                   </w:rPr>
@@ -35460,7 +35412,7 @@
                       </m:d>
                     </m:num>
                     <m:den>
-                      <w:bookmarkStart w:id="281" w:name="_Hlk87186261"/>
+                      <w:bookmarkStart w:id="278" w:name="_Hlk87186261"/>
                       <m:r>
                         <w:rPr>
                           <w:rFonts w:ascii="Cambria Math" w:hAnsi="Cambria Math" w:cs="Times New Roman"/>
@@ -35493,7 +35445,7 @@
                           </m:r>
                         </m:sub>
                       </m:sSub>
-                      <w:bookmarkStart w:id="282" w:name="_Hlk87186943"/>
+                      <w:bookmarkStart w:id="279" w:name="_Hlk87186943"/>
                       <m:sSub>
                         <m:sSubPr>
                           <m:ctrlPr>
@@ -35520,7 +35472,7 @@
                           </m:r>
                         </m:sub>
                       </m:sSub>
-                      <w:bookmarkEnd w:id="282"/>
+                      <w:bookmarkEnd w:id="279"/>
                       <m:d>
                         <m:dPr>
                           <m:ctrlPr>
@@ -35591,13 +35543,13 @@
                           </m:sSub>
                         </m:e>
                       </m:d>
-                      <w:bookmarkEnd w:id="281"/>
+                      <w:bookmarkEnd w:id="278"/>
                     </m:den>
                   </m:f>
                 </m:e>
               </m:d>
               <m:r>
-                <w:del w:id="283" w:author="Douglas Ezra Morrison" w:date="2021-11-28T10:28:00Z">
+                <w:del w:id="280" w:author="Douglas Ezra Morrison" w:date="2021-11-28T10:28:00Z">
                   <w:rPr>
                     <w:rFonts w:ascii="Cambria Math" w:hAnsi="Cambria Math" w:cs="Times New Roman"/>
                   </w:rPr>
@@ -35637,7 +35589,7 @@
       <w:pPr>
         <w:rPr>
           <w:rFonts w:eastAsiaTheme="minorEastAsia" w:cs="Times New Roman"/>
-          <w:rPrChange w:id="284" w:author="Douglas Ezra Morrison" w:date="2021-11-28T10:28:00Z">
+          <w:rPrChange w:id="281" w:author="Douglas Ezra Morrison" w:date="2021-11-28T10:28:00Z">
             <w:rPr>
               <w:rFonts w:cs="Times New Roman"/>
             </w:rPr>
@@ -35648,11 +35600,11 @@
     <w:p>
       <w:pPr>
         <w:rPr>
-          <w:del w:id="285" w:author="Douglas Ezra Morrison" w:date="2021-11-28T10:28:00Z"/>
+          <w:del w:id="282" w:author="Douglas Ezra Morrison" w:date="2021-11-28T10:28:00Z"/>
           <w:rFonts w:cs="Times New Roman"/>
         </w:rPr>
       </w:pPr>
-      <w:del w:id="286" w:author="Douglas Ezra Morrison" w:date="2021-11-28T10:28:00Z">
+      <w:del w:id="283" w:author="Douglas Ezra Morrison" w:date="2021-11-28T10:28:00Z">
         <w:r>
           <w:rPr>
             <w:rFonts w:cs="Times New Roman"/>
@@ -35732,11 +35684,11 @@
     <w:p>
       <w:pPr>
         <w:rPr>
-          <w:ins w:id="287" w:author="Douglas Ezra Morrison" w:date="2021-11-28T10:29:00Z"/>
+          <w:ins w:id="284" w:author="Douglas Ezra Morrison" w:date="2021-11-28T10:29:00Z"/>
           <w:rFonts w:eastAsiaTheme="minorEastAsia" w:cs="Times New Roman"/>
-          <w:rPrChange w:id="288" w:author="Douglas Ezra Morrison" w:date="2021-11-28T10:29:00Z">
+          <w:rPrChange w:id="285" w:author="Douglas Ezra Morrison" w:date="2021-11-28T10:29:00Z">
             <w:rPr>
-              <w:ins w:id="289" w:author="Douglas Ezra Morrison" w:date="2021-11-28T10:29:00Z"/>
+              <w:ins w:id="286" w:author="Douglas Ezra Morrison" w:date="2021-11-28T10:29:00Z"/>
               <w:rFonts w:ascii="Cambria Math" w:hAnsi="Cambria Math" w:cs="Times New Roman"/>
               <w:i/>
             </w:rPr>
@@ -35752,7 +35704,7 @@
             <m:eqArrPr>
               <m:maxDist m:val="1"/>
               <m:ctrlPr>
-                <w:ins w:id="290" w:author="Douglas Ezra Morrison" w:date="2021-11-28T10:29:00Z">
+                <w:ins w:id="287" w:author="Douglas Ezra Morrison" w:date="2021-11-28T10:29:00Z">
                   <w:rPr>
                     <w:rFonts w:ascii="Cambria Math" w:hAnsi="Cambria Math" w:cs="Times New Roman"/>
                     <w:i/>
@@ -35762,7 +35714,7 @@
             </m:eqArrPr>
             <m:e>
               <m:r>
-                <w:del w:id="291" w:author="Douglas Ezra Morrison" w:date="2021-11-28T10:29:00Z">
+                <w:del w:id="288" w:author="Douglas Ezra Morrison" w:date="2021-11-28T10:29:00Z">
                   <w:rPr>
                     <w:rFonts w:ascii="Cambria Math" w:hAnsi="Cambria Math" w:cs="Times New Roman"/>
                   </w:rPr>
@@ -36131,7 +36083,7 @@
                 <m:t>#</m:t>
               </m:r>
               <m:r>
-                <w:del w:id="292" w:author="Douglas Ezra Morrison" w:date="2021-11-28T10:29:00Z">
+                <w:del w:id="289" w:author="Douglas Ezra Morrison" w:date="2021-11-28T10:29:00Z">
                   <w:rPr>
                     <w:rFonts w:ascii="Cambria Math" w:hAnsi="Cambria Math" w:cs="Times New Roman"/>
                   </w:rPr>
@@ -36164,11 +36116,11 @@
     <w:p>
       <w:pPr>
         <w:rPr>
-          <w:del w:id="293" w:author="Douglas Ezra Morrison" w:date="2021-11-28T10:29:00Z"/>
+          <w:del w:id="290" w:author="Douglas Ezra Morrison" w:date="2021-11-28T10:29:00Z"/>
           <w:rFonts w:eastAsiaTheme="minorEastAsia" w:cs="Times New Roman"/>
-          <w:rPrChange w:id="294" w:author="Douglas Ezra Morrison" w:date="2021-11-28T10:29:00Z">
+          <w:rPrChange w:id="291" w:author="Douglas Ezra Morrison" w:date="2021-11-28T10:29:00Z">
             <w:rPr>
-              <w:del w:id="295" w:author="Douglas Ezra Morrison" w:date="2021-11-28T10:29:00Z"/>
+              <w:del w:id="292" w:author="Douglas Ezra Morrison" w:date="2021-11-28T10:29:00Z"/>
               <w:rFonts w:cs="Times New Roman"/>
             </w:rPr>
           </w:rPrChange>
@@ -36273,11 +36225,11 @@
     <w:p>
       <w:pPr>
         <w:rPr>
-          <w:ins w:id="296" w:author="Douglas Ezra Morrison" w:date="2021-11-28T10:29:00Z"/>
+          <w:ins w:id="293" w:author="Douglas Ezra Morrison" w:date="2021-11-28T10:29:00Z"/>
           <w:rFonts w:eastAsiaTheme="minorEastAsia" w:cs="Times New Roman"/>
-          <w:rPrChange w:id="297" w:author="Douglas Ezra Morrison" w:date="2021-11-28T10:29:00Z">
+          <w:rPrChange w:id="294" w:author="Douglas Ezra Morrison" w:date="2021-11-28T10:29:00Z">
             <w:rPr>
-              <w:ins w:id="298" w:author="Douglas Ezra Morrison" w:date="2021-11-28T10:29:00Z"/>
+              <w:ins w:id="295" w:author="Douglas Ezra Morrison" w:date="2021-11-28T10:29:00Z"/>
               <w:rFonts w:ascii="Cambria Math" w:hAnsi="Cambria Math" w:cs="Times New Roman"/>
               <w:i/>
             </w:rPr>
@@ -36293,7 +36245,7 @@
             <m:eqArrPr>
               <m:maxDist m:val="1"/>
               <m:ctrlPr>
-                <w:ins w:id="299" w:author="Douglas Ezra Morrison" w:date="2021-11-28T10:29:00Z">
+                <w:ins w:id="296" w:author="Douglas Ezra Morrison" w:date="2021-11-28T10:29:00Z">
                   <w:rPr>
                     <w:rFonts w:ascii="Cambria Math" w:hAnsi="Cambria Math" w:cs="Times New Roman"/>
                     <w:i/>
@@ -36303,7 +36255,7 @@
             </m:eqArrPr>
             <m:e>
               <m:r>
-                <w:del w:id="300" w:author="Douglas Ezra Morrison" w:date="2021-11-28T10:29:00Z">
+                <w:del w:id="297" w:author="Douglas Ezra Morrison" w:date="2021-11-28T10:29:00Z">
                   <w:rPr>
                     <w:rFonts w:ascii="Cambria Math" w:hAnsi="Cambria Math" w:cs="Times New Roman"/>
                   </w:rPr>
@@ -36633,7 +36585,7 @@
                 <m:t>#</m:t>
               </m:r>
               <m:r>
-                <w:del w:id="301" w:author="Douglas Ezra Morrison" w:date="2021-11-28T10:29:00Z">
+                <w:del w:id="298" w:author="Douglas Ezra Morrison" w:date="2021-11-28T10:29:00Z">
                   <w:rPr>
                     <w:rFonts w:ascii="Cambria Math" w:hAnsi="Cambria Math" w:cs="Times New Roman"/>
                   </w:rPr>
@@ -36661,7 +36613,7 @@
             </m:e>
           </m:eqArr>
           <m:r>
-            <w:del w:id="302" w:author="Douglas Ezra Morrison" w:date="2021-11-28T10:29:00Z">
+            <w:del w:id="299" w:author="Douglas Ezra Morrison" w:date="2021-11-28T10:29:00Z">
               <w:rPr>
                 <w:rFonts w:ascii="Cambria Math" w:hAnsi="Cambria Math" w:cs="Times New Roman"/>
               </w:rPr>
@@ -36754,7 +36706,7 @@
           </m:sub>
         </m:sSub>
       </m:oMath>
-      <w:del w:id="303" w:author="Douglas Ezra Morrison" w:date="2021-11-28T18:14:00Z">
+      <w:del w:id="300" w:author="Douglas Ezra Morrison" w:date="2021-11-28T18:14:00Z">
         <w:r>
           <w:rPr>
             <w:rFonts w:cs="Times New Roman"/>
@@ -36770,7 +36722,7 @@
           <w:delText xml:space="preserve"> </w:delText>
         </w:r>
       </w:del>
-      <w:ins w:id="304" w:author="Douglas Ezra Morrison" w:date="2021-11-28T18:14:00Z">
+      <w:ins w:id="301" w:author="Douglas Ezra Morrison" w:date="2021-11-28T18:14:00Z">
         <w:r>
           <w:rPr>
             <w:rFonts w:cs="Times New Roman"/>
@@ -36805,7 +36757,7 @@
         </w:rPr>
         <w:t xml:space="preserve"> term</w:t>
       </w:r>
-      <w:del w:id="305" w:author="Douglas Ezra Morrison" w:date="2021-11-28T18:14:00Z">
+      <w:del w:id="302" w:author="Douglas Ezra Morrison" w:date="2021-11-28T18:14:00Z">
         <w:r>
           <w:rPr>
             <w:rFonts w:cs="Times New Roman"/>
@@ -36819,7 +36771,7 @@
           <w:delText xml:space="preserve"> </w:delText>
         </w:r>
       </w:del>
-      <w:ins w:id="306" w:author="Douglas Ezra Morrison" w:date="2021-11-28T18:14:00Z">
+      <w:ins w:id="303" w:author="Douglas Ezra Morrison" w:date="2021-11-28T18:14:00Z">
         <w:r>
           <w:rPr>
             <w:rFonts w:cs="Times New Roman"/>
@@ -36893,7 +36845,7 @@
         </w:rPr>
         <w:t>n</w:t>
       </w:r>
-      <w:del w:id="307" w:author="Douglas Ezra Morrison" w:date="2021-11-28T18:14:00Z">
+      <w:del w:id="304" w:author="Douglas Ezra Morrison" w:date="2021-11-28T18:14:00Z">
         <w:r>
           <w:rPr>
             <w:rFonts w:cs="Times New Roman"/>
@@ -36901,7 +36853,7 @@
           <w:delText xml:space="preserve">  </w:delText>
         </w:r>
       </w:del>
-      <w:ins w:id="308" w:author="Douglas Ezra Morrison" w:date="2021-11-28T18:14:00Z">
+      <w:ins w:id="305" w:author="Douglas Ezra Morrison" w:date="2021-11-28T18:14:00Z">
         <w:r>
           <w:rPr>
             <w:rFonts w:cs="Times New Roman"/>
@@ -36977,7 +36929,7 @@
         </w:rPr>
         <w:t>is</w:t>
       </w:r>
-      <w:del w:id="309" w:author="Douglas Ezra Morrison" w:date="2021-11-28T18:14:00Z">
+      <w:del w:id="306" w:author="Douglas Ezra Morrison" w:date="2021-11-28T18:14:00Z">
         <w:r>
           <w:rPr>
             <w:rFonts w:eastAsiaTheme="minorEastAsia" w:cs="Times New Roman"/>
@@ -36985,7 +36937,7 @@
           <w:delText xml:space="preserve">  </w:delText>
         </w:r>
       </w:del>
-      <w:ins w:id="310" w:author="Douglas Ezra Morrison" w:date="2021-11-28T18:14:00Z">
+      <w:ins w:id="307" w:author="Douglas Ezra Morrison" w:date="2021-11-28T18:14:00Z">
         <w:r>
           <w:rPr>
             <w:rFonts w:eastAsiaTheme="minorEastAsia" w:cs="Times New Roman"/>
@@ -37041,7 +36993,7 @@
         </w:rPr>
         <w:t xml:space="preserve"> and reported to the vaccination registry</w:t>
       </w:r>
-      <w:del w:id="311" w:author="Douglas Ezra Morrison" w:date="2021-11-28T18:14:00Z">
+      <w:del w:id="308" w:author="Douglas Ezra Morrison" w:date="2021-11-28T18:14:00Z">
         <w:r>
           <w:rPr>
             <w:rFonts w:eastAsiaTheme="minorEastAsia" w:cs="Times New Roman"/>
@@ -37055,7 +37007,7 @@
           <w:delText xml:space="preserve"> </w:delText>
         </w:r>
       </w:del>
-      <w:ins w:id="312" w:author="Douglas Ezra Morrison" w:date="2021-11-28T18:14:00Z">
+      <w:ins w:id="309" w:author="Douglas Ezra Morrison" w:date="2021-11-28T18:14:00Z">
         <w:r>
           <w:rPr>
             <w:rFonts w:eastAsiaTheme="minorEastAsia" w:cs="Times New Roman"/>
@@ -37069,7 +37021,7 @@
         </w:rPr>
         <w:t>and that term</w:t>
       </w:r>
-      <w:del w:id="313" w:author="Douglas Ezra Morrison" w:date="2021-11-28T18:14:00Z">
+      <w:del w:id="310" w:author="Douglas Ezra Morrison" w:date="2021-11-28T18:14:00Z">
         <w:r>
           <w:rPr>
             <w:rFonts w:eastAsiaTheme="minorEastAsia" w:cs="Times New Roman"/>
@@ -37083,7 +37035,7 @@
           <w:delText xml:space="preserve"> </w:delText>
         </w:r>
       </w:del>
-      <w:ins w:id="314" w:author="Douglas Ezra Morrison" w:date="2021-11-28T18:14:00Z">
+      <w:ins w:id="311" w:author="Douglas Ezra Morrison" w:date="2021-11-28T18:14:00Z">
         <w:r>
           <w:rPr>
             <w:rFonts w:eastAsiaTheme="minorEastAsia" w:cs="Times New Roman"/>
@@ -37097,7 +37049,7 @@
         </w:rPr>
         <w:t>can</w:t>
       </w:r>
-      <w:del w:id="315" w:author="Douglas Ezra Morrison" w:date="2021-11-28T18:14:00Z">
+      <w:del w:id="312" w:author="Douglas Ezra Morrison" w:date="2021-11-28T18:14:00Z">
         <w:r>
           <w:rPr>
             <w:rFonts w:eastAsiaTheme="minorEastAsia" w:cs="Times New Roman"/>
@@ -37111,7 +37063,7 @@
           <w:delText xml:space="preserve"> </w:delText>
         </w:r>
       </w:del>
-      <w:ins w:id="316" w:author="Douglas Ezra Morrison" w:date="2021-11-28T18:14:00Z">
+      <w:ins w:id="313" w:author="Douglas Ezra Morrison" w:date="2021-11-28T18:14:00Z">
         <w:r>
           <w:rPr>
             <w:rFonts w:eastAsiaTheme="minorEastAsia" w:cs="Times New Roman"/>
@@ -37131,7 +37083,7 @@
         </w:rPr>
         <w:t xml:space="preserve"> the expression</w:t>
       </w:r>
-      <w:del w:id="317" w:author="Douglas Ezra Morrison" w:date="2021-11-28T18:14:00Z">
+      <w:del w:id="314" w:author="Douglas Ezra Morrison" w:date="2021-11-28T18:14:00Z">
         <w:r>
           <w:rPr>
             <w:rFonts w:eastAsiaTheme="minorEastAsia" w:cs="Times New Roman"/>
@@ -37145,7 +37097,7 @@
           <w:delText xml:space="preserve"> </w:delText>
         </w:r>
       </w:del>
-      <w:ins w:id="318" w:author="Douglas Ezra Morrison" w:date="2021-11-28T18:14:00Z">
+      <w:ins w:id="315" w:author="Douglas Ezra Morrison" w:date="2021-11-28T18:14:00Z">
         <w:r>
           <w:rPr>
             <w:rFonts w:eastAsiaTheme="minorEastAsia" w:cs="Times New Roman"/>
@@ -37222,7 +37174,7 @@
           </m:den>
         </m:f>
         <m:r>
-          <w:ins w:id="319" w:author="Douglas Ezra Morrison" w:date="2021-11-28T18:25:00Z">
+          <w:ins w:id="316" w:author="Douglas Ezra Morrison" w:date="2021-11-28T18:25:00Z">
             <w:rPr>
               <w:rFonts w:ascii="Cambria Math" w:eastAsiaTheme="minorEastAsia" w:hAnsi="Cambria Math" w:cs="Times New Roman"/>
             </w:rPr>
@@ -37230,7 +37182,7 @@
           </w:ins>
         </m:r>
       </m:oMath>
-      <w:del w:id="320" w:author="Douglas Ezra Morrison" w:date="2021-11-28T18:25:00Z">
+      <w:del w:id="317" w:author="Douglas Ezra Morrison" w:date="2021-11-28T18:25:00Z">
         <w:r>
           <w:rPr>
             <w:rFonts w:eastAsiaTheme="minorEastAsia" w:cs="Times New Roman"/>
@@ -37317,7 +37269,7 @@
         </w:rPr>
         <w:t>When this expression</w:t>
       </w:r>
-      <w:del w:id="321" w:author="Douglas Ezra Morrison" w:date="2021-11-28T18:15:00Z">
+      <w:del w:id="318" w:author="Douglas Ezra Morrison" w:date="2021-11-28T18:15:00Z">
         <w:r>
           <w:rPr>
             <w:rFonts w:eastAsiaTheme="minorEastAsia" w:cs="Times New Roman"/>
@@ -37325,7 +37277,7 @@
           <w:delText xml:space="preserve">  </w:delText>
         </w:r>
       </w:del>
-      <w:ins w:id="322" w:author="Douglas Ezra Morrison" w:date="2021-11-28T18:15:00Z">
+      <w:ins w:id="319" w:author="Douglas Ezra Morrison" w:date="2021-11-28T18:15:00Z">
         <w:r>
           <w:rPr>
             <w:rFonts w:eastAsiaTheme="minorEastAsia" w:cs="Times New Roman"/>
@@ -37352,7 +37304,7 @@
         </w:rPr>
         <w:t>10) and</w:t>
       </w:r>
-      <w:del w:id="323" w:author="Douglas Ezra Morrison" w:date="2021-11-28T18:15:00Z">
+      <w:del w:id="320" w:author="Douglas Ezra Morrison" w:date="2021-11-28T18:15:00Z">
         <w:r>
           <w:rPr>
             <w:rFonts w:eastAsiaTheme="minorEastAsia" w:cs="Times New Roman"/>
@@ -37366,7 +37318,7 @@
           <w:delText xml:space="preserve"> </w:delText>
         </w:r>
       </w:del>
-      <w:ins w:id="324" w:author="Douglas Ezra Morrison" w:date="2021-11-28T18:15:00Z">
+      <w:ins w:id="321" w:author="Douglas Ezra Morrison" w:date="2021-11-28T18:15:00Z">
         <w:r>
           <w:rPr>
             <w:rFonts w:eastAsiaTheme="minorEastAsia" w:cs="Times New Roman"/>
@@ -37380,7 +37332,7 @@
         </w:rPr>
         <w:t>we solve for</w:t>
       </w:r>
-      <w:del w:id="325" w:author="Douglas Ezra Morrison" w:date="2021-11-28T18:15:00Z">
+      <w:del w:id="322" w:author="Douglas Ezra Morrison" w:date="2021-11-28T18:15:00Z">
         <w:r>
           <w:rPr>
             <w:rFonts w:eastAsiaTheme="minorEastAsia" w:cs="Times New Roman"/>
@@ -37394,7 +37346,7 @@
           <w:delText xml:space="preserve"> </w:delText>
         </w:r>
       </w:del>
-      <w:ins w:id="326" w:author="Douglas Ezra Morrison" w:date="2021-11-28T18:15:00Z">
+      <w:ins w:id="323" w:author="Douglas Ezra Morrison" w:date="2021-11-28T18:15:00Z">
         <w:r>
           <w:rPr>
             <w:rFonts w:eastAsiaTheme="minorEastAsia" w:cs="Times New Roman"/>
@@ -37460,7 +37412,7 @@
         </w:rPr>
         <w:t xml:space="preserve"> the adjusted relative risk</w:t>
       </w:r>
-      <w:del w:id="327" w:author="Douglas Ezra Morrison" w:date="2021-11-28T18:15:00Z">
+      <w:del w:id="324" w:author="Douglas Ezra Morrison" w:date="2021-11-28T18:15:00Z">
         <w:r>
           <w:rPr>
             <w:rFonts w:eastAsiaTheme="minorEastAsia" w:cs="Times New Roman"/>
@@ -37468,7 +37420,7 @@
           <w:delText xml:space="preserve">  </w:delText>
         </w:r>
       </w:del>
-      <w:ins w:id="328" w:author="Douglas Ezra Morrison" w:date="2021-11-28T18:15:00Z">
+      <w:ins w:id="325" w:author="Douglas Ezra Morrison" w:date="2021-11-28T18:15:00Z">
         <w:r>
           <w:rPr>
             <w:rFonts w:eastAsiaTheme="minorEastAsia" w:cs="Times New Roman"/>
@@ -37525,7 +37477,7 @@
           <m:t>,</m:t>
         </m:r>
       </m:oMath>
-      <w:del w:id="329" w:author="Douglas Ezra Morrison" w:date="2021-11-28T18:15:00Z">
+      <w:del w:id="326" w:author="Douglas Ezra Morrison" w:date="2021-11-28T18:15:00Z">
         <w:r>
           <w:rPr>
             <w:rFonts w:eastAsiaTheme="minorEastAsia" w:cs="Times New Roman"/>
@@ -37540,7 +37492,7 @@
           <w:delText xml:space="preserve"> </w:delText>
         </w:r>
       </w:del>
-      <w:ins w:id="330" w:author="Douglas Ezra Morrison" w:date="2021-11-28T18:15:00Z">
+      <w:ins w:id="327" w:author="Douglas Ezra Morrison" w:date="2021-11-28T18:15:00Z">
         <w:r>
           <w:rPr>
             <w:rFonts w:eastAsiaTheme="minorEastAsia" w:cs="Times New Roman"/>
@@ -37559,14 +37511,14 @@
     <w:p>
       <w:pPr>
         <w:rPr>
-          <w:del w:id="331" w:author="Douglas Ezra Morrison" w:date="2021-11-28T10:30:00Z"/>
+          <w:del w:id="328" w:author="Douglas Ezra Morrison" w:date="2021-11-28T10:30:00Z"/>
           <w:rFonts w:eastAsiaTheme="minorEastAsia" w:cs="Times New Roman"/>
         </w:rPr>
       </w:pPr>
       <m:oMathPara>
         <m:oMath>
           <m:r>
-            <w:del w:id="332" w:author="Douglas Ezra Morrison" w:date="2021-11-28T10:30:00Z">
+            <w:del w:id="329" w:author="Douglas Ezra Morrison" w:date="2021-11-28T10:30:00Z">
               <w:rPr>
                 <w:rFonts w:ascii="Cambria Math" w:eastAsiaTheme="minorEastAsia" w:hAnsi="Cambria Math" w:cs="Times New Roman"/>
               </w:rPr>
@@ -37994,7 +37946,7 @@
             </m:den>
           </m:f>
           <m:r>
-            <w:del w:id="333" w:author="Douglas Ezra Morrison" w:date="2021-11-28T18:15:00Z">
+            <w:del w:id="330" w:author="Douglas Ezra Morrison" w:date="2021-11-28T18:15:00Z">
               <w:rPr>
                 <w:rFonts w:ascii="Cambria Math" w:eastAsiaTheme="minorEastAsia" w:hAnsi="Cambria Math" w:cs="Times New Roman"/>
               </w:rPr>
@@ -38002,7 +37954,7 @@
             </w:del>
           </m:r>
           <m:r>
-            <w:ins w:id="334" w:author="Douglas Ezra Morrison" w:date="2021-11-28T18:15:00Z">
+            <w:ins w:id="331" w:author="Douglas Ezra Morrison" w:date="2021-11-28T18:15:00Z">
               <w:rPr>
                 <w:rFonts w:ascii="Cambria Math" w:eastAsiaTheme="minorEastAsia" w:hAnsi="Cambria Math" w:cs="Times New Roman"/>
               </w:rPr>
@@ -38016,7 +37968,7 @@
             <m:t>.</m:t>
           </m:r>
           <m:r>
-            <w:del w:id="335" w:author="Douglas Ezra Morrison" w:date="2021-11-28T10:30:00Z">
+            <w:del w:id="332" w:author="Douglas Ezra Morrison" w:date="2021-11-28T10:30:00Z">
               <w:rPr>
                 <w:rFonts w:ascii="Cambria Math" w:eastAsiaTheme="minorEastAsia" w:hAnsi="Cambria Math" w:cs="Times New Roman"/>
               </w:rPr>
@@ -38047,7 +37999,7 @@
           <w:rFonts w:cs="Times New Roman"/>
           <w:b/>
         </w:rPr>
-        <w:pPrChange w:id="336" w:author="Douglas Ezra Morrison" w:date="2021-11-28T18:28:00Z">
+        <w:pPrChange w:id="333" w:author="Douglas Ezra Morrison" w:date="2021-11-28T18:28:00Z">
           <w:pPr/>
         </w:pPrChange>
       </w:pPr>
@@ -38056,14 +38008,13 @@
           <w:rFonts w:cs="Times New Roman"/>
           <w:b/>
         </w:rPr>
-        <w:lastRenderedPageBreak/>
         <w:t>Simulation Study</w:t>
       </w:r>
     </w:p>
     <w:p>
       <w:pPr>
         <w:rPr>
-          <w:del w:id="337" w:author="Douglas Ezra Morrison" w:date="2021-11-28T10:33:00Z"/>
+          <w:del w:id="334" w:author="Douglas Ezra Morrison" w:date="2021-11-28T10:33:00Z"/>
           <w:rFonts w:ascii="Calibri" w:eastAsia="Calibri" w:hAnsi="Calibri" w:cs="Times New Roman"/>
           <w:color w:val="0000FF"/>
           <w:u w:val="single"/>
@@ -38092,7 +38043,7 @@
       </w:hyperlink>
     </w:p>
     <w:p>
-      <w:ins w:id="338" w:author="Douglas Ezra Morrison" w:date="2021-11-28T10:33:00Z">
+      <w:ins w:id="335" w:author="Douglas Ezra Morrison" w:date="2021-11-28T10:33:00Z">
         <w:r>
           <w:t xml:space="preserve"> </w:t>
         </w:r>
@@ -38429,13 +38380,13 @@
           <m:t xml:space="preserve"> </m:t>
         </m:r>
         <m:r>
-          <w:del w:id="339" w:author="Douglas Ezra Morrison" w:date="2021-11-28T18:26:00Z">
+          <w:del w:id="336" w:author="Douglas Ezra Morrison" w:date="2021-11-28T18:26:00Z">
             <m:rPr>
               <m:sty m:val="p"/>
             </m:rPr>
             <w:rPr>
               <w:rFonts w:ascii="Cambria Math" w:hAnsi="Cambria Math" w:cs="Times New Roman"/>
-              <w:rPrChange w:id="340" w:author="Douglas Ezra Morrison" w:date="2021-11-28T18:26:00Z">
+              <w:rPrChange w:id="337" w:author="Douglas Ezra Morrison" w:date="2021-11-28T18:26:00Z">
                 <w:rPr>
                   <w:rFonts w:ascii="Cambria Math" w:hAnsi="Cambria Math" w:cs="Times New Roman"/>
                 </w:rPr>
@@ -38469,7 +38420,7 @@
         </w:rPr>
         <w:t>population size</w:t>
       </w:r>
-      <w:ins w:id="341" w:author="Douglas Ezra Morrison" w:date="2021-11-28T18:29:00Z">
+      <w:ins w:id="338" w:author="Douglas Ezra Morrison" w:date="2021-11-28T18:29:00Z">
         <w:r>
           <w:rPr>
             <w:rFonts w:cs="Times New Roman"/>
@@ -38514,7 +38465,7 @@
         <m:sSub>
           <m:sSubPr>
             <m:ctrlPr>
-              <w:ins w:id="342" w:author="Douglas Ezra Morrison" w:date="2021-11-28T10:45:00Z">
+              <w:ins w:id="339" w:author="Douglas Ezra Morrison" w:date="2021-11-28T10:45:00Z">
                 <w:rPr>
                   <w:rFonts w:ascii="Cambria Math" w:hAnsi="Cambria Math" w:cs="Times New Roman"/>
                   <w:i/>
@@ -38524,7 +38475,7 @@
           </m:sSubPr>
           <m:e>
             <m:r>
-              <w:ins w:id="343" w:author="Douglas Ezra Morrison" w:date="2021-11-28T10:45:00Z">
+              <w:ins w:id="340" w:author="Douglas Ezra Morrison" w:date="2021-11-28T10:45:00Z">
                 <w:rPr>
                   <w:rFonts w:ascii="Cambria Math" w:hAnsi="Cambria Math" w:cs="Times New Roman"/>
                 </w:rPr>
@@ -38536,7 +38487,7 @@
             <m:sSub>
               <m:sSubPr>
                 <m:ctrlPr>
-                  <w:ins w:id="344" w:author="Douglas Ezra Morrison" w:date="2021-11-28T10:45:00Z">
+                  <w:ins w:id="341" w:author="Douglas Ezra Morrison" w:date="2021-11-28T10:45:00Z">
                     <w:rPr>
                       <w:rFonts w:ascii="Cambria Math" w:hAnsi="Cambria Math" w:cs="Times New Roman"/>
                       <w:i/>
@@ -38546,7 +38497,7 @@
               </m:sSubPr>
               <m:e>
                 <m:r>
-                  <w:ins w:id="345" w:author="Douglas Ezra Morrison" w:date="2021-11-28T10:45:00Z">
+                  <w:ins w:id="342" w:author="Douglas Ezra Morrison" w:date="2021-11-28T10:45:00Z">
                     <w:rPr>
                       <w:rFonts w:ascii="Cambria Math" w:hAnsi="Cambria Math" w:cs="Times New Roman"/>
                     </w:rPr>
@@ -38556,7 +38507,7 @@
               </m:e>
               <m:sub>
                 <m:r>
-                  <w:ins w:id="346" w:author="Douglas Ezra Morrison" w:date="2021-11-28T10:45:00Z">
+                  <w:ins w:id="343" w:author="Douglas Ezra Morrison" w:date="2021-11-28T10:45:00Z">
                     <w:rPr>
                       <w:rFonts w:ascii="Cambria Math" w:hAnsi="Cambria Math" w:cs="Times New Roman"/>
                     </w:rPr>
@@ -38570,7 +38521,7 @@
         <m:sSub>
           <m:sSubPr>
             <m:ctrlPr>
-              <w:del w:id="347" w:author="Douglas Ezra Morrison" w:date="2021-11-28T10:45:00Z">
+              <w:del w:id="344" w:author="Douglas Ezra Morrison" w:date="2021-11-28T10:45:00Z">
                 <w:rPr>
                   <w:rFonts w:ascii="Cambria Math" w:hAnsi="Cambria Math" w:cs="Times New Roman"/>
                   <w:i/>
@@ -38582,7 +38533,7 @@
             <m:sSub>
               <m:sSubPr>
                 <m:ctrlPr>
-                  <w:del w:id="348" w:author="Douglas Ezra Morrison" w:date="2021-11-28T10:45:00Z">
+                  <w:del w:id="345" w:author="Douglas Ezra Morrison" w:date="2021-11-28T10:45:00Z">
                     <w:rPr>
                       <w:rFonts w:ascii="Cambria Math" w:hAnsi="Cambria Math" w:cs="Times New Roman"/>
                       <w:i/>
@@ -38592,7 +38543,7 @@
               </m:sSubPr>
               <m:e>
                 <m:r>
-                  <w:del w:id="349" w:author="Douglas Ezra Morrison" w:date="2021-11-28T10:45:00Z">
+                  <w:del w:id="346" w:author="Douglas Ezra Morrison" w:date="2021-11-28T10:45:00Z">
                     <w:rPr>
                       <w:rFonts w:ascii="Cambria Math" w:hAnsi="Cambria Math" w:cs="Times New Roman"/>
                     </w:rPr>
@@ -38605,7 +38556,7 @@
           </m:e>
           <m:sub>
             <m:r>
-              <w:del w:id="350" w:author="Douglas Ezra Morrison" w:date="2021-11-28T10:45:00Z">
+              <w:del w:id="347" w:author="Douglas Ezra Morrison" w:date="2021-11-28T10:45:00Z">
                 <w:rPr>
                   <w:rFonts w:ascii="Cambria Math" w:hAnsi="Cambria Math" w:cs="Times New Roman"/>
                 </w:rPr>
@@ -38739,7 +38690,7 @@
         <m:sSub>
           <m:sSubPr>
             <m:ctrlPr>
-              <w:ins w:id="351" w:author="Douglas Ezra Morrison" w:date="2021-11-28T10:45:00Z">
+              <w:ins w:id="348" w:author="Douglas Ezra Morrison" w:date="2021-11-28T10:45:00Z">
                 <w:rPr>
                   <w:rFonts w:ascii="Cambria Math" w:hAnsi="Cambria Math" w:cs="Times New Roman"/>
                   <w:i/>
@@ -38749,7 +38700,7 @@
           </m:sSubPr>
           <m:e>
             <m:r>
-              <w:ins w:id="352" w:author="Douglas Ezra Morrison" w:date="2021-11-28T10:45:00Z">
+              <w:ins w:id="349" w:author="Douglas Ezra Morrison" w:date="2021-11-28T10:45:00Z">
                 <w:rPr>
                   <w:rFonts w:ascii="Cambria Math" w:hAnsi="Cambria Math" w:cs="Times New Roman"/>
                 </w:rPr>
@@ -38761,7 +38712,7 @@
             <m:sSub>
               <m:sSubPr>
                 <m:ctrlPr>
-                  <w:ins w:id="353" w:author="Douglas Ezra Morrison" w:date="2021-11-28T10:45:00Z">
+                  <w:ins w:id="350" w:author="Douglas Ezra Morrison" w:date="2021-11-28T10:45:00Z">
                     <w:rPr>
                       <w:rFonts w:ascii="Cambria Math" w:hAnsi="Cambria Math" w:cs="Times New Roman"/>
                       <w:i/>
@@ -38771,7 +38722,7 @@
               </m:sSubPr>
               <m:e>
                 <m:r>
-                  <w:ins w:id="354" w:author="Douglas Ezra Morrison" w:date="2021-11-28T10:45:00Z">
+                  <w:ins w:id="351" w:author="Douglas Ezra Morrison" w:date="2021-11-28T10:45:00Z">
                     <w:rPr>
                       <w:rFonts w:ascii="Cambria Math" w:hAnsi="Cambria Math" w:cs="Times New Roman"/>
                     </w:rPr>
@@ -38781,7 +38732,7 @@
               </m:e>
               <m:sub>
                 <m:r>
-                  <w:ins w:id="355" w:author="Douglas Ezra Morrison" w:date="2021-11-28T10:45:00Z">
+                  <w:ins w:id="352" w:author="Douglas Ezra Morrison" w:date="2021-11-28T10:45:00Z">
                     <w:rPr>
                       <w:rFonts w:ascii="Cambria Math" w:hAnsi="Cambria Math" w:cs="Times New Roman"/>
                     </w:rPr>
@@ -38795,7 +38746,7 @@
         <m:sSub>
           <m:sSubPr>
             <m:ctrlPr>
-              <w:del w:id="356" w:author="Douglas Ezra Morrison" w:date="2021-11-28T10:45:00Z">
+              <w:del w:id="353" w:author="Douglas Ezra Morrison" w:date="2021-11-28T10:45:00Z">
                 <w:rPr>
                   <w:rFonts w:ascii="Cambria Math" w:hAnsi="Cambria Math" w:cs="Times New Roman"/>
                   <w:i/>
@@ -38807,7 +38758,7 @@
             <m:sSub>
               <m:sSubPr>
                 <m:ctrlPr>
-                  <w:del w:id="357" w:author="Douglas Ezra Morrison" w:date="2021-11-28T10:45:00Z">
+                  <w:del w:id="354" w:author="Douglas Ezra Morrison" w:date="2021-11-28T10:45:00Z">
                     <w:rPr>
                       <w:rFonts w:ascii="Cambria Math" w:hAnsi="Cambria Math" w:cs="Times New Roman"/>
                       <w:i/>
@@ -38817,7 +38768,7 @@
               </m:sSubPr>
               <m:e>
                 <m:r>
-                  <w:del w:id="358" w:author="Douglas Ezra Morrison" w:date="2021-11-28T10:45:00Z">
+                  <w:del w:id="355" w:author="Douglas Ezra Morrison" w:date="2021-11-28T10:45:00Z">
                     <w:rPr>
                       <w:rFonts w:ascii="Cambria Math" w:hAnsi="Cambria Math" w:cs="Times New Roman"/>
                     </w:rPr>
@@ -38827,7 +38778,7 @@
               </m:e>
               <m:sub>
                 <m:r>
-                  <w:del w:id="359" w:author="Douglas Ezra Morrison" w:date="2021-11-28T10:45:00Z">
+                  <w:del w:id="356" w:author="Douglas Ezra Morrison" w:date="2021-11-28T10:45:00Z">
                     <w:rPr>
                       <w:rFonts w:ascii="Cambria Math" w:hAnsi="Cambria Math" w:cs="Times New Roman"/>
                     </w:rPr>
@@ -38839,7 +38790,7 @@
           </m:e>
           <m:sub>
             <m:r>
-              <w:del w:id="360" w:author="Douglas Ezra Morrison" w:date="2021-11-28T10:45:00Z">
+              <w:del w:id="357" w:author="Douglas Ezra Morrison" w:date="2021-11-28T10:45:00Z">
                 <w:rPr>
                   <w:rFonts w:ascii="Cambria Math" w:hAnsi="Cambria Math" w:cs="Times New Roman"/>
                 </w:rPr>
@@ -38931,7 +38882,7 @@
         </w:rPr>
         <w:t xml:space="preserve"> linked</w:t>
       </w:r>
-      <w:del w:id="361" w:author="Douglas Ezra Morrison" w:date="2021-11-28T10:33:00Z">
+      <w:del w:id="358" w:author="Douglas Ezra Morrison" w:date="2021-11-28T10:33:00Z">
         <w:r>
           <w:rPr>
             <w:rFonts w:cs="Times New Roman"/>
@@ -39137,7 +39088,7 @@
         </w:rPr>
         <w:t xml:space="preserve"> and are linked, that is </w:t>
       </w:r>
-      <w:del w:id="362" w:author="Douglas Ezra Morrison" w:date="2021-11-28T18:26:00Z">
+      <w:del w:id="359" w:author="Douglas Ezra Morrison" w:date="2021-11-28T18:26:00Z">
         <w:r>
           <w:rPr>
             <w:rFonts w:cs="Times New Roman"/>
@@ -39145,7 +39096,7 @@
           <w:delText>there</w:delText>
         </w:r>
       </w:del>
-      <w:del w:id="363" w:author="Douglas Ezra Morrison" w:date="2021-11-28T18:15:00Z">
+      <w:del w:id="360" w:author="Douglas Ezra Morrison" w:date="2021-11-28T18:15:00Z">
         <w:r>
           <w:rPr>
             <w:rFonts w:cs="Times New Roman"/>
@@ -39159,7 +39110,7 @@
           <w:delText xml:space="preserve"> </w:delText>
         </w:r>
       </w:del>
-      <w:ins w:id="364" w:author="Douglas Ezra Morrison" w:date="2021-11-28T18:26:00Z">
+      <w:ins w:id="361" w:author="Douglas Ezra Morrison" w:date="2021-11-28T18:26:00Z">
         <w:r>
           <w:rPr>
             <w:rFonts w:cs="Times New Roman"/>
@@ -39167,7 +39118,7 @@
           <w:t>their</w:t>
         </w:r>
       </w:ins>
-      <w:ins w:id="365" w:author="Douglas Ezra Morrison" w:date="2021-11-28T18:15:00Z">
+      <w:ins w:id="362" w:author="Douglas Ezra Morrison" w:date="2021-11-28T18:15:00Z">
         <w:r>
           <w:rPr>
             <w:rFonts w:cs="Times New Roman"/>
@@ -39187,7 +39138,7 @@
         </w:rPr>
         <w:t xml:space="preserve"> are linked together</w:t>
       </w:r>
-      <w:del w:id="366" w:author="Douglas Ezra Morrison" w:date="2021-11-28T18:26:00Z">
+      <w:del w:id="363" w:author="Douglas Ezra Morrison" w:date="2021-11-28T18:26:00Z">
         <w:r>
           <w:rPr>
             <w:rFonts w:cs="Times New Roman"/>
@@ -39341,7 +39292,7 @@
         </w:rPr>
         <w:t xml:space="preserve">, </w:t>
       </w:r>
-      <w:bookmarkStart w:id="367" w:name="_Hlk87947761"/>
+      <w:bookmarkStart w:id="364" w:name="_Hlk87947761"/>
       <m:oMath>
         <m:sSub>
           <m:sSubPr>
@@ -39370,12 +39321,19 @@
           </m:sub>
         </m:sSub>
       </m:oMath>
-      <w:bookmarkEnd w:id="367"/>
-      <w:r>
-        <w:rPr>
-          <w:rFonts w:cs="Times New Roman"/>
-        </w:rPr>
-        <w:t xml:space="preserve">, as a binomial distribution with </w:t>
+      <w:bookmarkEnd w:id="364"/>
+      <w:r>
+        <w:rPr>
+          <w:rFonts w:cs="Times New Roman"/>
+        </w:rPr>
+        <w:t xml:space="preserve">, as a binomial </w:t>
+      </w:r>
+      <w:r>
+        <w:rPr>
+          <w:rFonts w:cs="Times New Roman"/>
+        </w:rPr>
+        <w:lastRenderedPageBreak/>
+        <w:t xml:space="preserve">distribution with </w:t>
       </w:r>
       <m:oMath>
         <m:sSub>
@@ -39567,7 +39525,7 @@
         </w:rPr>
         <w:t>who are in the case registry</w:t>
       </w:r>
-      <w:del w:id="368" w:author="Douglas Ezra Morrison" w:date="2021-11-28T10:45:00Z">
+      <w:del w:id="365" w:author="Douglas Ezra Morrison" w:date="2021-11-28T10:45:00Z">
         <w:r>
           <w:rPr>
             <w:rFonts w:cs="Times New Roman"/>
@@ -39822,7 +39780,7 @@
         <m:sSubSup>
           <m:sSubSupPr>
             <m:ctrlPr>
-              <w:ins w:id="369" w:author="Douglas Ezra Morrison" w:date="2021-11-28T18:03:00Z">
+              <w:ins w:id="366" w:author="Douglas Ezra Morrison" w:date="2021-11-28T18:03:00Z">
                 <w:rPr>
                   <w:rFonts w:ascii="Cambria Math" w:hAnsi="Cambria Math" w:cs="Times New Roman"/>
                   <w:i/>
@@ -39832,7 +39790,7 @@
           </m:sSubSupPr>
           <m:e>
             <m:r>
-              <w:ins w:id="370" w:author="Douglas Ezra Morrison" w:date="2021-11-28T18:03:00Z">
+              <w:ins w:id="367" w:author="Douglas Ezra Morrison" w:date="2021-11-28T18:03:00Z">
                 <w:rPr>
                   <w:rFonts w:ascii="Cambria Math" w:hAnsi="Cambria Math" w:cs="Times New Roman"/>
                 </w:rPr>
@@ -39842,7 +39800,7 @@
           </m:e>
           <m:sub>
             <m:r>
-              <w:ins w:id="371" w:author="Douglas Ezra Morrison" w:date="2021-11-28T18:03:00Z">
+              <w:ins w:id="368" w:author="Douglas Ezra Morrison" w:date="2021-11-28T18:03:00Z">
                 <w:rPr>
                   <w:rFonts w:ascii="Cambria Math" w:hAnsi="Cambria Math" w:cs="Times New Roman"/>
                 </w:rPr>
@@ -39852,7 +39810,7 @@
           </m:sub>
           <m:sup>
             <m:r>
-              <w:ins w:id="372" w:author="Douglas Ezra Morrison" w:date="2021-11-28T18:03:00Z">
+              <w:ins w:id="369" w:author="Douglas Ezra Morrison" w:date="2021-11-28T18:03:00Z">
                 <w:rPr>
                   <w:rFonts w:ascii="Cambria Math" w:hAnsi="Cambria Math" w:cs="Times New Roman"/>
                 </w:rPr>
@@ -39862,7 +39820,7 @@
           </m:sup>
         </m:sSubSup>
         <m:r>
-          <w:ins w:id="373" w:author="Douglas Ezra Morrison" w:date="2021-11-28T18:03:00Z">
+          <w:ins w:id="370" w:author="Douglas Ezra Morrison" w:date="2021-11-28T18:03:00Z">
             <w:rPr>
               <w:rFonts w:ascii="Cambria Math" w:hAnsi="Cambria Math" w:cs="Times New Roman"/>
             </w:rPr>
@@ -39872,7 +39830,7 @@
         <m:sSub>
           <m:sSubPr>
             <m:ctrlPr>
-              <w:ins w:id="374" w:author="Douglas Ezra Morrison" w:date="2021-11-28T18:03:00Z">
+              <w:ins w:id="371" w:author="Douglas Ezra Morrison" w:date="2021-11-28T18:03:00Z">
                 <w:rPr>
                   <w:rFonts w:ascii="Cambria Math" w:hAnsi="Cambria Math" w:cs="Times New Roman"/>
                   <w:i/>
@@ -39882,7 +39840,7 @@
           </m:sSubPr>
           <m:e>
             <m:r>
-              <w:ins w:id="375" w:author="Douglas Ezra Morrison" w:date="2021-11-28T18:03:00Z">
+              <w:ins w:id="372" w:author="Douglas Ezra Morrison" w:date="2021-11-28T18:03:00Z">
                 <w:rPr>
                   <w:rFonts w:ascii="Cambria Math" w:hAnsi="Cambria Math" w:cs="Times New Roman"/>
                 </w:rPr>
@@ -39892,7 +39850,7 @@
           </m:e>
           <m:sub>
             <m:r>
-              <w:ins w:id="376" w:author="Douglas Ezra Morrison" w:date="2021-11-28T18:03:00Z">
+              <w:ins w:id="373" w:author="Douglas Ezra Morrison" w:date="2021-11-28T18:03:00Z">
                 <w:rPr>
                   <w:rFonts w:ascii="Cambria Math" w:hAnsi="Cambria Math" w:cs="Times New Roman"/>
                 </w:rPr>
@@ -39902,7 +39860,7 @@
           </m:sub>
         </m:sSub>
         <m:r>
-          <w:ins w:id="377" w:author="Douglas Ezra Morrison" w:date="2021-11-28T18:03:00Z">
+          <w:ins w:id="374" w:author="Douglas Ezra Morrison" w:date="2021-11-28T18:03:00Z">
             <w:rPr>
               <w:rFonts w:ascii="Cambria Math" w:hAnsi="Cambria Math" w:cs="Times New Roman"/>
             </w:rPr>
@@ -39912,7 +39870,7 @@
         <m:sSub>
           <m:sSubPr>
             <m:ctrlPr>
-              <w:ins w:id="378" w:author="Douglas Ezra Morrison" w:date="2021-11-28T18:03:00Z">
+              <w:ins w:id="375" w:author="Douglas Ezra Morrison" w:date="2021-11-28T18:03:00Z">
                 <w:rPr>
                   <w:rFonts w:ascii="Cambria Math" w:hAnsi="Cambria Math" w:cs="Times New Roman"/>
                   <w:i/>
@@ -39922,7 +39880,7 @@
           </m:sSubPr>
           <m:e>
             <m:r>
-              <w:ins w:id="379" w:author="Douglas Ezra Morrison" w:date="2021-11-28T18:03:00Z">
+              <w:ins w:id="376" w:author="Douglas Ezra Morrison" w:date="2021-11-28T18:03:00Z">
                 <w:rPr>
                   <w:rFonts w:ascii="Cambria Math" w:hAnsi="Cambria Math" w:cs="Times New Roman"/>
                 </w:rPr>
@@ -39935,7 +39893,7 @@
               <m:accPr>
                 <m:chr m:val="̅"/>
                 <m:ctrlPr>
-                  <w:ins w:id="380" w:author="Douglas Ezra Morrison" w:date="2021-11-28T18:03:00Z">
+                  <w:ins w:id="377" w:author="Douglas Ezra Morrison" w:date="2021-11-28T18:03:00Z">
                     <w:rPr>
                       <w:rFonts w:ascii="Cambria Math" w:hAnsi="Cambria Math" w:cs="Times New Roman"/>
                       <w:i/>
@@ -39945,7 +39903,7 @@
               </m:accPr>
               <m:e>
                 <m:r>
-                  <w:ins w:id="381" w:author="Douglas Ezra Morrison" w:date="2021-11-28T18:03:00Z">
+                  <w:ins w:id="378" w:author="Douglas Ezra Morrison" w:date="2021-11-28T18:03:00Z">
                     <w:rPr>
                       <w:rFonts w:ascii="Cambria Math" w:hAnsi="Cambria Math" w:cs="Times New Roman"/>
                     </w:rPr>
@@ -39955,7 +39913,7 @@
               </m:e>
             </m:acc>
             <m:r>
-              <w:ins w:id="382" w:author="Douglas Ezra Morrison" w:date="2021-11-28T18:03:00Z">
+              <w:ins w:id="379" w:author="Douglas Ezra Morrison" w:date="2021-11-28T18:03:00Z">
                 <w:rPr>
                   <w:rFonts w:ascii="Cambria Math" w:hAnsi="Cambria Math" w:cs="Times New Roman"/>
                 </w:rPr>
@@ -39967,7 +39925,7 @@
         <m:sSubSup>
           <m:sSubSupPr>
             <m:ctrlPr>
-              <w:del w:id="383" w:author="Douglas Ezra Morrison" w:date="2021-11-28T18:03:00Z">
+              <w:del w:id="380" w:author="Douglas Ezra Morrison" w:date="2021-11-28T18:03:00Z">
                 <w:rPr>
                   <w:rFonts w:ascii="Cambria Math" w:hAnsi="Cambria Math" w:cs="Times New Roman"/>
                   <w:i/>
@@ -39977,7 +39935,7 @@
           </m:sSubSupPr>
           <m:e>
             <m:r>
-              <w:del w:id="384" w:author="Douglas Ezra Morrison" w:date="2021-11-28T18:03:00Z">
+              <w:del w:id="381" w:author="Douglas Ezra Morrison" w:date="2021-11-28T18:03:00Z">
                 <w:rPr>
                   <w:rFonts w:ascii="Cambria Math" w:hAnsi="Cambria Math" w:cs="Times New Roman"/>
                 </w:rPr>
@@ -39987,7 +39945,7 @@
           </m:e>
           <m:sub>
             <m:r>
-              <w:del w:id="385" w:author="Douglas Ezra Morrison" w:date="2021-11-28T18:03:00Z">
+              <w:del w:id="382" w:author="Douglas Ezra Morrison" w:date="2021-11-28T18:03:00Z">
                 <w:rPr>
                   <w:rFonts w:ascii="Cambria Math" w:hAnsi="Cambria Math" w:cs="Times New Roman"/>
                 </w:rPr>
@@ -39997,7 +39955,7 @@
           </m:sub>
           <m:sup>
             <m:r>
-              <w:del w:id="386" w:author="Douglas Ezra Morrison" w:date="2021-11-28T18:03:00Z">
+              <w:del w:id="383" w:author="Douglas Ezra Morrison" w:date="2021-11-28T18:03:00Z">
                 <w:rPr>
                   <w:rFonts w:ascii="Cambria Math" w:hAnsi="Cambria Math" w:cs="Times New Roman"/>
                 </w:rPr>
@@ -40007,7 +39965,7 @@
           </m:sup>
         </m:sSubSup>
         <m:r>
-          <w:del w:id="387" w:author="Douglas Ezra Morrison" w:date="2021-11-28T18:03:00Z">
+          <w:del w:id="384" w:author="Douglas Ezra Morrison" w:date="2021-11-28T18:03:00Z">
             <w:rPr>
               <w:rFonts w:ascii="Cambria Math" w:hAnsi="Cambria Math" w:cs="Times New Roman"/>
             </w:rPr>
@@ -40017,7 +39975,7 @@
         <m:sSub>
           <m:sSubPr>
             <m:ctrlPr>
-              <w:del w:id="388" w:author="Douglas Ezra Morrison" w:date="2021-11-28T18:03:00Z">
+              <w:del w:id="385" w:author="Douglas Ezra Morrison" w:date="2021-11-28T18:03:00Z">
                 <w:rPr>
                   <w:rFonts w:ascii="Cambria Math" w:hAnsi="Cambria Math" w:cs="Times New Roman"/>
                   <w:i/>
@@ -40027,7 +39985,7 @@
           </m:sSubPr>
           <m:e>
             <m:r>
-              <w:del w:id="389" w:author="Douglas Ezra Morrison" w:date="2021-11-28T18:03:00Z">
+              <w:del w:id="386" w:author="Douglas Ezra Morrison" w:date="2021-11-28T18:03:00Z">
                 <w:rPr>
                   <w:rFonts w:ascii="Cambria Math" w:hAnsi="Cambria Math" w:cs="Times New Roman"/>
                 </w:rPr>
@@ -40040,7 +39998,7 @@
               <m:accPr>
                 <m:chr m:val="̅"/>
                 <m:ctrlPr>
-                  <w:del w:id="390" w:author="Douglas Ezra Morrison" w:date="2021-11-28T18:03:00Z">
+                  <w:del w:id="387" w:author="Douglas Ezra Morrison" w:date="2021-11-28T18:03:00Z">
                     <w:rPr>
                       <w:rFonts w:ascii="Cambria Math" w:hAnsi="Cambria Math" w:cs="Times New Roman"/>
                       <w:i/>
@@ -40050,7 +40008,7 @@
               </m:accPr>
               <m:e>
                 <m:r>
-                  <w:del w:id="391" w:author="Douglas Ezra Morrison" w:date="2021-11-28T18:03:00Z">
+                  <w:del w:id="388" w:author="Douglas Ezra Morrison" w:date="2021-11-28T18:03:00Z">
                     <w:rPr>
                       <w:rFonts w:ascii="Cambria Math" w:hAnsi="Cambria Math" w:cs="Times New Roman"/>
                     </w:rPr>
@@ -40060,7 +40018,7 @@
               </m:e>
             </m:acc>
             <m:r>
-              <w:del w:id="392" w:author="Douglas Ezra Morrison" w:date="2021-11-28T18:03:00Z">
+              <w:del w:id="389" w:author="Douglas Ezra Morrison" w:date="2021-11-28T18:03:00Z">
                 <w:rPr>
                   <w:rFonts w:ascii="Cambria Math" w:hAnsi="Cambria Math" w:cs="Times New Roman"/>
                 </w:rPr>
@@ -40070,7 +40028,7 @@
           </m:sub>
         </m:sSub>
         <m:r>
-          <w:del w:id="393" w:author="Douglas Ezra Morrison" w:date="2021-11-28T18:03:00Z">
+          <w:del w:id="390" w:author="Douglas Ezra Morrison" w:date="2021-11-28T18:03:00Z">
             <w:rPr>
               <w:rFonts w:ascii="Cambria Math" w:hAnsi="Cambria Math" w:cs="Times New Roman"/>
             </w:rPr>
@@ -40080,7 +40038,7 @@
         <m:sSub>
           <m:sSubPr>
             <m:ctrlPr>
-              <w:del w:id="394" w:author="Douglas Ezra Morrison" w:date="2021-11-28T18:03:00Z">
+              <w:del w:id="391" w:author="Douglas Ezra Morrison" w:date="2021-11-28T18:03:00Z">
                 <w:rPr>
                   <w:rFonts w:ascii="Cambria Math" w:hAnsi="Cambria Math" w:cs="Times New Roman"/>
                   <w:i/>
@@ -40090,7 +40048,7 @@
           </m:sSubPr>
           <m:e>
             <m:r>
-              <w:del w:id="395" w:author="Douglas Ezra Morrison" w:date="2021-11-28T18:03:00Z">
+              <w:del w:id="392" w:author="Douglas Ezra Morrison" w:date="2021-11-28T18:03:00Z">
                 <w:rPr>
                   <w:rFonts w:ascii="Cambria Math" w:hAnsi="Cambria Math" w:cs="Times New Roman"/>
                 </w:rPr>
@@ -40102,7 +40060,7 @@
             <m:sSub>
               <m:sSubPr>
                 <m:ctrlPr>
-                  <w:del w:id="396" w:author="Douglas Ezra Morrison" w:date="2021-11-28T18:03:00Z">
+                  <w:del w:id="393" w:author="Douglas Ezra Morrison" w:date="2021-11-28T18:03:00Z">
                     <w:rPr>
                       <w:rFonts w:ascii="Cambria Math" w:hAnsi="Cambria Math" w:cs="Times New Roman"/>
                       <w:i/>
@@ -40115,7 +40073,7 @@
                   <m:accPr>
                     <m:chr m:val="̅"/>
                     <m:ctrlPr>
-                      <w:del w:id="397" w:author="Douglas Ezra Morrison" w:date="2021-11-28T18:03:00Z">
+                      <w:del w:id="394" w:author="Douglas Ezra Morrison" w:date="2021-11-28T18:03:00Z">
                         <w:rPr>
                           <w:rFonts w:ascii="Cambria Math" w:hAnsi="Cambria Math" w:cs="Times New Roman"/>
                           <w:i/>
@@ -40125,7 +40083,7 @@
                   </m:accPr>
                   <m:e>
                     <m:r>
-                      <w:del w:id="398" w:author="Douglas Ezra Morrison" w:date="2021-11-28T18:03:00Z">
+                      <w:del w:id="395" w:author="Douglas Ezra Morrison" w:date="2021-11-28T18:03:00Z">
                         <w:rPr>
                           <w:rFonts w:ascii="Cambria Math" w:hAnsi="Cambria Math" w:cs="Times New Roman"/>
                         </w:rPr>
@@ -40137,7 +40095,7 @@
               </m:e>
               <m:sub>
                 <m:r>
-                  <w:del w:id="399" w:author="Douglas Ezra Morrison" w:date="2021-11-28T18:03:00Z">
+                  <w:del w:id="396" w:author="Douglas Ezra Morrison" w:date="2021-11-28T18:03:00Z">
                     <w:rPr>
                       <w:rFonts w:ascii="Cambria Math" w:hAnsi="Cambria Math" w:cs="Times New Roman"/>
                     </w:rPr>
@@ -40147,7 +40105,7 @@
               </m:sub>
             </m:sSub>
             <m:r>
-              <w:del w:id="400" w:author="Douglas Ezra Morrison" w:date="2021-11-28T18:03:00Z">
+              <w:del w:id="397" w:author="Douglas Ezra Morrison" w:date="2021-11-28T18:03:00Z">
                 <w:rPr>
                   <w:rFonts w:ascii="Cambria Math" w:hAnsi="Cambria Math" w:cs="Times New Roman"/>
                 </w:rPr>
@@ -40660,7 +40618,7 @@
         </w:rPr>
         <w:t>; and the estimated vaccine efficacy,</w:t>
       </w:r>
-      <w:del w:id="401" w:author="Douglas Ezra Morrison" w:date="2021-11-28T18:15:00Z">
+      <w:del w:id="398" w:author="Douglas Ezra Morrison" w:date="2021-11-28T18:15:00Z">
         <w:r>
           <w:rPr>
             <w:rFonts w:cs="Times New Roman"/>
@@ -40668,7 +40626,7 @@
           <w:delText xml:space="preserve">  </w:delText>
         </w:r>
       </w:del>
-      <w:ins w:id="402" w:author="Douglas Ezra Morrison" w:date="2021-11-28T18:15:00Z">
+      <w:ins w:id="399" w:author="Douglas Ezra Morrison" w:date="2021-11-28T18:15:00Z">
         <w:r>
           <w:rPr>
             <w:rFonts w:cs="Times New Roman"/>
@@ -40762,7 +40720,7 @@
           <m:sSub>
             <m:sSubPr>
               <m:ctrlPr>
-                <w:ins w:id="403" w:author="Douglas Ezra Morrison" w:date="2021-11-28T10:46:00Z">
+                <w:ins w:id="400" w:author="Douglas Ezra Morrison" w:date="2021-11-28T10:46:00Z">
                   <w:rPr>
                     <w:rFonts w:ascii="Cambria Math" w:hAnsi="Cambria Math" w:cs="Times New Roman"/>
                     <w:i/>
@@ -40772,7 +40730,7 @@
             </m:sSubPr>
             <m:e>
               <m:r>
-                <w:ins w:id="404" w:author="Douglas Ezra Morrison" w:date="2021-11-28T10:46:00Z">
+                <w:ins w:id="401" w:author="Douglas Ezra Morrison" w:date="2021-11-28T10:46:00Z">
                   <w:rPr>
                     <w:rFonts w:ascii="Cambria Math" w:hAnsi="Cambria Math" w:cs="Times New Roman"/>
                   </w:rPr>
@@ -40784,7 +40742,7 @@
               <m:sSub>
                 <m:sSubPr>
                   <m:ctrlPr>
-                    <w:ins w:id="405" w:author="Douglas Ezra Morrison" w:date="2021-11-28T10:46:00Z">
+                    <w:ins w:id="402" w:author="Douglas Ezra Morrison" w:date="2021-11-28T10:46:00Z">
                       <w:rPr>
                         <w:rFonts w:ascii="Cambria Math" w:hAnsi="Cambria Math" w:cs="Times New Roman"/>
                         <w:i/>
@@ -40794,7 +40752,7 @@
                 </m:sSubPr>
                 <m:e>
                   <m:r>
-                    <w:ins w:id="406" w:author="Douglas Ezra Morrison" w:date="2021-11-28T10:46:00Z">
+                    <w:ins w:id="403" w:author="Douglas Ezra Morrison" w:date="2021-11-28T10:46:00Z">
                       <w:rPr>
                         <w:rFonts w:ascii="Cambria Math" w:hAnsi="Cambria Math" w:cs="Times New Roman"/>
                       </w:rPr>
@@ -40804,7 +40762,7 @@
                 </m:e>
                 <m:sub>
                   <m:r>
-                    <w:ins w:id="407" w:author="Douglas Ezra Morrison" w:date="2021-11-28T10:46:00Z">
+                    <w:ins w:id="404" w:author="Douglas Ezra Morrison" w:date="2021-11-28T10:46:00Z">
                       <w:rPr>
                         <w:rFonts w:ascii="Cambria Math" w:hAnsi="Cambria Math" w:cs="Times New Roman"/>
                       </w:rPr>
@@ -40818,7 +40776,7 @@
           <m:sSub>
             <m:sSubPr>
               <m:ctrlPr>
-                <w:del w:id="408" w:author="Douglas Ezra Morrison" w:date="2021-11-28T10:46:00Z">
+                <w:del w:id="405" w:author="Douglas Ezra Morrison" w:date="2021-11-28T10:46:00Z">
                   <w:rPr>
                     <w:rFonts w:ascii="Cambria Math" w:hAnsi="Cambria Math" w:cs="Times New Roman"/>
                     <w:i/>
@@ -40830,7 +40788,7 @@
               <m:sSub>
                 <m:sSubPr>
                   <m:ctrlPr>
-                    <w:del w:id="409" w:author="Douglas Ezra Morrison" w:date="2021-11-28T10:46:00Z">
+                    <w:del w:id="406" w:author="Douglas Ezra Morrison" w:date="2021-11-28T10:46:00Z">
                       <w:rPr>
                         <w:rFonts w:ascii="Cambria Math" w:hAnsi="Cambria Math" w:cs="Times New Roman"/>
                         <w:i/>
@@ -40840,7 +40798,7 @@
                 </m:sSubPr>
                 <m:e>
                   <m:r>
-                    <w:del w:id="410" w:author="Douglas Ezra Morrison" w:date="2021-11-28T10:46:00Z">
+                    <w:del w:id="407" w:author="Douglas Ezra Morrison" w:date="2021-11-28T10:46:00Z">
                       <w:rPr>
                         <w:rFonts w:ascii="Cambria Math" w:hAnsi="Cambria Math" w:cs="Times New Roman"/>
                       </w:rPr>
@@ -40850,7 +40808,7 @@
                 </m:e>
                 <m:sub>
                   <m:r>
-                    <w:del w:id="411" w:author="Douglas Ezra Morrison" w:date="2021-11-28T10:46:00Z">
+                    <w:del w:id="408" w:author="Douglas Ezra Morrison" w:date="2021-11-28T10:46:00Z">
                       <w:rPr>
                         <w:rFonts w:ascii="Cambria Math" w:hAnsi="Cambria Math" w:cs="Times New Roman"/>
                       </w:rPr>
@@ -40862,7 +40820,7 @@
             </m:e>
             <m:sub>
               <m:r>
-                <w:del w:id="412" w:author="Douglas Ezra Morrison" w:date="2021-11-28T10:46:00Z">
+                <w:del w:id="409" w:author="Douglas Ezra Morrison" w:date="2021-11-28T10:46:00Z">
                   <w:rPr>
                     <w:rFonts w:ascii="Cambria Math" w:hAnsi="Cambria Math" w:cs="Times New Roman"/>
                   </w:rPr>
@@ -41043,7 +41001,7 @@
               <m:sSub>
                 <m:sSubPr>
                   <m:ctrlPr>
-                    <w:ins w:id="413" w:author="Douglas Ezra Morrison" w:date="2021-11-28T10:46:00Z">
+                    <w:ins w:id="410" w:author="Douglas Ezra Morrison" w:date="2021-11-28T10:46:00Z">
                       <w:rPr>
                         <w:rFonts w:ascii="Cambria Math" w:hAnsi="Cambria Math" w:cs="Times New Roman"/>
                         <w:i/>
@@ -41053,7 +41011,7 @@
                 </m:sSubPr>
                 <m:e>
                   <m:r>
-                    <w:ins w:id="414" w:author="Douglas Ezra Morrison" w:date="2021-11-28T10:46:00Z">
+                    <w:ins w:id="411" w:author="Douglas Ezra Morrison" w:date="2021-11-28T10:46:00Z">
                       <w:rPr>
                         <w:rFonts w:ascii="Cambria Math" w:hAnsi="Cambria Math" w:cs="Times New Roman"/>
                       </w:rPr>
@@ -41065,7 +41023,7 @@
                   <m:sSub>
                     <m:sSubPr>
                       <m:ctrlPr>
-                        <w:ins w:id="415" w:author="Douglas Ezra Morrison" w:date="2021-11-28T10:46:00Z">
+                        <w:ins w:id="412" w:author="Douglas Ezra Morrison" w:date="2021-11-28T10:46:00Z">
                           <w:rPr>
                             <w:rFonts w:ascii="Cambria Math" w:hAnsi="Cambria Math" w:cs="Times New Roman"/>
                             <w:i/>
@@ -41075,7 +41033,7 @@
                     </m:sSubPr>
                     <m:e>
                       <m:r>
-                        <w:ins w:id="416" w:author="Douglas Ezra Morrison" w:date="2021-11-28T10:46:00Z">
+                        <w:ins w:id="413" w:author="Douglas Ezra Morrison" w:date="2021-11-28T10:46:00Z">
                           <w:rPr>
                             <w:rFonts w:ascii="Cambria Math" w:hAnsi="Cambria Math" w:cs="Times New Roman"/>
                           </w:rPr>
@@ -41085,7 +41043,7 @@
                     </m:e>
                     <m:sub>
                       <m:r>
-                        <w:ins w:id="417" w:author="Douglas Ezra Morrison" w:date="2021-11-28T10:46:00Z">
+                        <w:ins w:id="414" w:author="Douglas Ezra Morrison" w:date="2021-11-28T10:46:00Z">
                           <w:rPr>
                             <w:rFonts w:ascii="Cambria Math" w:hAnsi="Cambria Math" w:cs="Times New Roman"/>
                           </w:rPr>
@@ -41099,7 +41057,7 @@
               <m:sSub>
                 <m:sSubPr>
                   <m:ctrlPr>
-                    <w:del w:id="418" w:author="Douglas Ezra Morrison" w:date="2021-11-28T10:46:00Z">
+                    <w:del w:id="415" w:author="Douglas Ezra Morrison" w:date="2021-11-28T10:46:00Z">
                       <w:rPr>
                         <w:rFonts w:ascii="Cambria Math" w:hAnsi="Cambria Math" w:cs="Times New Roman"/>
                         <w:i/>
@@ -41111,7 +41069,7 @@
                   <m:sSub>
                     <m:sSubPr>
                       <m:ctrlPr>
-                        <w:del w:id="419" w:author="Douglas Ezra Morrison" w:date="2021-11-28T10:46:00Z">
+                        <w:del w:id="416" w:author="Douglas Ezra Morrison" w:date="2021-11-28T10:46:00Z">
                           <w:rPr>
                             <w:rFonts w:ascii="Cambria Math" w:hAnsi="Cambria Math" w:cs="Times New Roman"/>
                             <w:i/>
@@ -41121,7 +41079,7 @@
                     </m:sSubPr>
                     <m:e>
                       <m:r>
-                        <w:del w:id="420" w:author="Douglas Ezra Morrison" w:date="2021-11-28T10:46:00Z">
+                        <w:del w:id="417" w:author="Douglas Ezra Morrison" w:date="2021-11-28T10:46:00Z">
                           <w:rPr>
                             <w:rFonts w:ascii="Cambria Math" w:hAnsi="Cambria Math" w:cs="Times New Roman"/>
                           </w:rPr>
@@ -41131,7 +41089,7 @@
                     </m:e>
                     <m:sub>
                       <m:r>
-                        <w:del w:id="421" w:author="Douglas Ezra Morrison" w:date="2021-11-28T10:46:00Z">
+                        <w:del w:id="418" w:author="Douglas Ezra Morrison" w:date="2021-11-28T10:46:00Z">
                           <w:rPr>
                             <w:rFonts w:ascii="Cambria Math" w:hAnsi="Cambria Math" w:cs="Times New Roman"/>
                           </w:rPr>
@@ -41143,7 +41101,7 @@
                 </m:e>
                 <m:sub>
                   <m:r>
-                    <w:del w:id="422" w:author="Douglas Ezra Morrison" w:date="2021-11-28T10:46:00Z">
+                    <w:del w:id="419" w:author="Douglas Ezra Morrison" w:date="2021-11-28T10:46:00Z">
                       <w:rPr>
                         <w:rFonts w:ascii="Cambria Math" w:hAnsi="Cambria Math" w:cs="Times New Roman"/>
                       </w:rPr>
@@ -41577,7 +41535,7 @@
                 <m:accPr>
                   <m:chr m:val="̅"/>
                   <m:ctrlPr>
-                    <w:del w:id="423" w:author="Douglas Ezra Morrison" w:date="2021-11-28T18:27:00Z">
+                    <w:del w:id="420" w:author="Douglas Ezra Morrison" w:date="2021-11-28T18:27:00Z">
                       <w:rPr>
                         <w:rFonts w:ascii="Cambria Math" w:hAnsi="Cambria Math" w:cs="Times New Roman"/>
                         <w:i/>
@@ -41587,7 +41545,7 @@
                 </m:accPr>
                 <m:e>
                   <m:r>
-                    <w:del w:id="424" w:author="Douglas Ezra Morrison" w:date="2021-11-28T18:27:00Z">
+                    <w:del w:id="421" w:author="Douglas Ezra Morrison" w:date="2021-11-28T18:27:00Z">
                       <w:rPr>
                         <w:rFonts w:ascii="Cambria Math" w:hAnsi="Cambria Math" w:cs="Times New Roman"/>
                       </w:rPr>
@@ -41597,7 +41555,7 @@
                 </m:e>
               </m:acc>
               <m:r>
-                <w:ins w:id="425" w:author="Douglas Ezra Morrison" w:date="2021-11-28T18:27:00Z">
+                <w:ins w:id="422" w:author="Douglas Ezra Morrison" w:date="2021-11-28T18:27:00Z">
                   <w:rPr>
                     <w:rFonts w:ascii="Cambria Math" w:hAnsi="Cambria Math" w:cs="Times New Roman"/>
                   </w:rPr>
@@ -41844,7 +41802,7 @@
           <m:sSub>
             <m:sSubPr>
               <m:ctrlPr>
-                <w:ins w:id="426" w:author="Douglas Ezra Morrison" w:date="2021-11-28T18:02:00Z">
+                <w:ins w:id="423" w:author="Douglas Ezra Morrison" w:date="2021-11-28T18:02:00Z">
                   <w:rPr>
                     <w:rFonts w:ascii="Cambria Math" w:hAnsi="Cambria Math" w:cs="Times New Roman"/>
                     <w:i/>
@@ -41854,7 +41812,7 @@
             </m:sSubPr>
             <m:e>
               <m:r>
-                <w:ins w:id="427" w:author="Douglas Ezra Morrison" w:date="2021-11-28T18:02:00Z">
+                <w:ins w:id="424" w:author="Douglas Ezra Morrison" w:date="2021-11-28T18:02:00Z">
                   <w:rPr>
                     <w:rFonts w:ascii="Cambria Math" w:hAnsi="Cambria Math" w:cs="Times New Roman"/>
                   </w:rPr>
@@ -41867,7 +41825,7 @@
                 <m:accPr>
                   <m:chr m:val="̅"/>
                   <m:ctrlPr>
-                    <w:ins w:id="428" w:author="Douglas Ezra Morrison" w:date="2021-11-28T18:02:00Z">
+                    <w:ins w:id="425" w:author="Douglas Ezra Morrison" w:date="2021-11-28T18:02:00Z">
                       <w:rPr>
                         <w:rFonts w:ascii="Cambria Math" w:hAnsi="Cambria Math" w:cs="Times New Roman"/>
                         <w:i/>
@@ -41877,7 +41835,7 @@
                 </m:accPr>
                 <m:e>
                   <m:r>
-                    <w:ins w:id="429" w:author="Douglas Ezra Morrison" w:date="2021-11-28T18:02:00Z">
+                    <w:ins w:id="426" w:author="Douglas Ezra Morrison" w:date="2021-11-28T18:02:00Z">
                       <w:rPr>
                         <w:rFonts w:ascii="Cambria Math" w:hAnsi="Cambria Math" w:cs="Times New Roman"/>
                       </w:rPr>
@@ -41887,7 +41845,7 @@
                 </m:e>
               </m:acc>
               <m:r>
-                <w:ins w:id="430" w:author="Douglas Ezra Morrison" w:date="2021-11-28T18:02:00Z">
+                <w:ins w:id="427" w:author="Douglas Ezra Morrison" w:date="2021-11-28T18:02:00Z">
                   <w:rPr>
                     <w:rFonts w:ascii="Cambria Math" w:hAnsi="Cambria Math" w:cs="Times New Roman"/>
                   </w:rPr>
@@ -41899,7 +41857,7 @@
           <m:sSub>
             <m:sSubPr>
               <m:ctrlPr>
-                <w:del w:id="431" w:author="Douglas Ezra Morrison" w:date="2021-11-28T18:02:00Z">
+                <w:del w:id="428" w:author="Douglas Ezra Morrison" w:date="2021-11-28T18:02:00Z">
                   <w:rPr>
                     <w:rFonts w:ascii="Cambria Math" w:hAnsi="Cambria Math" w:cs="Times New Roman"/>
                     <w:i/>
@@ -41909,7 +41867,7 @@
             </m:sSubPr>
             <m:e>
               <m:r>
-                <w:del w:id="432" w:author="Douglas Ezra Morrison" w:date="2021-11-28T18:02:00Z">
+                <w:del w:id="429" w:author="Douglas Ezra Morrison" w:date="2021-11-28T18:02:00Z">
                   <w:rPr>
                     <w:rFonts w:ascii="Cambria Math" w:hAnsi="Cambria Math" w:cs="Times New Roman"/>
                   </w:rPr>
@@ -41921,7 +41879,7 @@
               <m:sSub>
                 <m:sSubPr>
                   <m:ctrlPr>
-                    <w:del w:id="433" w:author="Douglas Ezra Morrison" w:date="2021-11-28T18:02:00Z">
+                    <w:del w:id="430" w:author="Douglas Ezra Morrison" w:date="2021-11-28T18:02:00Z">
                       <w:rPr>
                         <w:rFonts w:ascii="Cambria Math" w:hAnsi="Cambria Math" w:cs="Times New Roman"/>
                         <w:i/>
@@ -41934,7 +41892,7 @@
                     <m:accPr>
                       <m:chr m:val="̅"/>
                       <m:ctrlPr>
-                        <w:del w:id="434" w:author="Douglas Ezra Morrison" w:date="2021-11-28T18:02:00Z">
+                        <w:del w:id="431" w:author="Douglas Ezra Morrison" w:date="2021-11-28T18:02:00Z">
                           <w:rPr>
                             <w:rFonts w:ascii="Cambria Math" w:hAnsi="Cambria Math" w:cs="Times New Roman"/>
                             <w:i/>
@@ -41944,7 +41902,7 @@
                     </m:accPr>
                     <m:e>
                       <m:r>
-                        <w:del w:id="435" w:author="Douglas Ezra Morrison" w:date="2021-11-28T18:02:00Z">
+                        <w:del w:id="432" w:author="Douglas Ezra Morrison" w:date="2021-11-28T18:02:00Z">
                           <w:rPr>
                             <w:rFonts w:ascii="Cambria Math" w:hAnsi="Cambria Math" w:cs="Times New Roman"/>
                           </w:rPr>
@@ -41956,7 +41914,7 @@
                 </m:e>
                 <m:sub>
                   <m:r>
-                    <w:del w:id="436" w:author="Douglas Ezra Morrison" w:date="2021-11-28T18:02:00Z">
+                    <w:del w:id="433" w:author="Douglas Ezra Morrison" w:date="2021-11-28T18:02:00Z">
                       <w:rPr>
                         <w:rFonts w:ascii="Cambria Math" w:hAnsi="Cambria Math" w:cs="Times New Roman"/>
                       </w:rPr>
@@ -41966,7 +41924,7 @@
                 </m:sub>
               </m:sSub>
               <m:r>
-                <w:del w:id="437" w:author="Douglas Ezra Morrison" w:date="2021-11-28T18:02:00Z">
+                <w:del w:id="434" w:author="Douglas Ezra Morrison" w:date="2021-11-28T18:02:00Z">
                   <w:rPr>
                     <w:rFonts w:ascii="Cambria Math" w:hAnsi="Cambria Math" w:cs="Times New Roman"/>
                   </w:rPr>
@@ -42276,7 +42234,7 @@
           <m:sSub>
             <m:sSubPr>
               <m:ctrlPr>
-                <w:ins w:id="438" w:author="Douglas Ezra Morrison" w:date="2021-11-28T18:02:00Z">
+                <w:ins w:id="435" w:author="Douglas Ezra Morrison" w:date="2021-11-28T18:02:00Z">
                   <w:rPr>
                     <w:rFonts w:ascii="Cambria Math" w:hAnsi="Cambria Math" w:cs="Times New Roman"/>
                     <w:i/>
@@ -42286,7 +42244,7 @@
             </m:sSubPr>
             <m:e>
               <m:r>
-                <w:ins w:id="439" w:author="Douglas Ezra Morrison" w:date="2021-11-28T18:02:00Z">
+                <w:ins w:id="436" w:author="Douglas Ezra Morrison" w:date="2021-11-28T18:02:00Z">
                   <w:rPr>
                     <w:rFonts w:ascii="Cambria Math" w:hAnsi="Cambria Math" w:cs="Times New Roman"/>
                   </w:rPr>
@@ -42299,7 +42257,7 @@
                 <m:accPr>
                   <m:chr m:val="̅"/>
                   <m:ctrlPr>
-                    <w:ins w:id="440" w:author="Douglas Ezra Morrison" w:date="2021-11-28T18:02:00Z">
+                    <w:ins w:id="437" w:author="Douglas Ezra Morrison" w:date="2021-11-28T18:02:00Z">
                       <w:rPr>
                         <w:rFonts w:ascii="Cambria Math" w:hAnsi="Cambria Math" w:cs="Times New Roman"/>
                         <w:i/>
@@ -42309,7 +42267,7 @@
                 </m:accPr>
                 <m:e>
                   <m:r>
-                    <w:ins w:id="441" w:author="Douglas Ezra Morrison" w:date="2021-11-28T18:02:00Z">
+                    <w:ins w:id="438" w:author="Douglas Ezra Morrison" w:date="2021-11-28T18:02:00Z">
                       <w:rPr>
                         <w:rFonts w:ascii="Cambria Math" w:hAnsi="Cambria Math" w:cs="Times New Roman"/>
                       </w:rPr>
@@ -42319,7 +42277,7 @@
                 </m:e>
               </m:acc>
               <m:r>
-                <w:ins w:id="442" w:author="Douglas Ezra Morrison" w:date="2021-11-28T18:02:00Z">
+                <w:ins w:id="439" w:author="Douglas Ezra Morrison" w:date="2021-11-28T18:02:00Z">
                   <w:rPr>
                     <w:rFonts w:ascii="Cambria Math" w:hAnsi="Cambria Math" w:cs="Times New Roman"/>
                   </w:rPr>
@@ -42331,7 +42289,7 @@
           <m:sSub>
             <m:sSubPr>
               <m:ctrlPr>
-                <w:del w:id="443" w:author="Douglas Ezra Morrison" w:date="2021-11-28T18:02:00Z">
+                <w:del w:id="440" w:author="Douglas Ezra Morrison" w:date="2021-11-28T18:02:00Z">
                   <w:rPr>
                     <w:rFonts w:ascii="Cambria Math" w:hAnsi="Cambria Math" w:cs="Times New Roman"/>
                     <w:i/>
@@ -42341,7 +42299,7 @@
             </m:sSubPr>
             <m:e>
               <m:r>
-                <w:del w:id="444" w:author="Douglas Ezra Morrison" w:date="2021-11-28T18:02:00Z">
+                <w:del w:id="441" w:author="Douglas Ezra Morrison" w:date="2021-11-28T18:02:00Z">
                   <w:rPr>
                     <w:rFonts w:ascii="Cambria Math" w:hAnsi="Cambria Math" w:cs="Times New Roman"/>
                   </w:rPr>
@@ -42353,7 +42311,7 @@
               <m:sSub>
                 <m:sSubPr>
                   <m:ctrlPr>
-                    <w:del w:id="445" w:author="Douglas Ezra Morrison" w:date="2021-11-28T18:02:00Z">
+                    <w:del w:id="442" w:author="Douglas Ezra Morrison" w:date="2021-11-28T18:02:00Z">
                       <w:rPr>
                         <w:rFonts w:ascii="Cambria Math" w:hAnsi="Cambria Math" w:cs="Times New Roman"/>
                         <w:i/>
@@ -42366,7 +42324,7 @@
                     <m:accPr>
                       <m:chr m:val="̅"/>
                       <m:ctrlPr>
-                        <w:del w:id="446" w:author="Douglas Ezra Morrison" w:date="2021-11-28T18:02:00Z">
+                        <w:del w:id="443" w:author="Douglas Ezra Morrison" w:date="2021-11-28T18:02:00Z">
                           <w:rPr>
                             <w:rFonts w:ascii="Cambria Math" w:hAnsi="Cambria Math" w:cs="Times New Roman"/>
                             <w:i/>
@@ -42376,7 +42334,7 @@
                     </m:accPr>
                     <m:e>
                       <m:r>
-                        <w:del w:id="447" w:author="Douglas Ezra Morrison" w:date="2021-11-28T18:02:00Z">
+                        <w:del w:id="444" w:author="Douglas Ezra Morrison" w:date="2021-11-28T18:02:00Z">
                           <w:rPr>
                             <w:rFonts w:ascii="Cambria Math" w:hAnsi="Cambria Math" w:cs="Times New Roman"/>
                           </w:rPr>
@@ -42388,7 +42346,7 @@
                 </m:e>
                 <m:sub>
                   <m:r>
-                    <w:del w:id="448" w:author="Douglas Ezra Morrison" w:date="2021-11-28T18:02:00Z">
+                    <w:del w:id="445" w:author="Douglas Ezra Morrison" w:date="2021-11-28T18:02:00Z">
                       <w:rPr>
                         <w:rFonts w:ascii="Cambria Math" w:hAnsi="Cambria Math" w:cs="Times New Roman"/>
                       </w:rPr>
@@ -42398,7 +42356,7 @@
                 </m:sub>
               </m:sSub>
               <m:r>
-                <w:del w:id="449" w:author="Douglas Ezra Morrison" w:date="2021-11-28T18:02:00Z">
+                <w:del w:id="446" w:author="Douglas Ezra Morrison" w:date="2021-11-28T18:02:00Z">
                   <w:rPr>
                     <w:rFonts w:ascii="Cambria Math" w:hAnsi="Cambria Math" w:cs="Times New Roman"/>
                   </w:rPr>
@@ -43050,7 +43008,7 @@
         <w:tblW w:w="0" w:type="auto"/>
         <w:tblLayout w:type="fixed"/>
         <w:tblLook w:val="04A0" w:firstRow="1" w:lastRow="0" w:firstColumn="1" w:lastColumn="0" w:noHBand="0" w:noVBand="1"/>
-        <w:tblPrChange w:id="450" w:author="Douglas Ezra Morrison" w:date="2021-11-28T10:08:00Z">
+        <w:tblPrChange w:id="447" w:author="Douglas Ezra Morrison" w:date="2021-11-28T10:08:00Z">
           <w:tblPr>
             <w:tblStyle w:val="TableGrid"/>
             <w:tblpPr w:leftFromText="180" w:rightFromText="180" w:vertAnchor="text" w:horzAnchor="margin" w:tblpY="1096"/>
@@ -43065,7 +43023,7 @@
         <w:gridCol w:w="2338"/>
         <w:gridCol w:w="2337"/>
         <w:gridCol w:w="2338"/>
-        <w:tblGridChange w:id="451">
+        <w:tblGridChange w:id="448">
           <w:tblGrid>
             <w:gridCol w:w="2337"/>
             <w:gridCol w:w="2338"/>
@@ -43077,7 +43035,7 @@
       <w:tr>
         <w:trPr>
           <w:trHeight w:val="1267"/>
-          <w:trPrChange w:id="452" w:author="Douglas Ezra Morrison" w:date="2021-11-28T10:08:00Z">
+          <w:trPrChange w:id="449" w:author="Douglas Ezra Morrison" w:date="2021-11-28T10:08:00Z">
             <w:trPr>
               <w:trHeight w:val="1267"/>
             </w:trPr>
@@ -43087,7 +43045,7 @@
           <w:tcPr>
             <w:tcW w:w="2337" w:type="dxa"/>
             <w:vAlign w:val="center"/>
-            <w:tcPrChange w:id="453" w:author="Douglas Ezra Morrison" w:date="2021-11-28T10:08:00Z">
+            <w:tcPrChange w:id="450" w:author="Douglas Ezra Morrison" w:date="2021-11-28T10:08:00Z">
               <w:tcPr>
                 <w:tcW w:w="2337" w:type="dxa"/>
               </w:tcPr>
@@ -43106,7 +43064,7 @@
           <w:tcPr>
             <w:tcW w:w="2338" w:type="dxa"/>
             <w:vAlign w:val="center"/>
-            <w:tcPrChange w:id="454" w:author="Douglas Ezra Morrison" w:date="2021-11-28T10:08:00Z">
+            <w:tcPrChange w:id="451" w:author="Douglas Ezra Morrison" w:date="2021-11-28T10:08:00Z">
               <w:tcPr>
                 <w:tcW w:w="2338" w:type="dxa"/>
               </w:tcPr>
@@ -43117,10 +43075,10 @@
               <w:spacing w:after="160" w:line="259" w:lineRule="auto"/>
               <w:jc w:val="center"/>
               <w:rPr>
-                <w:del w:id="455" w:author="Douglas Ezra Morrison" w:date="2021-11-28T10:07:00Z"/>
+                <w:del w:id="452" w:author="Douglas Ezra Morrison" w:date="2021-11-28T10:07:00Z"/>
                 <w:rFonts w:cs="Times New Roman"/>
               </w:rPr>
-              <w:pPrChange w:id="456" w:author="Douglas Ezra Morrison" w:date="2021-11-28T10:09:00Z">
+              <w:pPrChange w:id="453" w:author="Douglas Ezra Morrison" w:date="2021-11-28T10:09:00Z">
                 <w:pPr>
                   <w:framePr w:hSpace="180" w:wrap="around" w:vAnchor="text" w:hAnchor="margin" w:y="1096"/>
                   <w:spacing w:after="160" w:line="259" w:lineRule="auto"/>
@@ -43133,10 +43091,10 @@
               <w:spacing w:after="160" w:line="259" w:lineRule="auto"/>
               <w:jc w:val="center"/>
               <w:rPr>
-                <w:del w:id="457" w:author="Douglas Ezra Morrison" w:date="2021-11-28T10:07:00Z"/>
+                <w:del w:id="454" w:author="Douglas Ezra Morrison" w:date="2021-11-28T10:07:00Z"/>
                 <w:rFonts w:cs="Times New Roman"/>
               </w:rPr>
-              <w:pPrChange w:id="458" w:author="Douglas Ezra Morrison" w:date="2021-11-28T10:09:00Z">
+              <w:pPrChange w:id="455" w:author="Douglas Ezra Morrison" w:date="2021-11-28T10:09:00Z">
                 <w:pPr>
                   <w:framePr w:hSpace="180" w:wrap="around" w:vAnchor="text" w:hAnchor="margin" w:y="1096"/>
                   <w:spacing w:after="160" w:line="259" w:lineRule="auto"/>
@@ -43151,7 +43109,7 @@
               <w:rPr>
                 <w:rFonts w:cs="Times New Roman"/>
               </w:rPr>
-              <w:pPrChange w:id="459" w:author="Douglas Ezra Morrison" w:date="2021-11-28T10:09:00Z">
+              <w:pPrChange w:id="456" w:author="Douglas Ezra Morrison" w:date="2021-11-28T10:09:00Z">
                 <w:pPr>
                   <w:framePr w:hSpace="180" w:wrap="around" w:vAnchor="text" w:hAnchor="margin" w:y="1096"/>
                   <w:spacing w:after="160" w:line="259" w:lineRule="auto"/>
@@ -43170,7 +43128,7 @@
           <w:tcPr>
             <w:tcW w:w="2337" w:type="dxa"/>
             <w:vAlign w:val="center"/>
-            <w:tcPrChange w:id="460" w:author="Douglas Ezra Morrison" w:date="2021-11-28T10:08:00Z">
+            <w:tcPrChange w:id="457" w:author="Douglas Ezra Morrison" w:date="2021-11-28T10:08:00Z">
               <w:tcPr>
                 <w:tcW w:w="2337" w:type="dxa"/>
               </w:tcPr>
@@ -43181,10 +43139,10 @@
               <w:spacing w:after="160" w:line="259" w:lineRule="auto"/>
               <w:jc w:val="center"/>
               <w:rPr>
-                <w:del w:id="461" w:author="Douglas Ezra Morrison" w:date="2021-11-28T10:07:00Z"/>
+                <w:del w:id="458" w:author="Douglas Ezra Morrison" w:date="2021-11-28T10:07:00Z"/>
                 <w:rFonts w:cs="Times New Roman"/>
               </w:rPr>
-              <w:pPrChange w:id="462" w:author="Douglas Ezra Morrison" w:date="2021-11-28T10:09:00Z">
+              <w:pPrChange w:id="459" w:author="Douglas Ezra Morrison" w:date="2021-11-28T10:09:00Z">
                 <w:pPr>
                   <w:framePr w:hSpace="180" w:wrap="around" w:vAnchor="text" w:hAnchor="margin" w:y="1096"/>
                   <w:spacing w:after="160" w:line="259" w:lineRule="auto"/>
@@ -43197,10 +43155,10 @@
               <w:spacing w:after="160" w:line="259" w:lineRule="auto"/>
               <w:jc w:val="center"/>
               <w:rPr>
-                <w:del w:id="463" w:author="Douglas Ezra Morrison" w:date="2021-11-28T10:07:00Z"/>
+                <w:del w:id="460" w:author="Douglas Ezra Morrison" w:date="2021-11-28T10:07:00Z"/>
                 <w:rFonts w:cs="Times New Roman"/>
               </w:rPr>
-              <w:pPrChange w:id="464" w:author="Douglas Ezra Morrison" w:date="2021-11-28T10:09:00Z">
+              <w:pPrChange w:id="461" w:author="Douglas Ezra Morrison" w:date="2021-11-28T10:09:00Z">
                 <w:pPr>
                   <w:framePr w:hSpace="180" w:wrap="around" w:vAnchor="text" w:hAnchor="margin" w:y="1096"/>
                   <w:spacing w:after="160" w:line="259" w:lineRule="auto"/>
@@ -43215,7 +43173,7 @@
               <w:rPr>
                 <w:rFonts w:cs="Times New Roman"/>
               </w:rPr>
-              <w:pPrChange w:id="465" w:author="Douglas Ezra Morrison" w:date="2021-11-28T10:09:00Z">
+              <w:pPrChange w:id="462" w:author="Douglas Ezra Morrison" w:date="2021-11-28T10:09:00Z">
                 <w:pPr>
                   <w:framePr w:hSpace="180" w:wrap="around" w:vAnchor="text" w:hAnchor="margin" w:y="1096"/>
                   <w:spacing w:after="160" w:line="259" w:lineRule="auto"/>
@@ -43234,7 +43192,7 @@
           <w:tcPr>
             <w:tcW w:w="2338" w:type="dxa"/>
             <w:vAlign w:val="center"/>
-            <w:tcPrChange w:id="466" w:author="Douglas Ezra Morrison" w:date="2021-11-28T10:08:00Z">
+            <w:tcPrChange w:id="463" w:author="Douglas Ezra Morrison" w:date="2021-11-28T10:08:00Z">
               <w:tcPr>
                 <w:tcW w:w="2338" w:type="dxa"/>
               </w:tcPr>
@@ -43253,7 +43211,7 @@
       <w:tr>
         <w:trPr>
           <w:trHeight w:val="1267"/>
-          <w:trPrChange w:id="467" w:author="Douglas Ezra Morrison" w:date="2021-11-28T10:08:00Z">
+          <w:trPrChange w:id="464" w:author="Douglas Ezra Morrison" w:date="2021-11-28T10:08:00Z">
             <w:trPr>
               <w:trHeight w:val="1267"/>
             </w:trPr>
@@ -43263,7 +43221,7 @@
           <w:tcPr>
             <w:tcW w:w="2337" w:type="dxa"/>
             <w:vAlign w:val="center"/>
-            <w:tcPrChange w:id="468" w:author="Douglas Ezra Morrison" w:date="2021-11-28T10:08:00Z">
+            <w:tcPrChange w:id="465" w:author="Douglas Ezra Morrison" w:date="2021-11-28T10:08:00Z">
               <w:tcPr>
                 <w:tcW w:w="2337" w:type="dxa"/>
               </w:tcPr>
@@ -43273,7 +43231,7 @@
             <w:pPr>
               <w:spacing w:after="160" w:line="259" w:lineRule="auto"/>
               <w:rPr>
-                <w:del w:id="469" w:author="Douglas Ezra Morrison" w:date="2021-11-28T10:07:00Z"/>
+                <w:del w:id="466" w:author="Douglas Ezra Morrison" w:date="2021-11-28T10:07:00Z"/>
                 <w:rFonts w:cs="Times New Roman"/>
               </w:rPr>
             </w:pPr>
@@ -43297,7 +43255,7 @@
           <w:tcPr>
             <w:tcW w:w="2338" w:type="dxa"/>
             <w:vAlign w:val="center"/>
-            <w:tcPrChange w:id="470" w:author="Douglas Ezra Morrison" w:date="2021-11-28T10:08:00Z">
+            <w:tcPrChange w:id="467" w:author="Douglas Ezra Morrison" w:date="2021-11-28T10:08:00Z">
               <w:tcPr>
                 <w:tcW w:w="2338" w:type="dxa"/>
                 <w:vAlign w:val="center"/>
@@ -43308,7 +43266,7 @@
             <w:pPr>
               <w:spacing w:after="160" w:line="259" w:lineRule="auto"/>
               <w:rPr>
-                <w:del w:id="471" w:author="Douglas Ezra Morrison" w:date="2021-11-28T10:09:00Z"/>
+                <w:del w:id="468" w:author="Douglas Ezra Morrison" w:date="2021-11-28T10:09:00Z"/>
                 <w:rFonts w:cs="Times New Roman"/>
               </w:rPr>
             </w:pPr>
@@ -43341,13 +43299,45 @@
                   </m:sub>
                 </m:sSub>
                 <m:r>
-                  <w:ins w:id="472" w:author="Douglas Ezra Morrison" w:date="2021-11-28T10:06:00Z">
+                  <w:ins w:id="469" w:author="Douglas Ezra Morrison" w:date="2021-11-28T10:06:00Z">
                     <w:rPr>
                       <w:rFonts w:ascii="Cambria Math" w:hAnsi="Cambria Math" w:cs="Times New Roman"/>
                     </w:rPr>
                     <m:t>=</m:t>
                   </w:ins>
                 </m:r>
+                <m:sSub>
+                  <m:sSubPr>
+                    <m:ctrlPr>
+                      <w:ins w:id="470" w:author="Douglas Ezra Morrison" w:date="2021-11-28T10:23:00Z">
+                        <w:rPr>
+                          <w:rFonts w:ascii="Cambria Math" w:hAnsi="Cambria Math" w:cs="Times New Roman"/>
+                          <w:i/>
+                        </w:rPr>
+                      </w:ins>
+                    </m:ctrlPr>
+                  </m:sSubPr>
+                  <m:e>
+                    <m:r>
+                      <w:ins w:id="471" w:author="Douglas Ezra Morrison" w:date="2021-11-28T10:23:00Z">
+                        <w:rPr>
+                          <w:rFonts w:ascii="Cambria Math" w:hAnsi="Cambria Math" w:cs="Times New Roman"/>
+                        </w:rPr>
+                        <m:t>p</m:t>
+                      </w:ins>
+                    </m:r>
+                  </m:e>
+                  <m:sub>
+                    <m:r>
+                      <w:ins w:id="472" w:author="Douglas Ezra Morrison" w:date="2021-11-28T10:23:00Z">
+                        <w:rPr>
+                          <w:rFonts w:ascii="Cambria Math" w:hAnsi="Cambria Math" w:cs="Times New Roman"/>
+                        </w:rPr>
+                        <m:t>V</m:t>
+                      </w:ins>
+                    </m:r>
+                  </m:sub>
+                </m:sSub>
                 <m:sSub>
                   <m:sSubPr>
                     <m:ctrlPr>
@@ -43365,7 +43355,7 @@
                         <w:rPr>
                           <w:rFonts w:ascii="Cambria Math" w:hAnsi="Cambria Math" w:cs="Times New Roman"/>
                         </w:rPr>
-                        <m:t>p</m:t>
+                        <m:t>r</m:t>
                       </w:ins>
                     </m:r>
                   </m:e>
@@ -43397,7 +43387,7 @@
                         <w:rPr>
                           <w:rFonts w:ascii="Cambria Math" w:hAnsi="Cambria Math" w:cs="Times New Roman"/>
                         </w:rPr>
-                        <m:t>r</m:t>
+                        <m:t>R</m:t>
                       </w:ins>
                     </m:r>
                   </m:e>
@@ -43407,7 +43397,7 @@
                         <w:rPr>
                           <w:rFonts w:ascii="Cambria Math" w:hAnsi="Cambria Math" w:cs="Times New Roman"/>
                         </w:rPr>
-                        <m:t>V</m:t>
+                        <m:t>true</m:t>
                       </w:ins>
                     </m:r>
                   </m:sub>
@@ -43429,7 +43419,7 @@
                         <w:rPr>
                           <w:rFonts w:ascii="Cambria Math" w:hAnsi="Cambria Math" w:cs="Times New Roman"/>
                         </w:rPr>
-                        <m:t>R</m:t>
+                        <m:t>p</m:t>
                       </w:ins>
                     </m:r>
                   </m:e>
@@ -43439,7 +43429,7 @@
                         <w:rPr>
                           <w:rFonts w:ascii="Cambria Math" w:hAnsi="Cambria Math" w:cs="Times New Roman"/>
                         </w:rPr>
-                        <m:t>true</m:t>
+                        <m:t>C</m:t>
                       </w:ins>
                     </m:r>
                   </m:sub>
@@ -43461,7 +43451,7 @@
                         <w:rPr>
                           <w:rFonts w:ascii="Cambria Math" w:hAnsi="Cambria Math" w:cs="Times New Roman"/>
                         </w:rPr>
-                        <m:t>p</m:t>
+                        <m:t>r</m:t>
                       </w:ins>
                     </m:r>
                   </m:e>
@@ -43493,45 +43483,13 @@
                         <w:rPr>
                           <w:rFonts w:ascii="Cambria Math" w:hAnsi="Cambria Math" w:cs="Times New Roman"/>
                         </w:rPr>
-                        <m:t>r</m:t>
+                        <m:t>p</m:t>
                       </w:ins>
                     </m:r>
                   </m:e>
                   <m:sub>
                     <m:r>
                       <w:ins w:id="487" w:author="Douglas Ezra Morrison" w:date="2021-11-28T10:23:00Z">
-                        <w:rPr>
-                          <w:rFonts w:ascii="Cambria Math" w:hAnsi="Cambria Math" w:cs="Times New Roman"/>
-                        </w:rPr>
-                        <m:t>C</m:t>
-                      </w:ins>
-                    </m:r>
-                  </m:sub>
-                </m:sSub>
-                <m:sSub>
-                  <m:sSubPr>
-                    <m:ctrlPr>
-                      <w:ins w:id="488" w:author="Douglas Ezra Morrison" w:date="2021-11-28T10:23:00Z">
-                        <w:rPr>
-                          <w:rFonts w:ascii="Cambria Math" w:hAnsi="Cambria Math" w:cs="Times New Roman"/>
-                          <w:i/>
-                        </w:rPr>
-                      </w:ins>
-                    </m:ctrlPr>
-                  </m:sSubPr>
-                  <m:e>
-                    <m:r>
-                      <w:ins w:id="489" w:author="Douglas Ezra Morrison" w:date="2021-11-28T10:23:00Z">
-                        <w:rPr>
-                          <w:rFonts w:ascii="Cambria Math" w:hAnsi="Cambria Math" w:cs="Times New Roman"/>
-                        </w:rPr>
-                        <m:t>p</m:t>
-                      </w:ins>
-                    </m:r>
-                  </m:e>
-                  <m:sub>
-                    <m:r>
-                      <w:ins w:id="490" w:author="Douglas Ezra Morrison" w:date="2021-11-28T10:23:00Z">
                         <w:rPr>
                           <w:rFonts w:ascii="Cambria Math" w:hAnsi="Cambria Math" w:cs="Times New Roman"/>
                         </w:rPr>
@@ -43553,12 +43511,12 @@
             </w:pPr>
           </w:p>
         </w:tc>
-        <w:bookmarkStart w:id="491" w:name="_Hlk86400706"/>
+        <w:bookmarkStart w:id="488" w:name="_Hlk86400706"/>
         <w:tc>
           <w:tcPr>
             <w:tcW w:w="2337" w:type="dxa"/>
             <w:vAlign w:val="center"/>
-            <w:tcPrChange w:id="492" w:author="Douglas Ezra Morrison" w:date="2021-11-28T10:08:00Z">
+            <w:tcPrChange w:id="489" w:author="Douglas Ezra Morrison" w:date="2021-11-28T10:08:00Z">
               <w:tcPr>
                 <w:tcW w:w="2337" w:type="dxa"/>
                 <w:vAlign w:val="center"/>
@@ -43620,18 +43578,18 @@
                   </m:sub>
                 </m:sSub>
                 <m:r>
-                  <w:ins w:id="493" w:author="Douglas Ezra Morrison" w:date="2021-11-28T10:06:00Z">
+                  <w:ins w:id="490" w:author="Douglas Ezra Morrison" w:date="2021-11-28T10:06:00Z">
                     <w:rPr>
                       <w:rFonts w:ascii="Cambria Math" w:hAnsi="Cambria Math" w:cs="Times New Roman"/>
                     </w:rPr>
                     <m:t>=</m:t>
                   </w:ins>
                 </m:r>
-                <w:bookmarkEnd w:id="491"/>
+                <w:bookmarkEnd w:id="488"/>
                 <m:sSub>
                   <m:sSubPr>
                     <m:ctrlPr>
-                      <w:ins w:id="494" w:author="Douglas Ezra Morrison" w:date="2021-11-28T10:09:00Z">
+                      <w:ins w:id="491" w:author="Douglas Ezra Morrison" w:date="2021-11-28T10:09:00Z">
                         <w:rPr>
                           <w:rFonts w:ascii="Cambria Math" w:hAnsi="Cambria Math" w:cs="Times New Roman"/>
                           <w:i/>
@@ -43641,7 +43599,7 @@
                   </m:sSubPr>
                   <m:e>
                     <m:r>
-                      <w:ins w:id="495" w:author="Douglas Ezra Morrison" w:date="2021-11-28T10:09:00Z">
+                      <w:ins w:id="492" w:author="Douglas Ezra Morrison" w:date="2021-11-28T10:09:00Z">
                         <w:rPr>
                           <w:rFonts w:ascii="Cambria Math" w:hAnsi="Cambria Math" w:cs="Times New Roman"/>
                         </w:rPr>
@@ -43651,7 +43609,7 @@
                   </m:e>
                   <m:sub>
                     <m:r>
-                      <w:ins w:id="496" w:author="Douglas Ezra Morrison" w:date="2021-11-28T10:09:00Z">
+                      <w:ins w:id="493" w:author="Douglas Ezra Morrison" w:date="2021-11-28T10:09:00Z">
                         <w:rPr>
                           <w:rFonts w:ascii="Cambria Math" w:hAnsi="Cambria Math" w:cs="Times New Roman"/>
                         </w:rPr>
@@ -43661,7 +43619,7 @@
                   </m:sub>
                 </m:sSub>
                 <m:r>
-                  <w:ins w:id="497" w:author="Douglas Ezra Morrison" w:date="2021-11-28T10:09:00Z">
+                  <w:ins w:id="494" w:author="Douglas Ezra Morrison" w:date="2021-11-28T10:09:00Z">
                     <w:rPr>
                       <w:rFonts w:ascii="Cambria Math" w:hAnsi="Cambria Math" w:cs="Times New Roman"/>
                     </w:rPr>
@@ -43671,7 +43629,7 @@
                 <m:sSub>
                   <m:sSubPr>
                     <m:ctrlPr>
-                      <w:ins w:id="498" w:author="Douglas Ezra Morrison" w:date="2021-11-28T10:09:00Z">
+                      <w:ins w:id="495" w:author="Douglas Ezra Morrison" w:date="2021-11-28T10:09:00Z">
                         <w:rPr>
                           <w:rFonts w:ascii="Cambria Math" w:hAnsi="Cambria Math" w:cs="Times New Roman"/>
                           <w:i/>
@@ -43681,7 +43639,7 @@
                   </m:sSubPr>
                   <m:e>
                     <m:r>
-                      <w:ins w:id="499" w:author="Douglas Ezra Morrison" w:date="2021-11-28T10:09:00Z">
+                      <w:ins w:id="496" w:author="Douglas Ezra Morrison" w:date="2021-11-28T10:09:00Z">
                         <w:rPr>
                           <w:rFonts w:ascii="Cambria Math" w:hAnsi="Cambria Math" w:cs="Times New Roman"/>
                         </w:rPr>
@@ -43691,7 +43649,7 @@
                   </m:e>
                   <m:sub>
                     <m:r>
-                      <w:ins w:id="500" w:author="Douglas Ezra Morrison" w:date="2021-11-28T10:09:00Z">
+                      <w:ins w:id="497" w:author="Douglas Ezra Morrison" w:date="2021-11-28T10:09:00Z">
                         <w:rPr>
                           <w:rFonts w:ascii="Cambria Math" w:hAnsi="Cambria Math" w:cs="Times New Roman"/>
                         </w:rPr>
@@ -43708,7 +43666,7 @@
           <w:tcPr>
             <w:tcW w:w="2338" w:type="dxa"/>
             <w:vAlign w:val="center"/>
-            <w:tcPrChange w:id="501" w:author="Douglas Ezra Morrison" w:date="2021-11-28T10:08:00Z">
+            <w:tcPrChange w:id="498" w:author="Douglas Ezra Morrison" w:date="2021-11-28T10:08:00Z">
               <w:tcPr>
                 <w:tcW w:w="2338" w:type="dxa"/>
                 <w:vAlign w:val="center"/>
@@ -43751,13 +43709,45 @@
                   </m:sub>
                 </m:sSub>
                 <m:r>
-                  <w:ins w:id="502" w:author="Douglas Ezra Morrison" w:date="2021-11-28T10:10:00Z">
+                  <w:ins w:id="499" w:author="Douglas Ezra Morrison" w:date="2021-11-28T10:10:00Z">
                     <w:rPr>
                       <w:rFonts w:ascii="Cambria Math" w:hAnsi="Cambria Math" w:cs="Times New Roman"/>
                     </w:rPr>
                     <m:t>=</m:t>
                   </w:ins>
                 </m:r>
+                <m:sSub>
+                  <m:sSubPr>
+                    <m:ctrlPr>
+                      <w:ins w:id="500" w:author="Douglas Ezra Morrison" w:date="2021-11-28T10:10:00Z">
+                        <w:rPr>
+                          <w:rFonts w:ascii="Cambria Math" w:hAnsi="Cambria Math" w:cs="Times New Roman"/>
+                          <w:i/>
+                        </w:rPr>
+                      </w:ins>
+                    </m:ctrlPr>
+                  </m:sSubPr>
+                  <m:e>
+                    <m:r>
+                      <w:ins w:id="501" w:author="Douglas Ezra Morrison" w:date="2021-11-28T10:10:00Z">
+                        <w:rPr>
+                          <w:rFonts w:ascii="Cambria Math" w:hAnsi="Cambria Math" w:cs="Times New Roman"/>
+                        </w:rPr>
+                        <m:t>p</m:t>
+                      </w:ins>
+                    </m:r>
+                  </m:e>
+                  <m:sub>
+                    <m:r>
+                      <w:ins w:id="502" w:author="Douglas Ezra Morrison" w:date="2021-11-28T10:10:00Z">
+                        <w:rPr>
+                          <w:rFonts w:ascii="Cambria Math" w:hAnsi="Cambria Math" w:cs="Times New Roman"/>
+                        </w:rPr>
+                        <m:t>V</m:t>
+                      </w:ins>
+                    </m:r>
+                  </m:sub>
+                </m:sSub>
                 <m:sSub>
                   <m:sSubPr>
                     <m:ctrlPr>
@@ -43775,7 +43765,7 @@
                         <w:rPr>
                           <w:rFonts w:ascii="Cambria Math" w:hAnsi="Cambria Math" w:cs="Times New Roman"/>
                         </w:rPr>
-                        <m:t>p</m:t>
+                        <m:t>r</m:t>
                       </w:ins>
                     </m:r>
                   </m:e>
@@ -43790,40 +43780,8 @@
                     </m:r>
                   </m:sub>
                 </m:sSub>
-                <m:sSub>
-                  <m:sSubPr>
-                    <m:ctrlPr>
-                      <w:ins w:id="506" w:author="Douglas Ezra Morrison" w:date="2021-11-28T10:10:00Z">
-                        <w:rPr>
-                          <w:rFonts w:ascii="Cambria Math" w:hAnsi="Cambria Math" w:cs="Times New Roman"/>
-                          <w:i/>
-                        </w:rPr>
-                      </w:ins>
-                    </m:ctrlPr>
-                  </m:sSubPr>
-                  <m:e>
-                    <m:r>
-                      <w:ins w:id="507" w:author="Douglas Ezra Morrison" w:date="2021-11-28T10:10:00Z">
-                        <w:rPr>
-                          <w:rFonts w:ascii="Cambria Math" w:hAnsi="Cambria Math" w:cs="Times New Roman"/>
-                        </w:rPr>
-                        <m:t>r</m:t>
-                      </w:ins>
-                    </m:r>
-                  </m:e>
-                  <m:sub>
-                    <m:r>
-                      <w:ins w:id="508" w:author="Douglas Ezra Morrison" w:date="2021-11-28T10:10:00Z">
-                        <w:rPr>
-                          <w:rFonts w:ascii="Cambria Math" w:hAnsi="Cambria Math" w:cs="Times New Roman"/>
-                        </w:rPr>
-                        <m:t>V</m:t>
-                      </w:ins>
-                    </m:r>
-                  </m:sub>
-                </m:sSub>
                 <m:r>
-                  <w:ins w:id="509" w:author="Douglas Ezra Morrison" w:date="2021-11-28T10:10:00Z">
+                  <w:ins w:id="506" w:author="Douglas Ezra Morrison" w:date="2021-11-28T10:10:00Z">
                     <w:rPr>
                       <w:rFonts w:ascii="Cambria Math" w:hAnsi="Cambria Math" w:cs="Times New Roman"/>
                     </w:rPr>
@@ -43838,7 +43796,7 @@
       <w:tr>
         <w:trPr>
           <w:trHeight w:val="1267"/>
-          <w:trPrChange w:id="510" w:author="Douglas Ezra Morrison" w:date="2021-11-28T10:08:00Z">
+          <w:trPrChange w:id="507" w:author="Douglas Ezra Morrison" w:date="2021-11-28T10:08:00Z">
             <w:trPr>
               <w:trHeight w:val="1267"/>
             </w:trPr>
@@ -43848,7 +43806,7 @@
           <w:tcPr>
             <w:tcW w:w="2337" w:type="dxa"/>
             <w:vAlign w:val="center"/>
-            <w:tcPrChange w:id="511" w:author="Douglas Ezra Morrison" w:date="2021-11-28T10:08:00Z">
+            <w:tcPrChange w:id="508" w:author="Douglas Ezra Morrison" w:date="2021-11-28T10:08:00Z">
               <w:tcPr>
                 <w:tcW w:w="2337" w:type="dxa"/>
               </w:tcPr>
@@ -43858,7 +43816,7 @@
             <w:pPr>
               <w:spacing w:after="160" w:line="259" w:lineRule="auto"/>
               <w:rPr>
-                <w:del w:id="512" w:author="Douglas Ezra Morrison" w:date="2021-11-28T10:07:00Z"/>
+                <w:del w:id="509" w:author="Douglas Ezra Morrison" w:date="2021-11-28T10:07:00Z"/>
                 <w:rFonts w:cs="Times New Roman"/>
               </w:rPr>
             </w:pPr>
@@ -43878,12 +43836,12 @@
             </w:r>
           </w:p>
         </w:tc>
-        <w:bookmarkStart w:id="513" w:name="_Hlk86400223"/>
+        <w:bookmarkStart w:id="510" w:name="_Hlk86400223"/>
         <w:tc>
           <w:tcPr>
             <w:tcW w:w="2338" w:type="dxa"/>
             <w:vAlign w:val="center"/>
-            <w:tcPrChange w:id="514" w:author="Douglas Ezra Morrison" w:date="2021-11-28T10:08:00Z">
+            <w:tcPrChange w:id="511" w:author="Douglas Ezra Morrison" w:date="2021-11-28T10:08:00Z">
               <w:tcPr>
                 <w:tcW w:w="2338" w:type="dxa"/>
                 <w:vAlign w:val="center"/>
@@ -43894,7 +43852,7 @@
             <w:pPr>
               <w:spacing w:after="160" w:line="259" w:lineRule="auto"/>
               <w:rPr>
-                <w:del w:id="515" w:author="Douglas Ezra Morrison" w:date="2021-11-28T10:07:00Z"/>
+                <w:del w:id="512" w:author="Douglas Ezra Morrison" w:date="2021-11-28T10:07:00Z"/>
                 <w:rFonts w:cs="Times New Roman"/>
               </w:rPr>
             </w:pPr>
@@ -43946,7 +43904,7 @@
                   </m:sub>
                 </m:sSub>
                 <m:r>
-                  <w:ins w:id="516" w:author="Douglas Ezra Morrison" w:date="2021-11-28T10:16:00Z">
+                  <w:ins w:id="513" w:author="Douglas Ezra Morrison" w:date="2021-11-28T10:16:00Z">
                     <w:rPr>
                       <w:rFonts w:ascii="Cambria Math" w:hAnsi="Cambria Math" w:cs="Times New Roman"/>
                     </w:rPr>
@@ -43956,7 +43914,7 @@
                 <m:sSub>
                   <m:sSubPr>
                     <m:ctrlPr>
-                      <w:ins w:id="517" w:author="Douglas Ezra Morrison" w:date="2021-11-28T10:16:00Z">
+                      <w:ins w:id="514" w:author="Douglas Ezra Morrison" w:date="2021-11-28T10:16:00Z">
                         <w:rPr>
                           <w:rFonts w:ascii="Cambria Math" w:hAnsi="Cambria Math" w:cs="Times New Roman"/>
                           <w:i/>
@@ -43966,7 +43924,7 @@
                   </m:sSubPr>
                   <m:e>
                     <m:r>
-                      <w:ins w:id="518" w:author="Douglas Ezra Morrison" w:date="2021-11-28T10:16:00Z">
+                      <w:ins w:id="515" w:author="Douglas Ezra Morrison" w:date="2021-11-28T10:16:00Z">
                         <w:rPr>
                           <w:rFonts w:ascii="Cambria Math" w:hAnsi="Cambria Math" w:cs="Times New Roman"/>
                         </w:rPr>
@@ -43976,7 +43934,7 @@
                   </m:e>
                   <m:sub>
                     <m:r>
-                      <w:ins w:id="519" w:author="Douglas Ezra Morrison" w:date="2021-11-28T10:16:00Z">
+                      <w:ins w:id="516" w:author="Douglas Ezra Morrison" w:date="2021-11-28T10:16:00Z">
                         <w:rPr>
                           <w:rFonts w:ascii="Cambria Math" w:hAnsi="Cambria Math" w:cs="Times New Roman"/>
                         </w:rPr>
@@ -43986,7 +43944,7 @@
                   </m:sub>
                 </m:sSub>
                 <m:r>
-                  <w:ins w:id="520" w:author="Douglas Ezra Morrison" w:date="2021-11-28T10:16:00Z">
+                  <w:ins w:id="517" w:author="Douglas Ezra Morrison" w:date="2021-11-28T10:16:00Z">
                     <w:rPr>
                       <w:rFonts w:ascii="Cambria Math" w:hAnsi="Cambria Math" w:cs="Times New Roman"/>
                     </w:rPr>
@@ -43996,7 +43954,7 @@
                 <m:sSub>
                   <m:sSubPr>
                     <m:ctrlPr>
-                      <w:ins w:id="521" w:author="Douglas Ezra Morrison" w:date="2021-11-28T10:16:00Z">
+                      <w:ins w:id="518" w:author="Douglas Ezra Morrison" w:date="2021-11-28T10:16:00Z">
                         <w:rPr>
                           <w:rFonts w:ascii="Cambria Math" w:hAnsi="Cambria Math" w:cs="Times New Roman"/>
                           <w:i/>
@@ -44006,7 +43964,7 @@
                   </m:sSubPr>
                   <m:e>
                     <m:r>
-                      <w:ins w:id="522" w:author="Douglas Ezra Morrison" w:date="2021-11-28T10:16:00Z">
+                      <w:ins w:id="519" w:author="Douglas Ezra Morrison" w:date="2021-11-28T10:16:00Z">
                         <w:rPr>
                           <w:rFonts w:ascii="Cambria Math" w:hAnsi="Cambria Math" w:cs="Times New Roman"/>
                         </w:rPr>
@@ -44016,7 +43974,7 @@
                   </m:e>
                   <m:sub>
                     <m:r>
-                      <w:ins w:id="523" w:author="Douglas Ezra Morrison" w:date="2021-11-28T10:16:00Z">
+                      <w:ins w:id="520" w:author="Douglas Ezra Morrison" w:date="2021-11-28T10:16:00Z">
                         <w:rPr>
                           <w:rFonts w:ascii="Cambria Math" w:hAnsi="Cambria Math" w:cs="Times New Roman"/>
                         </w:rPr>
@@ -44028,7 +43986,7 @@
               </m:oMath>
             </m:oMathPara>
           </w:p>
-          <w:bookmarkEnd w:id="513"/>
+          <w:bookmarkEnd w:id="510"/>
           <w:p>
             <w:pPr>
               <w:spacing w:after="160" w:line="259" w:lineRule="auto"/>
@@ -44042,7 +44000,7 @@
           <w:tcPr>
             <w:tcW w:w="2337" w:type="dxa"/>
             <w:vAlign w:val="center"/>
-            <w:tcPrChange w:id="524" w:author="Douglas Ezra Morrison" w:date="2021-11-28T10:08:00Z">
+            <w:tcPrChange w:id="521" w:author="Douglas Ezra Morrison" w:date="2021-11-28T10:08:00Z">
               <w:tcPr>
                 <w:tcW w:w="2337" w:type="dxa"/>
                 <w:vAlign w:val="center"/>
@@ -44053,7 +44011,7 @@
             <w:pPr>
               <w:spacing w:after="160" w:line="259" w:lineRule="auto"/>
               <w:rPr>
-                <w:del w:id="525" w:author="Douglas Ezra Morrison" w:date="2021-11-28T10:08:00Z"/>
+                <w:del w:id="522" w:author="Douglas Ezra Morrison" w:date="2021-11-28T10:08:00Z"/>
                 <w:rFonts w:cs="Times New Roman"/>
                 <w:i/>
               </w:rPr>
@@ -44119,7 +44077,7 @@
                   </m:sub>
                 </m:sSub>
                 <m:r>
-                  <w:ins w:id="526" w:author="Douglas Ezra Morrison" w:date="2021-11-28T10:24:00Z">
+                  <w:ins w:id="523" w:author="Douglas Ezra Morrison" w:date="2021-11-28T10:24:00Z">
                     <w:rPr>
                       <w:rFonts w:ascii="Cambria Math" w:hAnsi="Cambria Math" w:cs="Times New Roman"/>
                     </w:rPr>
@@ -44129,7 +44087,7 @@
                 <m:sSub>
                   <m:sSubPr>
                     <m:ctrlPr>
-                      <w:ins w:id="527" w:author="Douglas Ezra Morrison" w:date="2021-11-28T10:24:00Z">
+                      <w:ins w:id="524" w:author="Douglas Ezra Morrison" w:date="2021-11-28T10:24:00Z">
                         <w:rPr>
                           <w:rFonts w:ascii="Cambria Math" w:hAnsi="Cambria Math" w:cs="Times New Roman"/>
                           <w:i/>
@@ -44139,7 +44097,7 @@
                   </m:sSubPr>
                   <m:e>
                     <m:r>
-                      <w:ins w:id="528" w:author="Douglas Ezra Morrison" w:date="2021-11-28T10:24:00Z">
+                      <w:ins w:id="525" w:author="Douglas Ezra Morrison" w:date="2021-11-28T10:24:00Z">
                         <w:rPr>
                           <w:rFonts w:ascii="Cambria Math" w:hAnsi="Cambria Math" w:cs="Times New Roman"/>
                         </w:rPr>
@@ -44152,7 +44110,7 @@
                       <m:barPr>
                         <m:pos m:val="top"/>
                         <m:ctrlPr>
-                          <w:ins w:id="529" w:author="Douglas Ezra Morrison" w:date="2021-11-28T10:24:00Z">
+                          <w:ins w:id="526" w:author="Douglas Ezra Morrison" w:date="2021-11-28T10:24:00Z">
                             <w:rPr>
                               <w:rFonts w:ascii="Cambria Math" w:hAnsi="Cambria Math" w:cs="Times New Roman"/>
                               <w:i/>
@@ -44162,7 +44120,7 @@
                       </m:barPr>
                       <m:e>
                         <m:r>
-                          <w:ins w:id="530" w:author="Douglas Ezra Morrison" w:date="2021-11-28T10:24:00Z">
+                          <w:ins w:id="527" w:author="Douglas Ezra Morrison" w:date="2021-11-28T10:24:00Z">
                             <w:rPr>
                               <w:rFonts w:ascii="Cambria Math" w:hAnsi="Cambria Math" w:cs="Times New Roman"/>
                             </w:rPr>
@@ -44174,7 +44132,7 @@
                   </m:sub>
                 </m:sSub>
                 <m:r>
-                  <w:ins w:id="531" w:author="Douglas Ezra Morrison" w:date="2021-11-28T10:24:00Z">
+                  <w:ins w:id="528" w:author="Douglas Ezra Morrison" w:date="2021-11-28T10:24:00Z">
                     <w:rPr>
                       <w:rFonts w:ascii="Cambria Math" w:hAnsi="Cambria Math" w:cs="Times New Roman"/>
                     </w:rPr>
@@ -44184,7 +44142,7 @@
                 <m:sSub>
                   <m:sSubPr>
                     <m:ctrlPr>
-                      <w:ins w:id="532" w:author="Douglas Ezra Morrison" w:date="2021-11-28T10:24:00Z">
+                      <w:ins w:id="529" w:author="Douglas Ezra Morrison" w:date="2021-11-28T10:24:00Z">
                         <w:rPr>
                           <w:rFonts w:ascii="Cambria Math" w:hAnsi="Cambria Math" w:cs="Times New Roman"/>
                           <w:i/>
@@ -44194,7 +44152,7 @@
                   </m:sSubPr>
                   <m:e>
                     <m:r>
-                      <w:ins w:id="533" w:author="Douglas Ezra Morrison" w:date="2021-11-28T10:24:00Z">
+                      <w:ins w:id="530" w:author="Douglas Ezra Morrison" w:date="2021-11-28T10:24:00Z">
                         <w:rPr>
                           <w:rFonts w:ascii="Cambria Math" w:hAnsi="Cambria Math" w:cs="Times New Roman"/>
                         </w:rPr>
@@ -44207,7 +44165,7 @@
                       <m:barPr>
                         <m:pos m:val="top"/>
                         <m:ctrlPr>
-                          <w:ins w:id="534" w:author="Douglas Ezra Morrison" w:date="2021-11-28T10:24:00Z">
+                          <w:ins w:id="531" w:author="Douglas Ezra Morrison" w:date="2021-11-28T10:24:00Z">
                             <w:rPr>
                               <w:rFonts w:ascii="Cambria Math" w:hAnsi="Cambria Math" w:cs="Times New Roman"/>
                               <w:i/>
@@ -44217,7 +44175,7 @@
                       </m:barPr>
                       <m:e>
                         <m:r>
-                          <w:ins w:id="535" w:author="Douglas Ezra Morrison" w:date="2021-11-28T10:24:00Z">
+                          <w:ins w:id="532" w:author="Douglas Ezra Morrison" w:date="2021-11-28T10:24:00Z">
                             <w:rPr>
                               <w:rFonts w:ascii="Cambria Math" w:hAnsi="Cambria Math" w:cs="Times New Roman"/>
                             </w:rPr>
@@ -44227,7 +44185,7 @@
                       </m:e>
                     </m:bar>
                     <m:r>
-                      <w:ins w:id="536" w:author="Douglas Ezra Morrison" w:date="2021-11-28T10:24:00Z">
+                      <w:ins w:id="533" w:author="Douglas Ezra Morrison" w:date="2021-11-28T10:24:00Z">
                         <w:rPr>
                           <w:rFonts w:ascii="Cambria Math" w:hAnsi="Cambria Math" w:cs="Times New Roman"/>
                         </w:rPr>
@@ -44252,7 +44210,7 @@
           <w:tcPr>
             <w:tcW w:w="2338" w:type="dxa"/>
             <w:vAlign w:val="center"/>
-            <w:tcPrChange w:id="537" w:author="Douglas Ezra Morrison" w:date="2021-11-28T10:08:00Z">
+            <w:tcPrChange w:id="534" w:author="Douglas Ezra Morrison" w:date="2021-11-28T10:08:00Z">
               <w:tcPr>
                 <w:tcW w:w="2338" w:type="dxa"/>
                 <w:vAlign w:val="center"/>
@@ -44263,7 +44221,7 @@
             <w:pPr>
               <w:spacing w:after="160" w:line="259" w:lineRule="auto"/>
               <w:rPr>
-                <w:del w:id="538" w:author="Douglas Ezra Morrison" w:date="2021-11-28T10:08:00Z"/>
+                <w:del w:id="535" w:author="Douglas Ezra Morrison" w:date="2021-11-28T10:08:00Z"/>
                 <w:rFonts w:cs="Times New Roman"/>
                 <w:i/>
               </w:rPr>
@@ -44310,7 +44268,7 @@
                   </m:sub>
                 </m:sSub>
                 <m:r>
-                  <w:ins w:id="539" w:author="Douglas Ezra Morrison" w:date="2021-11-28T10:10:00Z">
+                  <w:ins w:id="536" w:author="Douglas Ezra Morrison" w:date="2021-11-28T10:10:00Z">
                     <w:rPr>
                       <w:rFonts w:ascii="Cambria Math" w:hAnsi="Cambria Math" w:cs="Times New Roman"/>
                     </w:rPr>
@@ -44318,13 +44276,45 @@
                   </w:ins>
                 </m:r>
                 <m:r>
-                  <w:ins w:id="540" w:author="Douglas Ezra Morrison" w:date="2021-11-28T10:10:00Z">
+                  <w:ins w:id="537" w:author="Douglas Ezra Morrison" w:date="2021-11-28T10:10:00Z">
                     <w:rPr>
                       <w:rFonts w:ascii="Cambria Math" w:eastAsiaTheme="minorEastAsia" w:hAnsi="Cambria Math" w:cs="Times New Roman"/>
                     </w:rPr>
                     <m:t>1-</m:t>
                   </w:ins>
                 </m:r>
+                <m:sSub>
+                  <m:sSubPr>
+                    <m:ctrlPr>
+                      <w:ins w:id="538" w:author="Douglas Ezra Morrison" w:date="2021-11-28T10:10:00Z">
+                        <w:rPr>
+                          <w:rFonts w:ascii="Cambria Math" w:eastAsiaTheme="minorEastAsia" w:hAnsi="Cambria Math" w:cs="Times New Roman"/>
+                          <w:i/>
+                        </w:rPr>
+                      </w:ins>
+                    </m:ctrlPr>
+                  </m:sSubPr>
+                  <m:e>
+                    <m:r>
+                      <w:ins w:id="539" w:author="Douglas Ezra Morrison" w:date="2021-11-28T10:10:00Z">
+                        <w:rPr>
+                          <w:rFonts w:ascii="Cambria Math" w:eastAsiaTheme="minorEastAsia" w:hAnsi="Cambria Math" w:cs="Times New Roman"/>
+                        </w:rPr>
+                        <m:t>p</m:t>
+                      </w:ins>
+                    </m:r>
+                  </m:e>
+                  <m:sub>
+                    <m:r>
+                      <w:ins w:id="540" w:author="Douglas Ezra Morrison" w:date="2021-11-28T10:10:00Z">
+                        <w:rPr>
+                          <w:rFonts w:ascii="Cambria Math" w:eastAsiaTheme="minorEastAsia" w:hAnsi="Cambria Math" w:cs="Times New Roman"/>
+                        </w:rPr>
+                        <m:t>V</m:t>
+                      </w:ins>
+                    </m:r>
+                  </m:sub>
+                </m:sSub>
                 <m:sSub>
                   <m:sSubPr>
                     <m:ctrlPr>
@@ -44342,45 +44332,13 @@
                         <w:rPr>
                           <w:rFonts w:ascii="Cambria Math" w:eastAsiaTheme="minorEastAsia" w:hAnsi="Cambria Math" w:cs="Times New Roman"/>
                         </w:rPr>
-                        <m:t>p</m:t>
+                        <m:t>r</m:t>
                       </w:ins>
                     </m:r>
                   </m:e>
                   <m:sub>
                     <m:r>
                       <w:ins w:id="543" w:author="Douglas Ezra Morrison" w:date="2021-11-28T10:10:00Z">
-                        <w:rPr>
-                          <w:rFonts w:ascii="Cambria Math" w:eastAsiaTheme="minorEastAsia" w:hAnsi="Cambria Math" w:cs="Times New Roman"/>
-                        </w:rPr>
-                        <m:t>V</m:t>
-                      </w:ins>
-                    </m:r>
-                  </m:sub>
-                </m:sSub>
-                <m:sSub>
-                  <m:sSubPr>
-                    <m:ctrlPr>
-                      <w:ins w:id="544" w:author="Douglas Ezra Morrison" w:date="2021-11-28T10:10:00Z">
-                        <w:rPr>
-                          <w:rFonts w:ascii="Cambria Math" w:eastAsiaTheme="minorEastAsia" w:hAnsi="Cambria Math" w:cs="Times New Roman"/>
-                          <w:i/>
-                        </w:rPr>
-                      </w:ins>
-                    </m:ctrlPr>
-                  </m:sSubPr>
-                  <m:e>
-                    <m:r>
-                      <w:ins w:id="545" w:author="Douglas Ezra Morrison" w:date="2021-11-28T10:10:00Z">
-                        <w:rPr>
-                          <w:rFonts w:ascii="Cambria Math" w:eastAsiaTheme="minorEastAsia" w:hAnsi="Cambria Math" w:cs="Times New Roman"/>
-                        </w:rPr>
-                        <m:t>r</m:t>
-                      </w:ins>
-                    </m:r>
-                  </m:e>
-                  <m:sub>
-                    <m:r>
-                      <w:ins w:id="546" w:author="Douglas Ezra Morrison" w:date="2021-11-28T10:10:00Z">
                         <w:rPr>
                           <w:rFonts w:ascii="Cambria Math" w:eastAsiaTheme="minorEastAsia" w:hAnsi="Cambria Math" w:cs="Times New Roman"/>
                         </w:rPr>
@@ -44429,14 +44387,14 @@
             <w:pPr>
               <w:spacing w:after="160" w:line="259" w:lineRule="auto"/>
               <w:rPr>
-                <w:del w:id="547" w:author="Douglas Ezra Morrison" w:date="2021-11-28T10:07:00Z"/>
+                <w:del w:id="544" w:author="Douglas Ezra Morrison" w:date="2021-11-28T10:07:00Z"/>
                 <w:rFonts w:cs="Times New Roman"/>
               </w:rPr>
             </w:pPr>
             <m:oMathPara>
               <m:oMath>
                 <m:r>
-                  <w:del w:id="548" w:author="Douglas Ezra Morrison" w:date="2021-11-28T10:08:00Z">
+                  <w:del w:id="545" w:author="Douglas Ezra Morrison" w:date="2021-11-28T10:08:00Z">
                     <m:rPr>
                       <m:sty m:val="p"/>
                     </m:rPr>
@@ -44475,13 +44433,45 @@
                   </m:sub>
                 </m:sSub>
                 <m:r>
-                  <w:ins w:id="549" w:author="Douglas Ezra Morrison" w:date="2021-11-28T10:10:00Z">
+                  <w:ins w:id="546" w:author="Douglas Ezra Morrison" w:date="2021-11-28T10:10:00Z">
                     <w:rPr>
                       <w:rFonts w:ascii="Cambria Math" w:eastAsiaTheme="minorEastAsia" w:hAnsi="Cambria Math" w:cs="Times New Roman"/>
                     </w:rPr>
                     <m:t>=</m:t>
                   </w:ins>
                 </m:r>
+                <m:sSub>
+                  <m:sSubPr>
+                    <m:ctrlPr>
+                      <w:ins w:id="547" w:author="Douglas Ezra Morrison" w:date="2021-11-28T10:10:00Z">
+                        <w:rPr>
+                          <w:rFonts w:ascii="Cambria Math" w:hAnsi="Cambria Math" w:cs="Times New Roman"/>
+                          <w:i/>
+                        </w:rPr>
+                      </w:ins>
+                    </m:ctrlPr>
+                  </m:sSubPr>
+                  <m:e>
+                    <m:r>
+                      <w:ins w:id="548" w:author="Douglas Ezra Morrison" w:date="2021-11-28T10:10:00Z">
+                        <w:rPr>
+                          <w:rFonts w:ascii="Cambria Math" w:hAnsi="Cambria Math" w:cs="Times New Roman"/>
+                        </w:rPr>
+                        <m:t>p</m:t>
+                      </w:ins>
+                    </m:r>
+                  </m:e>
+                  <m:sub>
+                    <m:r>
+                      <w:ins w:id="549" w:author="Douglas Ezra Morrison" w:date="2021-11-28T10:10:00Z">
+                        <w:rPr>
+                          <w:rFonts w:ascii="Cambria Math" w:hAnsi="Cambria Math" w:cs="Times New Roman"/>
+                        </w:rPr>
+                        <m:t>V</m:t>
+                      </w:ins>
+                    </m:r>
+                  </m:sub>
+                </m:sSub>
                 <m:sSub>
                   <m:sSubPr>
                     <m:ctrlPr>
@@ -44499,7 +44489,7 @@
                         <w:rPr>
                           <w:rFonts w:ascii="Cambria Math" w:hAnsi="Cambria Math" w:cs="Times New Roman"/>
                         </w:rPr>
-                        <m:t>p</m:t>
+                        <m:t>R</m:t>
                       </w:ins>
                     </m:r>
                   </m:e>
@@ -44509,7 +44499,7 @@
                         <w:rPr>
                           <w:rFonts w:ascii="Cambria Math" w:hAnsi="Cambria Math" w:cs="Times New Roman"/>
                         </w:rPr>
-                        <m:t>V</m:t>
+                        <m:t>true</m:t>
                       </w:ins>
                     </m:r>
                   </m:sub>
@@ -44531,7 +44521,7 @@
                         <w:rPr>
                           <w:rFonts w:ascii="Cambria Math" w:hAnsi="Cambria Math" w:cs="Times New Roman"/>
                         </w:rPr>
-                        <m:t>R</m:t>
+                        <m:t>p</m:t>
                       </w:ins>
                     </m:r>
                   </m:e>
@@ -44541,7 +44531,7 @@
                         <w:rPr>
                           <w:rFonts w:ascii="Cambria Math" w:hAnsi="Cambria Math" w:cs="Times New Roman"/>
                         </w:rPr>
-                        <m:t>true</m:t>
+                        <m:t>C</m:t>
                       </w:ins>
                     </m:r>
                   </m:sub>
@@ -44563,7 +44553,7 @@
                         <w:rPr>
                           <w:rFonts w:ascii="Cambria Math" w:hAnsi="Cambria Math" w:cs="Times New Roman"/>
                         </w:rPr>
-                        <m:t>p</m:t>
+                        <m:t>r</m:t>
                       </w:ins>
                     </m:r>
                   </m:e>
@@ -44578,40 +44568,8 @@
                     </m:r>
                   </m:sub>
                 </m:sSub>
-                <m:sSub>
-                  <m:sSubPr>
-                    <m:ctrlPr>
-                      <w:ins w:id="559" w:author="Douglas Ezra Morrison" w:date="2021-11-28T10:10:00Z">
-                        <w:rPr>
-                          <w:rFonts w:ascii="Cambria Math" w:hAnsi="Cambria Math" w:cs="Times New Roman"/>
-                          <w:i/>
-                        </w:rPr>
-                      </w:ins>
-                    </m:ctrlPr>
-                  </m:sSubPr>
-                  <m:e>
-                    <m:r>
-                      <w:ins w:id="560" w:author="Douglas Ezra Morrison" w:date="2021-11-28T10:10:00Z">
-                        <w:rPr>
-                          <w:rFonts w:ascii="Cambria Math" w:hAnsi="Cambria Math" w:cs="Times New Roman"/>
-                        </w:rPr>
-                        <m:t>r</m:t>
-                      </w:ins>
-                    </m:r>
-                  </m:e>
-                  <m:sub>
-                    <m:r>
-                      <w:ins w:id="561" w:author="Douglas Ezra Morrison" w:date="2021-11-28T10:10:00Z">
-                        <w:rPr>
-                          <w:rFonts w:ascii="Cambria Math" w:hAnsi="Cambria Math" w:cs="Times New Roman"/>
-                        </w:rPr>
-                        <m:t>C</m:t>
-                      </w:ins>
-                    </m:r>
-                  </m:sub>
-                </m:sSub>
                 <m:r>
-                  <w:ins w:id="562" w:author="Douglas Ezra Morrison" w:date="2021-11-28T10:10:00Z">
+                  <w:ins w:id="559" w:author="Douglas Ezra Morrison" w:date="2021-11-28T10:10:00Z">
                     <w:rPr>
                       <w:rFonts w:ascii="Cambria Math" w:hAnsi="Cambria Math" w:cs="Times New Roman"/>
                     </w:rPr>
@@ -44621,7 +44579,7 @@
                 <m:d>
                   <m:dPr>
                     <m:ctrlPr>
-                      <w:ins w:id="563" w:author="Douglas Ezra Morrison" w:date="2021-11-28T10:10:00Z">
+                      <w:ins w:id="560" w:author="Douglas Ezra Morrison" w:date="2021-11-28T10:10:00Z">
                         <w:rPr>
                           <w:rFonts w:ascii="Cambria Math" w:hAnsi="Cambria Math" w:cs="Times New Roman"/>
                           <w:i/>
@@ -44631,7 +44589,7 @@
                   </m:dPr>
                   <m:e>
                     <m:r>
-                      <w:ins w:id="564" w:author="Douglas Ezra Morrison" w:date="2021-11-28T10:10:00Z">
+                      <w:ins w:id="561" w:author="Douglas Ezra Morrison" w:date="2021-11-28T10:10:00Z">
                         <w:rPr>
                           <w:rFonts w:ascii="Cambria Math" w:hAnsi="Cambria Math" w:cs="Times New Roman"/>
                         </w:rPr>
@@ -44641,7 +44599,7 @@
                     <m:sSub>
                       <m:sSubPr>
                         <m:ctrlPr>
-                          <w:ins w:id="565" w:author="Douglas Ezra Morrison" w:date="2021-11-28T10:10:00Z">
+                          <w:ins w:id="562" w:author="Douglas Ezra Morrison" w:date="2021-11-28T10:10:00Z">
                             <w:rPr>
                               <w:rFonts w:ascii="Cambria Math" w:hAnsi="Cambria Math" w:cs="Times New Roman"/>
                               <w:i/>
@@ -44651,7 +44609,7 @@
                       </m:sSubPr>
                       <m:e>
                         <m:r>
-                          <w:ins w:id="566" w:author="Douglas Ezra Morrison" w:date="2021-11-28T10:10:00Z">
+                          <w:ins w:id="563" w:author="Douglas Ezra Morrison" w:date="2021-11-28T10:10:00Z">
                             <w:rPr>
                               <w:rFonts w:ascii="Cambria Math" w:hAnsi="Cambria Math" w:cs="Times New Roman"/>
                             </w:rPr>
@@ -44661,7 +44619,7 @@
                       </m:e>
                       <m:sub>
                         <m:r>
-                          <w:ins w:id="567" w:author="Douglas Ezra Morrison" w:date="2021-11-28T10:10:00Z">
+                          <w:ins w:id="564" w:author="Douglas Ezra Morrison" w:date="2021-11-28T10:10:00Z">
                             <w:rPr>
                               <w:rFonts w:ascii="Cambria Math" w:hAnsi="Cambria Math" w:cs="Times New Roman"/>
                             </w:rPr>
@@ -44672,6 +44630,38 @@
                     </m:sSub>
                   </m:e>
                 </m:d>
+                <m:sSub>
+                  <m:sSubPr>
+                    <m:ctrlPr>
+                      <w:ins w:id="565" w:author="Douglas Ezra Morrison" w:date="2021-11-28T10:10:00Z">
+                        <w:rPr>
+                          <w:rFonts w:ascii="Cambria Math" w:hAnsi="Cambria Math" w:cs="Times New Roman"/>
+                          <w:i/>
+                        </w:rPr>
+                      </w:ins>
+                    </m:ctrlPr>
+                  </m:sSubPr>
+                  <m:e>
+                    <m:r>
+                      <w:ins w:id="566" w:author="Douglas Ezra Morrison" w:date="2021-11-28T10:10:00Z">
+                        <w:rPr>
+                          <w:rFonts w:ascii="Cambria Math" w:hAnsi="Cambria Math" w:cs="Times New Roman"/>
+                        </w:rPr>
+                        <m:t>p</m:t>
+                      </w:ins>
+                    </m:r>
+                  </m:e>
+                  <m:sub>
+                    <m:r>
+                      <w:ins w:id="567" w:author="Douglas Ezra Morrison" w:date="2021-11-28T10:10:00Z">
+                        <w:rPr>
+                          <w:rFonts w:ascii="Cambria Math" w:hAnsi="Cambria Math" w:cs="Times New Roman"/>
+                        </w:rPr>
+                        <m:t>C</m:t>
+                      </w:ins>
+                    </m:r>
+                  </m:sub>
+                </m:sSub>
                 <m:sSub>
                   <m:sSubPr>
                     <m:ctrlPr>
@@ -44689,45 +44679,13 @@
                         <w:rPr>
                           <w:rFonts w:ascii="Cambria Math" w:hAnsi="Cambria Math" w:cs="Times New Roman"/>
                         </w:rPr>
-                        <m:t>p</m:t>
+                        <m:t>r</m:t>
                       </w:ins>
                     </m:r>
                   </m:e>
                   <m:sub>
                     <m:r>
                       <w:ins w:id="570" w:author="Douglas Ezra Morrison" w:date="2021-11-28T10:10:00Z">
-                        <w:rPr>
-                          <w:rFonts w:ascii="Cambria Math" w:hAnsi="Cambria Math" w:cs="Times New Roman"/>
-                        </w:rPr>
-                        <m:t>C</m:t>
-                      </w:ins>
-                    </m:r>
-                  </m:sub>
-                </m:sSub>
-                <m:sSub>
-                  <m:sSubPr>
-                    <m:ctrlPr>
-                      <w:ins w:id="571" w:author="Douglas Ezra Morrison" w:date="2021-11-28T10:10:00Z">
-                        <w:rPr>
-                          <w:rFonts w:ascii="Cambria Math" w:hAnsi="Cambria Math" w:cs="Times New Roman"/>
-                          <w:i/>
-                        </w:rPr>
-                      </w:ins>
-                    </m:ctrlPr>
-                  </m:sSubPr>
-                  <m:e>
-                    <m:r>
-                      <w:ins w:id="572" w:author="Douglas Ezra Morrison" w:date="2021-11-28T10:10:00Z">
-                        <w:rPr>
-                          <w:rFonts w:ascii="Cambria Math" w:hAnsi="Cambria Math" w:cs="Times New Roman"/>
-                        </w:rPr>
-                        <m:t>r</m:t>
-                      </w:ins>
-                    </m:r>
-                  </m:e>
-                  <m:sub>
-                    <m:r>
-                      <w:ins w:id="573" w:author="Douglas Ezra Morrison" w:date="2021-11-28T10:10:00Z">
                         <w:rPr>
                           <w:rFonts w:ascii="Cambria Math" w:hAnsi="Cambria Math" w:cs="Times New Roman"/>
                         </w:rPr>
@@ -44802,7 +44760,7 @@
                   </m:sub>
                 </m:sSub>
                 <m:r>
-                  <w:ins w:id="574" w:author="Douglas Ezra Morrison" w:date="2021-11-28T10:13:00Z">
+                  <w:ins w:id="571" w:author="Douglas Ezra Morrison" w:date="2021-11-28T10:13:00Z">
                     <w:rPr>
                       <w:rFonts w:ascii="Cambria Math" w:eastAsiaTheme="minorEastAsia" w:hAnsi="Cambria Math" w:cs="Times New Roman"/>
                     </w:rPr>
@@ -44812,7 +44770,7 @@
                 <m:sSub>
                   <m:sSubPr>
                     <m:ctrlPr>
-                      <w:ins w:id="575" w:author="Douglas Ezra Morrison" w:date="2021-11-28T10:13:00Z">
+                      <w:ins w:id="572" w:author="Douglas Ezra Morrison" w:date="2021-11-28T10:13:00Z">
                         <w:rPr>
                           <w:rFonts w:ascii="Cambria Math" w:eastAsiaTheme="minorEastAsia" w:hAnsi="Cambria Math" w:cs="Times New Roman"/>
                           <w:i/>
@@ -44822,7 +44780,7 @@
                   </m:sSubPr>
                   <m:e>
                     <m:r>
-                      <w:ins w:id="576" w:author="Douglas Ezra Morrison" w:date="2021-11-28T10:13:00Z">
+                      <w:ins w:id="573" w:author="Douglas Ezra Morrison" w:date="2021-11-28T10:13:00Z">
                         <w:rPr>
                           <w:rFonts w:ascii="Cambria Math" w:eastAsiaTheme="minorEastAsia" w:hAnsi="Cambria Math" w:cs="Times New Roman"/>
                         </w:rPr>
@@ -44832,7 +44790,7 @@
                   </m:e>
                   <m:sub>
                     <m:r>
-                      <w:ins w:id="577" w:author="Douglas Ezra Morrison" w:date="2021-11-28T10:13:00Z">
+                      <w:ins w:id="574" w:author="Douglas Ezra Morrison" w:date="2021-11-28T10:13:00Z">
                         <w:rPr>
                           <w:rFonts w:ascii="Cambria Math" w:eastAsiaTheme="minorEastAsia" w:hAnsi="Cambria Math" w:cs="Times New Roman"/>
                         </w:rPr>
@@ -44854,14 +44812,14 @@
             <w:pPr>
               <w:spacing w:after="160" w:line="259" w:lineRule="auto"/>
               <w:rPr>
-                <w:del w:id="578" w:author="Douglas Ezra Morrison" w:date="2021-11-28T10:08:00Z"/>
+                <w:del w:id="575" w:author="Douglas Ezra Morrison" w:date="2021-11-28T10:08:00Z"/>
                 <w:rFonts w:cs="Times New Roman"/>
               </w:rPr>
             </w:pPr>
             <m:oMathPara>
               <m:oMath>
                 <m:r>
-                  <w:del w:id="579" w:author="Douglas Ezra Morrison" w:date="2021-11-28T10:08:00Z">
+                  <w:del w:id="576" w:author="Douglas Ezra Morrison" w:date="2021-11-28T10:08:00Z">
                     <m:rPr>
                       <m:sty m:val="p"/>
                     </m:rPr>
@@ -44899,19 +44857,19 @@
           <w:rFonts w:cs="Times New Roman"/>
         </w:rPr>
       </w:pPr>
-      <w:commentRangeStart w:id="580"/>
+      <w:commentRangeStart w:id="577"/>
       <w:r>
         <w:rPr>
           <w:rFonts w:cs="Times New Roman"/>
         </w:rPr>
         <w:t>Table S1:</w:t>
       </w:r>
-      <w:commentRangeEnd w:id="580"/>
+      <w:commentRangeEnd w:id="577"/>
       <w:r>
         <w:rPr>
           <w:rStyle w:val="CommentReference"/>
         </w:rPr>
-        <w:commentReference w:id="580"/>
+        <w:commentReference w:id="577"/>
       </w:r>
       <w:r>
         <w:rPr>
@@ -45239,7 +45197,7 @@
       </w:r>
     </w:p>
   </w:comment>
-  <w:comment w:id="580" w:author="Douglas Ezra Morrison" w:date="2021-11-28T10:12:00Z" w:initials="DEM">
+  <w:comment w:id="577" w:author="Douglas Ezra Morrison" w:date="2021-11-28T10:12:00Z" w:initials="DEM">
     <w:p>
       <w:pPr>
         <w:pStyle w:val="CommentText"/>
@@ -45839,6 +45797,7 @@
   <w:style w:type="character" w:default="1" w:styleId="DefaultParagraphFont">
     <w:name w:val="Default Paragraph Font"/>
     <w:uiPriority w:val="1"/>
+    <w:semiHidden/>
     <w:unhideWhenUsed/>
   </w:style>
   <w:style w:type="table" w:default="1" w:styleId="TableNormal">

</xml_diff>